<commit_message>
updated the report,moving to lab's computer
</commit_message>
<xml_diff>
--- a/Projects/CRC_data/reports/initial_project_report.docx
+++ b/Projects/CRC_data/reports/initial_project_report.docx
@@ -1024,25 +1024,7 @@
           <w:sz w:val="28"/>
           <w:szCs w:val="28"/>
         </w:rPr>
-        <w:t>Multiple normalizations and standardization methods were performed</w:t>
-      </w:r>
-      <w:r>
-        <w:rPr>
-          <w:rFonts w:asciiTheme="minorHAnsi" w:hAnsiTheme="minorHAnsi" w:cstheme="minorHAnsi"/>
-          <w:color w:val="0E101A"/>
-          <w:sz w:val="28"/>
-          <w:szCs w:val="28"/>
-        </w:rPr>
-        <w:t xml:space="preserve"> </w:t>
-      </w:r>
-      <w:r>
-        <w:rPr>
-          <w:rFonts w:asciiTheme="minorHAnsi" w:hAnsiTheme="minorHAnsi" w:cstheme="minorHAnsi"/>
-          <w:color w:val="0E101A"/>
-          <w:sz w:val="28"/>
-          <w:szCs w:val="28"/>
-        </w:rPr>
-        <w:t>however, only log normalization was able to balance the data.</w:t>
+        <w:t>Multiple normalizations and standardization methods were performed however, only log normalization was able to balance the data.</w:t>
       </w:r>
     </w:p>
     <w:p>
@@ -1486,32 +1468,22 @@
                             <w:r>
                               <w:t xml:space="preserve">Figure </w:t>
                             </w:r>
-                            <w:r>
-                              <w:fldChar w:fldCharType="begin"/>
-                            </w:r>
-                            <w:r>
-                              <w:instrText xml:space="preserve"> SEQ Figure \* ARABIC </w:instrText>
-                            </w:r>
-                            <w:r>
-                              <w:fldChar w:fldCharType="separate"/>
-                            </w:r>
-                            <w:r>
-                              <w:rPr>
-                                <w:noProof/>
-                              </w:rPr>
-                              <w:t>1</w:t>
-                            </w:r>
-                            <w:r>
-                              <w:fldChar w:fldCharType="end"/>
-                            </w:r>
-                            <w:r>
-                              <w:t xml:space="preserve"> Bacterias with the highest</w:t>
-                            </w:r>
-                            <w:r>
-                              <w:t xml:space="preserve"> </w:t>
-                            </w:r>
-                            <w:r>
-                              <w:t>absolute</w:t>
+                            <w:fldSimple w:instr=" SEQ Figure \* ARABIC ">
+                              <w:r>
+                                <w:rPr>
+                                  <w:noProof/>
+                                </w:rPr>
+                                <w:t>1</w:t>
+                              </w:r>
+                            </w:fldSimple>
+                            <w:r>
+                              <w:t>:</w:t>
+                            </w:r>
+                            <w:r>
+                              <w:t xml:space="preserve"> Bacteria with the highest</w:t>
+                            </w:r>
+                            <w:r>
+                              <w:t xml:space="preserve"> absolute</w:t>
                             </w:r>
                             <w:r>
                               <w:t xml:space="preserve"> correlation with the target</w:t>
@@ -1603,32 +1575,22 @@
                       <w:r>
                         <w:t xml:space="preserve">Figure </w:t>
                       </w:r>
-                      <w:r>
-                        <w:fldChar w:fldCharType="begin"/>
-                      </w:r>
-                      <w:r>
-                        <w:instrText xml:space="preserve"> SEQ Figure \* ARABIC </w:instrText>
-                      </w:r>
-                      <w:r>
-                        <w:fldChar w:fldCharType="separate"/>
-                      </w:r>
-                      <w:r>
-                        <w:rPr>
-                          <w:noProof/>
-                        </w:rPr>
-                        <w:t>1</w:t>
-                      </w:r>
-                      <w:r>
-                        <w:fldChar w:fldCharType="end"/>
-                      </w:r>
-                      <w:r>
-                        <w:t xml:space="preserve"> Bacterias with the highest</w:t>
-                      </w:r>
-                      <w:r>
-                        <w:t xml:space="preserve"> </w:t>
-                      </w:r>
-                      <w:r>
-                        <w:t>absolute</w:t>
+                      <w:fldSimple w:instr=" SEQ Figure \* ARABIC ">
+                        <w:r>
+                          <w:rPr>
+                            <w:noProof/>
+                          </w:rPr>
+                          <w:t>1</w:t>
+                        </w:r>
+                      </w:fldSimple>
+                      <w:r>
+                        <w:t>:</w:t>
+                      </w:r>
+                      <w:r>
+                        <w:t xml:space="preserve"> Bacteria with the highest</w:t>
+                      </w:r>
+                      <w:r>
+                        <w:t xml:space="preserve"> absolute</w:t>
                       </w:r>
                       <w:r>
                         <w:t xml:space="preserve"> correlation with the target</w:t>
@@ -1799,29 +1761,27 @@
                             <w:r>
                               <w:t xml:space="preserve">Figure </w:t>
                             </w:r>
-                            <w:r>
-                              <w:fldChar w:fldCharType="begin"/>
-                            </w:r>
-                            <w:r>
-                              <w:instrText xml:space="preserve"> SEQ Figure \* ARABIC </w:instrText>
-                            </w:r>
-                            <w:r>
-                              <w:fldChar w:fldCharType="separate"/>
-                            </w:r>
-                            <w:r>
-                              <w:rPr>
-                                <w:noProof/>
-                              </w:rPr>
-                              <w:t>2</w:t>
-                            </w:r>
-                            <w:r>
-                              <w:fldChar w:fldCharType="end"/>
+                            <w:fldSimple w:instr=" SEQ Figure \* ARABIC ">
+                              <w:r>
+                                <w:rPr>
+                                  <w:noProof/>
+                                </w:rPr>
+                                <w:t>2</w:t>
+                              </w:r>
+                            </w:fldSimple>
+                            <w:r>
+                              <w:t>:</w:t>
                             </w:r>
                             <w:r>
                               <w:t xml:space="preserve"> </w:t>
                             </w:r>
                             <w:r>
-                              <w:t xml:space="preserve"> Comparing the correlations when the data is shuffled and not to check </w:t>
+                              <w:t xml:space="preserve"> Co</w:t>
+                            </w:r>
+                            <w:bookmarkStart w:id="0" w:name="_GoBack"/>
+                            <w:bookmarkEnd w:id="0"/>
+                            <w:r>
+                              <w:t xml:space="preserve">mparing the correlations when the data is shuffled and not to check </w:t>
                             </w:r>
                             <w:r>
                               <w:t>their</w:t>
@@ -1862,29 +1822,27 @@
                       <w:r>
                         <w:t xml:space="preserve">Figure </w:t>
                       </w:r>
-                      <w:r>
-                        <w:fldChar w:fldCharType="begin"/>
-                      </w:r>
-                      <w:r>
-                        <w:instrText xml:space="preserve"> SEQ Figure \* ARABIC </w:instrText>
-                      </w:r>
-                      <w:r>
-                        <w:fldChar w:fldCharType="separate"/>
-                      </w:r>
-                      <w:r>
-                        <w:rPr>
-                          <w:noProof/>
-                        </w:rPr>
-                        <w:t>2</w:t>
-                      </w:r>
-                      <w:r>
-                        <w:fldChar w:fldCharType="end"/>
+                      <w:fldSimple w:instr=" SEQ Figure \* ARABIC ">
+                        <w:r>
+                          <w:rPr>
+                            <w:noProof/>
+                          </w:rPr>
+                          <w:t>2</w:t>
+                        </w:r>
+                      </w:fldSimple>
+                      <w:r>
+                        <w:t>:</w:t>
                       </w:r>
                       <w:r>
                         <w:t xml:space="preserve"> </w:t>
                       </w:r>
                       <w:r>
-                        <w:t xml:space="preserve"> Comparing the correlations when the data is shuffled and not to check </w:t>
+                        <w:t xml:space="preserve"> Co</w:t>
+                      </w:r>
+                      <w:bookmarkStart w:id="1" w:name="_GoBack"/>
+                      <w:bookmarkEnd w:id="1"/>
+                      <w:r>
+                        <w:t xml:space="preserve">mparing the correlations when the data is shuffled and not to check </w:t>
                       </w:r>
                       <w:r>
                         <w:t>their</w:t>
@@ -2028,24 +1986,14 @@
                             <w:r>
                               <w:t xml:space="preserve">Figure </w:t>
                             </w:r>
-                            <w:r>
-                              <w:fldChar w:fldCharType="begin"/>
-                            </w:r>
-                            <w:r>
-                              <w:instrText xml:space="preserve"> SEQ Figure \* ARABIC </w:instrText>
-                            </w:r>
-                            <w:r>
-                              <w:fldChar w:fldCharType="separate"/>
-                            </w:r>
-                            <w:r>
-                              <w:rPr>
-                                <w:noProof/>
-                              </w:rPr>
-                              <w:t>3</w:t>
-                            </w:r>
-                            <w:r>
-                              <w:fldChar w:fldCharType="end"/>
-                            </w:r>
+                            <w:fldSimple w:instr=" SEQ Figure \* ARABIC ">
+                              <w:r>
+                                <w:rPr>
+                                  <w:noProof/>
+                                </w:rPr>
+                                <w:t>3</w:t>
+                              </w:r>
+                            </w:fldSimple>
                             <w:r>
                               <w:t xml:space="preserve"> </w:t>
                             </w:r>
@@ -2111,24 +2059,14 @@
                       <w:r>
                         <w:t xml:space="preserve">Figure </w:t>
                       </w:r>
-                      <w:r>
-                        <w:fldChar w:fldCharType="begin"/>
-                      </w:r>
-                      <w:r>
-                        <w:instrText xml:space="preserve"> SEQ Figure \* ARABIC </w:instrText>
-                      </w:r>
-                      <w:r>
-                        <w:fldChar w:fldCharType="separate"/>
-                      </w:r>
-                      <w:r>
-                        <w:rPr>
-                          <w:noProof/>
-                        </w:rPr>
-                        <w:t>3</w:t>
-                      </w:r>
-                      <w:r>
-                        <w:fldChar w:fldCharType="end"/>
-                      </w:r>
+                      <w:fldSimple w:instr=" SEQ Figure \* ARABIC ">
+                        <w:r>
+                          <w:rPr>
+                            <w:noProof/>
+                          </w:rPr>
+                          <w:t>3</w:t>
+                        </w:r>
+                      </w:fldSimple>
                       <w:r>
                         <w:t xml:space="preserve"> </w:t>
                       </w:r>
@@ -2243,7 +2181,13 @@
         </w:rPr>
       </w:pPr>
       <w:r>
-        <w:t>Figure 3 Correlations between immune system features and the target (</w:t>
+        <w:t>Figure 3</w:t>
+      </w:r>
+      <w:r>
+        <w:t>:</w:t>
+      </w:r>
+      <w:r>
+        <w:t xml:space="preserve"> Correlations between immune system features and the target (</w:t>
       </w:r>
       <w:r>
         <w:rPr>
@@ -2272,8 +2216,6 @@
           <w:szCs w:val="28"/>
         </w:rPr>
       </w:pPr>
-      <w:bookmarkStart w:id="0" w:name="_GoBack"/>
-      <w:bookmarkEnd w:id="0"/>
       <w:r>
         <w:rPr>
           <w:noProof/>
@@ -2331,23 +2273,16 @@
                             <w:r>
                               <w:t xml:space="preserve">Figure </w:t>
                             </w:r>
-                            <w:r>
-                              <w:fldChar w:fldCharType="begin"/>
-                            </w:r>
-                            <w:r>
-                              <w:instrText xml:space="preserve"> SEQ Figure \* ARABIC </w:instrText>
-                            </w:r>
-                            <w:r>
-                              <w:fldChar w:fldCharType="separate"/>
-                            </w:r>
-                            <w:r>
-                              <w:rPr>
-                                <w:noProof/>
-                              </w:rPr>
-                              <w:t>4</w:t>
-                            </w:r>
-                            <w:r>
-                              <w:fldChar w:fldCharType="end"/>
+                            <w:fldSimple w:instr=" SEQ Figure \* ARABIC ">
+                              <w:r>
+                                <w:rPr>
+                                  <w:noProof/>
+                                </w:rPr>
+                                <w:t>4</w:t>
+                              </w:r>
+                            </w:fldSimple>
+                            <w:r>
+                              <w:t>:</w:t>
                             </w:r>
                             <w:r>
                               <w:t xml:space="preserve"> </w:t>
@@ -2391,23 +2326,16 @@
                       <w:r>
                         <w:t xml:space="preserve">Figure </w:t>
                       </w:r>
-                      <w:r>
-                        <w:fldChar w:fldCharType="begin"/>
-                      </w:r>
-                      <w:r>
-                        <w:instrText xml:space="preserve"> SEQ Figure \* ARABIC </w:instrText>
-                      </w:r>
-                      <w:r>
-                        <w:fldChar w:fldCharType="separate"/>
-                      </w:r>
-                      <w:r>
-                        <w:rPr>
-                          <w:noProof/>
-                        </w:rPr>
-                        <w:t>4</w:t>
-                      </w:r>
-                      <w:r>
-                        <w:fldChar w:fldCharType="end"/>
+                      <w:fldSimple w:instr=" SEQ Figure \* ARABIC ">
+                        <w:r>
+                          <w:rPr>
+                            <w:noProof/>
+                          </w:rPr>
+                          <w:t>4</w:t>
+                        </w:r>
+                      </w:fldSimple>
+                      <w:r>
+                        <w:t>:</w:t>
                       </w:r>
                       <w:r>
                         <w:t xml:space="preserve"> </w:t>
@@ -2502,22 +2430,491 @@
           <w:szCs w:val="28"/>
         </w:rPr>
       </w:pPr>
-    </w:p>
-    <w:p>
-      <w:pPr>
-        <w:rPr>
-          <w:rFonts w:cstheme="minorHAnsi"/>
-          <w:sz w:val="28"/>
-          <w:szCs w:val="28"/>
-        </w:rPr>
-      </w:pPr>
-      <w:r>
-        <w:rPr>
-          <w:rFonts w:cstheme="minorHAnsi"/>
-          <w:sz w:val="28"/>
-          <w:szCs w:val="28"/>
-        </w:rPr>
-        <w:t>After the decomposition, we wanted to examine if it's possible to separate between the samples with CRC and the ones without.</w:t>
+      <w:r>
+        <w:rPr>
+          <w:rFonts w:cstheme="minorHAnsi"/>
+          <w:sz w:val="28"/>
+          <w:szCs w:val="28"/>
+        </w:rPr>
+        <w:lastRenderedPageBreak/>
+        <w:t xml:space="preserve">The following graph was </w:t>
+      </w:r>
+      <w:r>
+        <w:rPr>
+          <w:rFonts w:cstheme="minorHAnsi"/>
+          <w:sz w:val="28"/>
+          <w:szCs w:val="28"/>
+        </w:rPr>
+        <w:t>created</w:t>
+      </w:r>
+      <w:r>
+        <w:rPr>
+          <w:rFonts w:cstheme="minorHAnsi"/>
+          <w:sz w:val="28"/>
+          <w:szCs w:val="28"/>
+        </w:rPr>
+        <w:t xml:space="preserve"> in order to visualize the interaction</w:t>
+      </w:r>
+      <w:r>
+        <w:rPr>
+          <w:rFonts w:cstheme="minorHAnsi"/>
+          <w:sz w:val="28"/>
+          <w:szCs w:val="28"/>
+        </w:rPr>
+        <w:t xml:space="preserve"> and dynamicity between bacteria.</w:t>
+      </w:r>
+    </w:p>
+    <w:p>
+      <w:pPr>
+        <w:rPr>
+          <w:rFonts w:cstheme="minorHAnsi" w:hint="cs"/>
+          <w:sz w:val="28"/>
+          <w:szCs w:val="28"/>
+          <w:rtl/>
+        </w:rPr>
+      </w:pPr>
+      <w:r>
+        <w:rPr>
+          <w:rFonts w:cstheme="minorHAnsi"/>
+          <w:sz w:val="28"/>
+          <w:szCs w:val="28"/>
+        </w:rPr>
+        <w:t>In the graph, a node N</w:t>
+      </w:r>
+      <w:r>
+        <w:rPr>
+          <w:rFonts w:cstheme="minorHAnsi"/>
+          <w:sz w:val="28"/>
+          <w:szCs w:val="28"/>
+          <w:vertAlign w:val="subscript"/>
+        </w:rPr>
+        <w:t xml:space="preserve">i </w:t>
+      </w:r>
+      <w:r>
+        <w:rPr>
+          <w:rFonts w:cstheme="minorHAnsi"/>
+          <w:sz w:val="28"/>
+          <w:szCs w:val="28"/>
+        </w:rPr>
+        <w:t xml:space="preserve">represents the </w:t>
+      </w:r>
+      <w:proofErr w:type="spellStart"/>
+      <w:r>
+        <w:rPr>
+          <w:rFonts w:cstheme="minorHAnsi"/>
+          <w:sz w:val="28"/>
+          <w:szCs w:val="28"/>
+        </w:rPr>
+        <w:t>i</w:t>
+      </w:r>
+      <w:r>
+        <w:rPr>
+          <w:rFonts w:cstheme="minorHAnsi"/>
+          <w:sz w:val="28"/>
+          <w:szCs w:val="28"/>
+          <w:vertAlign w:val="superscript"/>
+        </w:rPr>
+        <w:t>th</w:t>
+      </w:r>
+      <w:proofErr w:type="spellEnd"/>
+      <w:r>
+        <w:rPr>
+          <w:rFonts w:cstheme="minorHAnsi"/>
+          <w:sz w:val="28"/>
+          <w:szCs w:val="28"/>
+        </w:rPr>
+        <w:t xml:space="preserve"> bacterium, and an edge (</w:t>
+      </w:r>
+      <w:proofErr w:type="spellStart"/>
+      <w:proofErr w:type="gramStart"/>
+      <w:r>
+        <w:rPr>
+          <w:rFonts w:cstheme="minorHAnsi"/>
+          <w:sz w:val="28"/>
+          <w:szCs w:val="28"/>
+        </w:rPr>
+        <w:t>N</w:t>
+      </w:r>
+      <w:r>
+        <w:rPr>
+          <w:rFonts w:cstheme="minorHAnsi"/>
+          <w:sz w:val="28"/>
+          <w:szCs w:val="28"/>
+          <w:vertAlign w:val="subscript"/>
+        </w:rPr>
+        <w:t>i</w:t>
+      </w:r>
+      <w:r>
+        <w:rPr>
+          <w:rFonts w:cstheme="minorHAnsi"/>
+          <w:sz w:val="28"/>
+          <w:szCs w:val="28"/>
+        </w:rPr>
+        <w:t>,N</w:t>
+      </w:r>
+      <w:r>
+        <w:rPr>
+          <w:rFonts w:cstheme="minorHAnsi"/>
+          <w:sz w:val="28"/>
+          <w:szCs w:val="28"/>
+          <w:vertAlign w:val="subscript"/>
+        </w:rPr>
+        <w:t>j</w:t>
+      </w:r>
+      <w:proofErr w:type="spellEnd"/>
+      <w:proofErr w:type="gramEnd"/>
+      <w:r>
+        <w:rPr>
+          <w:rFonts w:cstheme="minorHAnsi"/>
+          <w:sz w:val="28"/>
+          <w:szCs w:val="28"/>
+        </w:rPr>
+        <w:t xml:space="preserve">) exists if the correlation between the </w:t>
+      </w:r>
+      <w:proofErr w:type="spellStart"/>
+      <w:r>
+        <w:rPr>
+          <w:rFonts w:cstheme="minorHAnsi"/>
+          <w:sz w:val="28"/>
+          <w:szCs w:val="28"/>
+        </w:rPr>
+        <w:t>i</w:t>
+      </w:r>
+      <w:r>
+        <w:rPr>
+          <w:rFonts w:cstheme="minorHAnsi"/>
+          <w:sz w:val="28"/>
+          <w:szCs w:val="28"/>
+          <w:vertAlign w:val="superscript"/>
+        </w:rPr>
+        <w:t>th</w:t>
+      </w:r>
+      <w:proofErr w:type="spellEnd"/>
+      <w:r>
+        <w:rPr>
+          <w:rFonts w:cstheme="minorHAnsi"/>
+          <w:sz w:val="28"/>
+          <w:szCs w:val="28"/>
+        </w:rPr>
+        <w:t xml:space="preserve"> bacterium values and the </w:t>
+      </w:r>
+      <w:r>
+        <w:rPr>
+          <w:rFonts w:cstheme="minorHAnsi"/>
+          <w:sz w:val="28"/>
+          <w:szCs w:val="28"/>
+        </w:rPr>
+        <w:t xml:space="preserve">difference between the </w:t>
+      </w:r>
+      <w:proofErr w:type="spellStart"/>
+      <w:r>
+        <w:rPr>
+          <w:rFonts w:cstheme="minorHAnsi"/>
+          <w:sz w:val="28"/>
+          <w:szCs w:val="28"/>
+        </w:rPr>
+        <w:t>j</w:t>
+      </w:r>
+      <w:r>
+        <w:rPr>
+          <w:rFonts w:cstheme="minorHAnsi"/>
+          <w:sz w:val="28"/>
+          <w:szCs w:val="28"/>
+          <w:vertAlign w:val="superscript"/>
+        </w:rPr>
+        <w:t>th</w:t>
+      </w:r>
+      <w:proofErr w:type="spellEnd"/>
+      <w:r>
+        <w:rPr>
+          <w:rFonts w:cstheme="minorHAnsi"/>
+          <w:sz w:val="28"/>
+          <w:szCs w:val="28"/>
+        </w:rPr>
+        <w:t xml:space="preserve"> bacterium in </w:t>
+      </w:r>
+      <w:r>
+        <w:rPr>
+          <w:rFonts w:cstheme="minorHAnsi"/>
+          <w:sz w:val="28"/>
+          <w:szCs w:val="28"/>
+        </w:rPr>
+        <w:t>adjacent</w:t>
+      </w:r>
+      <w:r>
+        <w:rPr>
+          <w:rFonts w:cstheme="minorHAnsi"/>
+          <w:sz w:val="28"/>
+          <w:szCs w:val="28"/>
+        </w:rPr>
+        <w:t xml:space="preserve"> mouse samples</w:t>
+      </w:r>
+      <w:r>
+        <w:rPr>
+          <w:rFonts w:cstheme="minorHAnsi"/>
+          <w:sz w:val="28"/>
+          <w:szCs w:val="28"/>
+        </w:rPr>
+        <w:t xml:space="preserve"> </w:t>
+      </w:r>
+      <w:r>
+        <w:rPr>
+          <w:rFonts w:cstheme="minorHAnsi"/>
+          <w:sz w:val="28"/>
+          <w:szCs w:val="28"/>
+        </w:rPr>
+        <w:t>is significant.</w:t>
+      </w:r>
+    </w:p>
+    <w:p>
+      <w:pPr>
+        <w:rPr>
+          <w:rFonts w:cstheme="minorHAnsi"/>
+          <w:sz w:val="28"/>
+          <w:szCs w:val="28"/>
+        </w:rPr>
+      </w:pPr>
+      <w:r>
+        <w:rPr>
+          <w:noProof/>
+        </w:rPr>
+        <w:drawing>
+          <wp:anchor distT="0" distB="0" distL="114300" distR="114300" simplePos="0" relativeHeight="251691008" behindDoc="0" locked="0" layoutInCell="1" allowOverlap="1" wp14:anchorId="3B361B94" wp14:editId="358A8413">
+            <wp:simplePos x="0" y="0"/>
+            <wp:positionH relativeFrom="margin">
+              <wp:posOffset>-610870</wp:posOffset>
+            </wp:positionH>
+            <wp:positionV relativeFrom="paragraph">
+              <wp:posOffset>532765</wp:posOffset>
+            </wp:positionV>
+            <wp:extent cx="5953125" cy="5220335"/>
+            <wp:effectExtent l="0" t="0" r="9525" b="0"/>
+            <wp:wrapSquare wrapText="bothSides"/>
+            <wp:docPr id="5" name="Picture 5"/>
+            <wp:cNvGraphicFramePr>
+              <a:graphicFrameLocks xmlns:a="http://schemas.openxmlformats.org/drawingml/2006/main" noChangeAspect="1"/>
+            </wp:cNvGraphicFramePr>
+            <a:graphic xmlns:a="http://schemas.openxmlformats.org/drawingml/2006/main">
+              <a:graphicData uri="http://schemas.openxmlformats.org/drawingml/2006/picture">
+                <pic:pic xmlns:pic="http://schemas.openxmlformats.org/drawingml/2006/picture">
+                  <pic:nvPicPr>
+                    <pic:cNvPr id="0" name="Picture 3"/>
+                    <pic:cNvPicPr>
+                      <a:picLocks noChangeAspect="1" noChangeArrowheads="1"/>
+                    </pic:cNvPicPr>
+                  </pic:nvPicPr>
+                  <pic:blipFill>
+                    <a:blip r:embed="rId11">
+                      <a:extLst>
+                        <a:ext uri="{28A0092B-C50C-407E-A947-70E740481C1C}">
+                          <a14:useLocalDpi xmlns:a14="http://schemas.microsoft.com/office/drawing/2010/main" val="0"/>
+                        </a:ext>
+                      </a:extLst>
+                    </a:blip>
+                    <a:srcRect/>
+                    <a:stretch>
+                      <a:fillRect/>
+                    </a:stretch>
+                  </pic:blipFill>
+                  <pic:spPr bwMode="auto">
+                    <a:xfrm>
+                      <a:off x="0" y="0"/>
+                      <a:ext cx="5953125" cy="5220335"/>
+                    </a:xfrm>
+                    <a:prstGeom prst="rect">
+                      <a:avLst/>
+                    </a:prstGeom>
+                    <a:noFill/>
+                    <a:ln>
+                      <a:noFill/>
+                    </a:ln>
+                  </pic:spPr>
+                </pic:pic>
+              </a:graphicData>
+            </a:graphic>
+            <wp14:sizeRelH relativeFrom="margin">
+              <wp14:pctWidth>0</wp14:pctWidth>
+            </wp14:sizeRelH>
+            <wp14:sizeRelV relativeFrom="margin">
+              <wp14:pctHeight>0</wp14:pctHeight>
+            </wp14:sizeRelV>
+          </wp:anchor>
+        </w:drawing>
+      </w:r>
+      <w:r>
+        <w:rPr>
+          <w:noProof/>
+        </w:rPr>
+        <mc:AlternateContent>
+          <mc:Choice Requires="wps">
+            <w:drawing>
+              <wp:anchor distT="0" distB="0" distL="114300" distR="114300" simplePos="0" relativeHeight="251693056" behindDoc="0" locked="0" layoutInCell="1" allowOverlap="1" wp14:anchorId="07A30DA2" wp14:editId="0D743427">
+                <wp:simplePos x="0" y="0"/>
+                <wp:positionH relativeFrom="column">
+                  <wp:posOffset>-344170</wp:posOffset>
+                </wp:positionH>
+                <wp:positionV relativeFrom="paragraph">
+                  <wp:posOffset>5772785</wp:posOffset>
+                </wp:positionV>
+                <wp:extent cx="5953125" cy="635"/>
+                <wp:effectExtent l="0" t="0" r="9525" b="0"/>
+                <wp:wrapSquare wrapText="bothSides"/>
+                <wp:docPr id="6" name="Text Box 6"/>
+                <wp:cNvGraphicFramePr/>
+                <a:graphic xmlns:a="http://schemas.openxmlformats.org/drawingml/2006/main">
+                  <a:graphicData uri="http://schemas.microsoft.com/office/word/2010/wordprocessingShape">
+                    <wps:wsp>
+                      <wps:cNvSpPr txBox="1"/>
+                      <wps:spPr>
+                        <a:xfrm>
+                          <a:off x="0" y="0"/>
+                          <a:ext cx="5953125" cy="635"/>
+                        </a:xfrm>
+                        <a:prstGeom prst="rect">
+                          <a:avLst/>
+                        </a:prstGeom>
+                        <a:solidFill>
+                          <a:prstClr val="white"/>
+                        </a:solidFill>
+                        <a:ln>
+                          <a:noFill/>
+                        </a:ln>
+                      </wps:spPr>
+                      <wps:txbx>
+                        <w:txbxContent>
+                          <w:p>
+                            <w:pPr>
+                              <w:pStyle w:val="Caption"/>
+                              <w:ind w:firstLine="720"/>
+                              <w:rPr>
+                                <w:noProof/>
+                              </w:rPr>
+                            </w:pPr>
+                            <w:r>
+                              <w:t xml:space="preserve">Figure </w:t>
+                            </w:r>
+                            <w:fldSimple w:instr=" SEQ Figure \* ARABIC ">
+                              <w:r>
+                                <w:rPr>
+                                  <w:noProof/>
+                                </w:rPr>
+                                <w:t>5</w:t>
+                              </w:r>
+                            </w:fldSimple>
+                            <w:r>
+                              <w:t>: If the correlation is positive the corresponding edge will have a green color, and a red color otherwise.</w:t>
+                            </w:r>
+                          </w:p>
+                        </w:txbxContent>
+                      </wps:txbx>
+                      <wps:bodyPr rot="0" spcFirstLastPara="0" vertOverflow="overflow" horzOverflow="overflow" vert="horz" wrap="square" lIns="0" tIns="0" rIns="0" bIns="0" numCol="1" spcCol="0" rtlCol="0" fromWordArt="0" anchor="t" anchorCtr="0" forceAA="0" compatLnSpc="1">
+                        <a:prstTxWarp prst="textNoShape">
+                          <a:avLst/>
+                        </a:prstTxWarp>
+                        <a:spAutoFit/>
+                      </wps:bodyPr>
+                    </wps:wsp>
+                  </a:graphicData>
+                </a:graphic>
+              </wp:anchor>
+            </w:drawing>
+          </mc:Choice>
+          <mc:Fallback>
+            <w:pict>
+              <v:shape w14:anchorId="07A30DA2" id="Text Box 6" o:spid="_x0000_s1030" type="#_x0000_t202" style="position:absolute;margin-left:-27.1pt;margin-top:454.55pt;width:468.75pt;height:.05pt;z-index:251693056;visibility:visible;mso-wrap-style:square;mso-wrap-distance-left:9pt;mso-wrap-distance-top:0;mso-wrap-distance-right:9pt;mso-wrap-distance-bottom:0;mso-position-horizontal:absolute;mso-position-horizontal-relative:text;mso-position-vertical:absolute;mso-position-vertical-relative:text;v-text-anchor:top" o:gfxdata="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" stroked="f">
+                <v:textbox style="mso-fit-shape-to-text:t" inset="0,0,0,0">
+                  <w:txbxContent>
+                    <w:p>
+                      <w:pPr>
+                        <w:pStyle w:val="Caption"/>
+                        <w:ind w:firstLine="720"/>
+                        <w:rPr>
+                          <w:noProof/>
+                        </w:rPr>
+                      </w:pPr>
+                      <w:r>
+                        <w:t xml:space="preserve">Figure </w:t>
+                      </w:r>
+                      <w:fldSimple w:instr=" SEQ Figure \* ARABIC ">
+                        <w:r>
+                          <w:rPr>
+                            <w:noProof/>
+                          </w:rPr>
+                          <w:t>5</w:t>
+                        </w:r>
+                      </w:fldSimple>
+                      <w:r>
+                        <w:t>: If the correlation is positive the corresponding edge will have a green color, and a red color otherwise.</w:t>
+                      </w:r>
+                    </w:p>
+                  </w:txbxContent>
+                </v:textbox>
+                <w10:wrap type="square"/>
+              </v:shape>
+            </w:pict>
+          </mc:Fallback>
+        </mc:AlternateContent>
+      </w:r>
+    </w:p>
+    <w:p>
+      <w:pPr>
+        <w:rPr>
+          <w:rFonts w:cstheme="minorHAnsi"/>
+          <w:sz w:val="28"/>
+          <w:szCs w:val="28"/>
+        </w:rPr>
+      </w:pPr>
+    </w:p>
+    <w:p>
+      <w:pPr>
+        <w:rPr>
+          <w:rFonts w:cstheme="minorHAnsi"/>
+          <w:sz w:val="28"/>
+          <w:szCs w:val="28"/>
+        </w:rPr>
+      </w:pPr>
+    </w:p>
+    <w:p>
+      <w:pPr>
+        <w:rPr>
+          <w:rFonts w:cstheme="minorHAnsi"/>
+          <w:sz w:val="28"/>
+          <w:szCs w:val="28"/>
+        </w:rPr>
+      </w:pPr>
+    </w:p>
+    <w:p>
+      <w:pPr>
+        <w:rPr>
+          <w:rFonts w:cstheme="minorHAnsi"/>
+          <w:sz w:val="28"/>
+          <w:szCs w:val="28"/>
+        </w:rPr>
+      </w:pPr>
+      <w:r>
+        <w:rPr>
+          <w:rFonts w:cstheme="minorHAnsi"/>
+          <w:sz w:val="28"/>
+          <w:szCs w:val="28"/>
+        </w:rPr>
+        <w:lastRenderedPageBreak/>
+        <w:t xml:space="preserve">After the decomposition, we wanted to examine if it's possible to </w:t>
+      </w:r>
+      <w:r>
+        <w:rPr>
+          <w:rFonts w:cstheme="minorHAnsi"/>
+          <w:sz w:val="28"/>
+          <w:szCs w:val="28"/>
+        </w:rPr>
+        <w:t>separate</w:t>
+      </w:r>
+      <w:r>
+        <w:rPr>
+          <w:rFonts w:cstheme="minorHAnsi"/>
+          <w:sz w:val="28"/>
+          <w:szCs w:val="28"/>
+        </w:rPr>
+        <w:t xml:space="preserve"> between the samples with CRC and the ones without.</w:t>
       </w:r>
     </w:p>
     <w:p>
@@ -2556,7 +2953,7 @@
                     <pic:cNvPicPr/>
                   </pic:nvPicPr>
                   <pic:blipFill>
-                    <a:blip r:embed="rId11">
+                    <a:blip r:embed="rId12">
                       <a:extLst>
                         <a:ext uri="{28A0092B-C50C-407E-A947-70E740481C1C}">
                           <a14:useLocalDpi xmlns:a14="http://schemas.microsoft.com/office/drawing/2010/main" val="0"/>
@@ -2606,13 +3003,19 @@
         <w:rPr>
           <w:rFonts w:cstheme="minorHAnsi"/>
         </w:rPr>
-        <w:t>3</w:t>
-      </w:r>
-      <w:r>
-        <w:rPr>
-          <w:rFonts w:cstheme="minorHAnsi"/>
-        </w:rPr>
-        <w:t>: Relationship between every pair of components after</w:t>
+        <w:t>6</w:t>
+      </w:r>
+      <w:r>
+        <w:rPr>
+          <w:rFonts w:cstheme="minorHAnsi"/>
+        </w:rPr>
+        <w:t>:</w:t>
+      </w:r>
+      <w:r>
+        <w:rPr>
+          <w:rFonts w:cstheme="minorHAnsi"/>
+        </w:rPr>
+        <w:t xml:space="preserve"> Relationship between every pair of components after</w:t>
       </w:r>
       <w:r>
         <w:rPr>
@@ -2691,7 +3094,7 @@
                     <pic:cNvPicPr/>
                   </pic:nvPicPr>
                   <pic:blipFill>
-                    <a:blip r:embed="rId12">
+                    <a:blip r:embed="rId13">
                       <a:extLst>
                         <a:ext uri="{28A0092B-C50C-407E-A947-70E740481C1C}">
                           <a14:useLocalDpi xmlns:a14="http://schemas.microsoft.com/office/drawing/2010/main" val="0"/>
@@ -2735,31 +3138,19 @@
         <w:rPr>
           <w:rFonts w:cstheme="minorHAnsi"/>
         </w:rPr>
-        <w:t xml:space="preserve">Figure </w:t>
-      </w:r>
-      <w:r>
-        <w:rPr>
-          <w:rFonts w:cstheme="minorHAnsi"/>
-        </w:rPr>
-        <w:t>4</w:t>
-      </w:r>
-      <w:r>
-        <w:rPr>
-          <w:rFonts w:cstheme="minorHAnsi"/>
-        </w:rPr>
-        <w:t xml:space="preserve">: Relationship between every pair of components after the </w:t>
-      </w:r>
-      <w:r>
-        <w:rPr>
-          <w:rFonts w:cstheme="minorHAnsi"/>
-        </w:rPr>
-        <w:t>PCA</w:t>
-      </w:r>
-      <w:r>
-        <w:rPr>
-          <w:rFonts w:cstheme="minorHAnsi"/>
-        </w:rPr>
-        <w:t xml:space="preserve"> decomposition.</w:t>
+        <w:t>Figure</w:t>
+      </w:r>
+      <w:r>
+        <w:rPr>
+          <w:rFonts w:cstheme="minorHAnsi"/>
+        </w:rPr>
+        <w:t xml:space="preserve"> 7: </w:t>
+      </w:r>
+      <w:r>
+        <w:rPr>
+          <w:rFonts w:cstheme="minorHAnsi"/>
+        </w:rPr>
+        <w:t>Relationship between every pair of components after the PCA decomposition.</w:t>
       </w:r>
     </w:p>
     <w:p>
@@ -2897,39 +3288,22 @@
       </w:pPr>
       <w:r>
         <w:rPr>
-          <w:rFonts w:cstheme="minorHAnsi"/>
-          <w:sz w:val="28"/>
-          <w:szCs w:val="28"/>
+          <w:noProof/>
         </w:rPr>
         <w:lastRenderedPageBreak/>
-        <w:t>In addition, we wanted to analyze the progress of the mean of each component in time. And, to see whether there is a significant difference between the CRC and Normal groups mean for all time-points.</w:t>
-      </w:r>
-    </w:p>
-    <w:p>
-      <w:pPr>
-        <w:keepNext/>
-        <w:rPr>
-          <w:rFonts w:cstheme="minorHAnsi"/>
-        </w:rPr>
-      </w:pPr>
-      <w:r>
-        <w:rPr>
-          <w:rFonts w:cstheme="minorHAnsi"/>
-          <w:noProof/>
-        </w:rPr>
         <w:drawing>
-          <wp:anchor distT="0" distB="0" distL="114300" distR="114300" simplePos="0" relativeHeight="251673600" behindDoc="0" locked="0" layoutInCell="1" allowOverlap="1" wp14:anchorId="49F3FEBB" wp14:editId="008E55DE">
+          <wp:anchor distT="0" distB="0" distL="114300" distR="114300" simplePos="0" relativeHeight="251689984" behindDoc="0" locked="0" layoutInCell="1" allowOverlap="1" wp14:anchorId="4CC737B4" wp14:editId="3905B88D">
             <wp:simplePos x="0" y="0"/>
             <wp:positionH relativeFrom="margin">
-              <wp:align>left</wp:align>
+              <wp:align>center</wp:align>
             </wp:positionH>
             <wp:positionV relativeFrom="paragraph">
-              <wp:posOffset>233045</wp:posOffset>
+              <wp:posOffset>876300</wp:posOffset>
             </wp:positionV>
-            <wp:extent cx="4782312" cy="4782312"/>
-            <wp:effectExtent l="0" t="0" r="0" b="0"/>
-            <wp:wrapTopAndBottom/>
-            <wp:docPr id="4" name="Picture 4"/>
+            <wp:extent cx="6229350" cy="4243070"/>
+            <wp:effectExtent l="0" t="0" r="0" b="5080"/>
+            <wp:wrapSquare wrapText="bothSides"/>
+            <wp:docPr id="2" name="Picture 2"/>
             <wp:cNvGraphicFramePr>
               <a:graphicFrameLocks xmlns:a="http://schemas.openxmlformats.org/drawingml/2006/main" noChangeAspect="1"/>
             </wp:cNvGraphicFramePr>
@@ -2937,13 +3311,13 @@
               <a:graphicData uri="http://schemas.openxmlformats.org/drawingml/2006/picture">
                 <pic:pic xmlns:pic="http://schemas.openxmlformats.org/drawingml/2006/picture">
                   <pic:nvPicPr>
-                    <pic:cNvPr id="0" name="Picture 5"/>
+                    <pic:cNvPr id="0" name="Picture 1"/>
                     <pic:cNvPicPr>
                       <a:picLocks noChangeAspect="1" noChangeArrowheads="1"/>
                     </pic:cNvPicPr>
                   </pic:nvPicPr>
                   <pic:blipFill>
-                    <a:blip r:embed="rId13" cstate="print">
+                    <a:blip r:embed="rId14">
                       <a:extLst>
                         <a:ext uri="{28A0092B-C50C-407E-A947-70E740481C1C}">
                           <a14:useLocalDpi xmlns:a14="http://schemas.microsoft.com/office/drawing/2010/main" val="0"/>
@@ -2958,7 +3332,7 @@
                   <pic:spPr bwMode="auto">
                     <a:xfrm>
                       <a:off x="0" y="0"/>
-                      <a:ext cx="4782312" cy="4782312"/>
+                      <a:ext cx="6229350" cy="4243070"/>
                     </a:xfrm>
                     <a:prstGeom prst="rect">
                       <a:avLst/>
@@ -2980,6 +3354,22 @@
           </wp:anchor>
         </w:drawing>
       </w:r>
+      <w:r>
+        <w:rPr>
+          <w:rFonts w:cstheme="minorHAnsi"/>
+          <w:sz w:val="28"/>
+          <w:szCs w:val="28"/>
+        </w:rPr>
+        <w:t>In addition, we wanted to analyze the progress of the mean of each component in time. And, to see whether there is a significant difference between the CRC and Normal groups mean for all time-points.</w:t>
+      </w:r>
+    </w:p>
+    <w:p>
+      <w:pPr>
+        <w:keepNext/>
+        <w:rPr>
+          <w:rFonts w:cstheme="minorHAnsi"/>
+        </w:rPr>
+      </w:pPr>
     </w:p>
     <w:p>
       <w:pPr>
@@ -2999,7 +3389,7 @@
         <w:rPr>
           <w:rFonts w:cstheme="minorHAnsi"/>
         </w:rPr>
-        <w:t>5</w:t>
+        <w:t>8:</w:t>
       </w:r>
       <w:r>
         <w:rPr>
@@ -3071,25 +3461,7 @@
         <w:rPr>
           <w:rFonts w:cstheme="minorHAnsi"/>
         </w:rPr>
-        <w:t xml:space="preserve"> </w:t>
-      </w:r>
-      <w:r>
-        <w:rPr>
-          <w:rFonts w:cstheme="minorHAnsi"/>
-        </w:rPr>
-        <w:t>T-test was performed between every pair</w:t>
-      </w:r>
-      <w:r>
-        <w:rPr>
-          <w:rFonts w:cstheme="minorHAnsi"/>
-        </w:rPr>
-        <w:t xml:space="preserve"> </w:t>
-      </w:r>
-      <w:r>
-        <w:rPr>
-          <w:rFonts w:cstheme="minorHAnsi"/>
-        </w:rPr>
-        <w:t>of groups.</w:t>
+        <w:t xml:space="preserve"> T-test was performed between every pair of groups.</w:t>
       </w:r>
     </w:p>
     <w:p>
@@ -3110,7 +3482,25 @@
         <w:rPr>
           <w:rFonts w:cstheme="minorHAnsi"/>
         </w:rPr>
-        <w:t xml:space="preserve">** - P-value&lt;0.05 </w:t>
+        <w:t>*</w:t>
+      </w:r>
+      <w:r>
+        <w:rPr>
+          <w:rFonts w:cstheme="minorHAnsi"/>
+        </w:rPr>
+        <w:t xml:space="preserve"> </w:t>
+      </w:r>
+      <w:r>
+        <w:rPr>
+          <w:rFonts w:cstheme="minorHAnsi"/>
+        </w:rPr>
+        <w:t>P-value&lt;0.0</w:t>
+      </w:r>
+      <w:r>
+        <w:rPr>
+          <w:rFonts w:cstheme="minorHAnsi"/>
+        </w:rPr>
+        <w:t>5</w:t>
       </w:r>
       <w:r>
         <w:rPr>
@@ -3122,8 +3512,61 @@
         <w:rPr>
           <w:rFonts w:cstheme="minorHAnsi"/>
         </w:rPr>
+        <w:t>** - P-value&lt;0.0</w:t>
+      </w:r>
+      <w:r>
+        <w:rPr>
+          <w:rFonts w:cstheme="minorHAnsi"/>
+        </w:rPr>
+        <w:t>1</w:t>
+      </w:r>
+      <w:r>
+        <w:rPr>
+          <w:rFonts w:cstheme="minorHAnsi"/>
+        </w:rPr>
         <w:tab/>
-        <w:t>* else</w:t>
+      </w:r>
+      <w:r>
+        <w:rPr>
+          <w:rFonts w:cstheme="minorHAnsi"/>
+        </w:rPr>
+        <w:tab/>
+      </w:r>
+      <w:r>
+        <w:rPr>
+          <w:rFonts w:cstheme="minorHAnsi"/>
+        </w:rPr>
+        <w:t>**</w:t>
+      </w:r>
+      <w:r>
+        <w:rPr>
+          <w:rFonts w:cstheme="minorHAnsi"/>
+        </w:rPr>
+        <w:t xml:space="preserve">* </w:t>
+      </w:r>
+      <w:r>
+        <w:rPr>
+          <w:rFonts w:cstheme="minorHAnsi"/>
+        </w:rPr>
+        <w:t>P</w:t>
+      </w:r>
+      <w:r>
+        <w:rPr>
+          <w:rFonts w:cstheme="minorHAnsi"/>
+        </w:rPr>
+        <w:t>-value&lt;0.0</w:t>
+      </w:r>
+      <w:r>
+        <w:rPr>
+          <w:rFonts w:cstheme="minorHAnsi"/>
+        </w:rPr>
+        <w:t>0</w:t>
+      </w:r>
+      <w:r>
+        <w:rPr>
+          <w:rFonts w:cstheme="minorHAnsi"/>
+        </w:rPr>
+        <w:t>1</w:t>
       </w:r>
     </w:p>
     <w:p>
@@ -3172,6 +3615,15 @@
           <w:szCs w:val="28"/>
         </w:rPr>
       </w:pPr>
+    </w:p>
+    <w:p>
+      <w:pPr>
+        <w:rPr>
+          <w:rFonts w:cstheme="minorHAnsi"/>
+          <w:sz w:val="28"/>
+          <w:szCs w:val="28"/>
+        </w:rPr>
+      </w:pPr>
       <w:r>
         <w:rPr>
           <w:rFonts w:cstheme="minorHAnsi"/>
@@ -3179,39 +3631,7 @@
           <w:szCs w:val="28"/>
         </w:rPr>
         <w:lastRenderedPageBreak/>
-        <w:t>Because of the small amount of data, it wasn't possible to use complicated models (</w:t>
-      </w:r>
-      <w:r>
-        <w:rPr>
-          <w:rFonts w:cstheme="minorHAnsi"/>
-          <w:sz w:val="28"/>
-          <w:szCs w:val="28"/>
-        </w:rPr>
-        <w:t>e.g.</w:t>
-      </w:r>
-      <w:r>
-        <w:rPr>
-          <w:rFonts w:cstheme="minorHAnsi"/>
-          <w:sz w:val="28"/>
-          <w:szCs w:val="28"/>
-        </w:rPr>
-        <w:t xml:space="preserve"> Tress or </w:t>
-      </w:r>
-      <w:r>
-        <w:rPr>
-          <w:rFonts w:cstheme="minorHAnsi"/>
-          <w:sz w:val="28"/>
-          <w:szCs w:val="28"/>
-        </w:rPr>
-        <w:t>neural networks</w:t>
-      </w:r>
-      <w:r>
-        <w:rPr>
-          <w:rFonts w:cstheme="minorHAnsi"/>
-          <w:sz w:val="28"/>
-          <w:szCs w:val="28"/>
-        </w:rPr>
-        <w:t>).</w:t>
+        <w:t>Because of the small amount of data, it wasn't possible to use complicated models (e.g. Tress or neural networks).</w:t>
       </w:r>
     </w:p>
     <w:p>
@@ -3311,16 +3731,21 @@
                               </w:rPr>
                             </w:pPr>
                             <w:r>
-                              <w:t xml:space="preserve">Figure </w:t>
-                            </w:r>
-                            <w:r>
-                              <w:t>6</w:t>
-                            </w:r>
-                            <w:r>
-                              <w:t xml:space="preserve">: </w:t>
-                            </w:r>
-                            <w:r>
-                              <w:t>Auc performance of KNN after ICA decomposition</w:t>
+                              <w:t>Figure</w:t>
+                            </w:r>
+                            <w:r>
+                              <w:t xml:space="preserve"> 10:</w:t>
+                            </w:r>
+                            <w:r>
+                              <w:t xml:space="preserve"> </w:t>
+                            </w:r>
+                            <w:proofErr w:type="spellStart"/>
+                            <w:r>
+                              <w:t>Auc</w:t>
+                            </w:r>
+                            <w:proofErr w:type="spellEnd"/>
+                            <w:r>
+                              <w:t xml:space="preserve"> performance of KNN after ICA decomposition</w:t>
                             </w:r>
                             <w:r>
                               <w:t>.</w:t>
@@ -3345,7 +3770,7 @@
           </mc:Choice>
           <mc:Fallback>
             <w:pict>
-              <v:shape w14:anchorId="20854F62" id="Text Box 11" o:spid="_x0000_s1030" type="#_x0000_t202" style="position:absolute;margin-left:241.3pt;margin-top:228pt;width:263.4pt;height:.05pt;z-index:251664384;visibility:visible;mso-wrap-style:square;mso-width-percent:0;mso-wrap-distance-left:9pt;mso-wrap-distance-top:0;mso-wrap-distance-right:9pt;mso-wrap-distance-bottom:0;mso-position-horizontal:absolute;mso-position-horizontal-relative:text;mso-position-vertical:absolute;mso-position-vertical-relative:text;mso-width-percent:0;mso-width-relative:margin;v-text-anchor:top" o:gfxdata="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" stroked="f">
+              <v:shape w14:anchorId="20854F62" id="Text Box 11" o:spid="_x0000_s1031" type="#_x0000_t202" style="position:absolute;margin-left:241.3pt;margin-top:228pt;width:263.4pt;height:.05pt;z-index:251664384;visibility:visible;mso-wrap-style:square;mso-width-percent:0;mso-wrap-distance-left:9pt;mso-wrap-distance-top:0;mso-wrap-distance-right:9pt;mso-wrap-distance-bottom:0;mso-position-horizontal:absolute;mso-position-horizontal-relative:text;mso-position-vertical:absolute;mso-position-vertical-relative:text;mso-width-percent:0;mso-width-relative:margin;v-text-anchor:top" o:gfxdata="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" stroked="f">
                 <v:textbox style="mso-fit-shape-to-text:t" inset="0,0,0,0">
                   <w:txbxContent>
                     <w:p>
@@ -3356,16 +3781,21 @@
                         </w:rPr>
                       </w:pPr>
                       <w:r>
-                        <w:t xml:space="preserve">Figure </w:t>
-                      </w:r>
-                      <w:r>
-                        <w:t>6</w:t>
-                      </w:r>
-                      <w:r>
-                        <w:t xml:space="preserve">: </w:t>
-                      </w:r>
-                      <w:r>
-                        <w:t>Auc performance of KNN after ICA decomposition</w:t>
+                        <w:t>Figure</w:t>
+                      </w:r>
+                      <w:r>
+                        <w:t xml:space="preserve"> 10:</w:t>
+                      </w:r>
+                      <w:r>
+                        <w:t xml:space="preserve"> </w:t>
+                      </w:r>
+                      <w:proofErr w:type="spellStart"/>
+                      <w:r>
+                        <w:t>Auc</w:t>
+                      </w:r>
+                      <w:proofErr w:type="spellEnd"/>
+                      <w:r>
+                        <w:t xml:space="preserve"> performance of KNN after ICA decomposition</w:t>
                       </w:r>
                       <w:r>
                         <w:t>.</w:t>
@@ -3433,19 +3863,19 @@
                               <w:t>Figure</w:t>
                             </w:r>
                             <w:r>
-                              <w:t xml:space="preserve"> 7:</w:t>
-                            </w:r>
-                            <w:r>
                               <w:t xml:space="preserve"> </w:t>
                             </w:r>
                             <w:r>
+                              <w:t>9</w:t>
+                            </w:r>
+                            <w:r>
+                              <w:t>:</w:t>
+                            </w:r>
+                            <w:r>
                               <w:t xml:space="preserve"> </w:t>
                             </w:r>
                             <w:r>
-                              <w:t>Accuracy performance</w:t>
-                            </w:r>
-                            <w:r>
-                              <w:t xml:space="preserve"> of KNN after ICA decomposition</w:t>
+                              <w:t xml:space="preserve"> Accuracy performance of KNN after ICA decomposition</w:t>
                             </w:r>
                             <w:r>
                               <w:t>.</w:t>
@@ -3470,7 +3900,7 @@
           </mc:Choice>
           <mc:Fallback>
             <w:pict>
-              <v:shape w14:anchorId="3F30C624" id="Text Box 12" o:spid="_x0000_s1031" type="#_x0000_t202" style="position:absolute;margin-left:0;margin-top:228pt;width:300.85pt;height:.05pt;z-index:251666432;visibility:visible;mso-wrap-style:square;mso-width-percent:0;mso-wrap-distance-left:9pt;mso-wrap-distance-top:0;mso-wrap-distance-right:9pt;mso-wrap-distance-bottom:0;mso-position-horizontal:left;mso-position-horizontal-relative:page;mso-position-vertical:absolute;mso-position-vertical-relative:text;mso-width-percent:0;mso-width-relative:margin;v-text-anchor:top" o:gfxdata="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" stroked="f">
+              <v:shape w14:anchorId="3F30C624" id="Text Box 12" o:spid="_x0000_s1032" type="#_x0000_t202" style="position:absolute;margin-left:0;margin-top:228pt;width:300.85pt;height:.05pt;z-index:251666432;visibility:visible;mso-wrap-style:square;mso-width-percent:0;mso-wrap-distance-left:9pt;mso-wrap-distance-top:0;mso-wrap-distance-right:9pt;mso-wrap-distance-bottom:0;mso-position-horizontal:left;mso-position-horizontal-relative:page;mso-position-vertical:absolute;mso-position-vertical-relative:text;mso-width-percent:0;mso-width-relative:margin;v-text-anchor:top" o:gfxdata="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" stroked="f">
                 <v:textbox style="mso-fit-shape-to-text:t" inset="0,0,0,0">
                   <w:txbxContent>
                     <w:p>
@@ -3485,19 +3915,19 @@
                         <w:t>Figure</w:t>
                       </w:r>
                       <w:r>
-                        <w:t xml:space="preserve"> 7:</w:t>
-                      </w:r>
-                      <w:r>
                         <w:t xml:space="preserve"> </w:t>
                       </w:r>
                       <w:r>
+                        <w:t>9</w:t>
+                      </w:r>
+                      <w:r>
+                        <w:t>:</w:t>
+                      </w:r>
+                      <w:r>
                         <w:t xml:space="preserve"> </w:t>
                       </w:r>
                       <w:r>
-                        <w:t>Accuracy performance</w:t>
-                      </w:r>
-                      <w:r>
-                        <w:t xml:space="preserve"> of KNN after ICA decomposition</w:t>
+                        <w:t xml:space="preserve"> Accuracy performance of KNN after ICA decomposition</w:t>
                       </w:r>
                       <w:r>
                         <w:t>.</w:t>
@@ -3542,7 +3972,7 @@
                     </pic:cNvPicPr>
                   </pic:nvPicPr>
                   <pic:blipFill>
-                    <a:blip r:embed="rId14">
+                    <a:blip r:embed="rId15">
                       <a:extLst>
                         <a:ext uri="{28A0092B-C50C-407E-A947-70E740481C1C}">
                           <a14:useLocalDpi xmlns:a14="http://schemas.microsoft.com/office/drawing/2010/main" val="0"/>
@@ -3610,7 +4040,7 @@
                     </pic:cNvPicPr>
                   </pic:nvPicPr>
                   <pic:blipFill>
-                    <a:blip r:embed="rId15">
+                    <a:blip r:embed="rId16">
                       <a:extLst>
                         <a:ext uri="{28A0092B-C50C-407E-A947-70E740481C1C}">
                           <a14:useLocalDpi xmlns:a14="http://schemas.microsoft.com/office/drawing/2010/main" val="0"/>
@@ -3708,22 +4138,18 @@
                               <w:t xml:space="preserve">Figure </w:t>
                             </w:r>
                             <w:r>
-                              <w:t>8</w:t>
+                              <w:t>12</w:t>
                             </w:r>
                             <w:r>
                               <w:t xml:space="preserve">: </w:t>
                             </w:r>
-                            <w:r>
-                              <w:t>Auc performance</w:t>
-                            </w:r>
-                            <w:r>
-                              <w:t xml:space="preserve"> of KNN after </w:t>
-                            </w:r>
-                            <w:r>
-                              <w:t>PCA</w:t>
-                            </w:r>
-                            <w:r>
-                              <w:t xml:space="preserve"> decomposition</w:t>
+                            <w:proofErr w:type="spellStart"/>
+                            <w:r>
+                              <w:t>Auc</w:t>
+                            </w:r>
+                            <w:proofErr w:type="spellEnd"/>
+                            <w:r>
+                              <w:t xml:space="preserve"> performance of KNN after PCA decomposition</w:t>
                             </w:r>
                             <w:r>
                               <w:t>.</w:t>
@@ -3754,7 +4180,7 @@
           </mc:Choice>
           <mc:Fallback>
             <w:pict>
-              <v:shape w14:anchorId="7748B0C2" id="Text Box 14" o:spid="_x0000_s1032" type="#_x0000_t202" style="position:absolute;margin-left:206.75pt;margin-top:251.6pt;width:298.55pt;height:.05pt;z-index:251668480;visibility:visible;mso-wrap-style:square;mso-wrap-distance-left:9pt;mso-wrap-distance-top:0;mso-wrap-distance-right:9pt;mso-wrap-distance-bottom:0;mso-position-horizontal:absolute;mso-position-horizontal-relative:text;mso-position-vertical:absolute;mso-position-vertical-relative:text;v-text-anchor:top" o:gfxdata="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" stroked="f">
+              <v:shape w14:anchorId="7748B0C2" id="Text Box 14" o:spid="_x0000_s1033" type="#_x0000_t202" style="position:absolute;margin-left:206.75pt;margin-top:251.6pt;width:298.55pt;height:.05pt;z-index:251668480;visibility:visible;mso-wrap-style:square;mso-wrap-distance-left:9pt;mso-wrap-distance-top:0;mso-wrap-distance-right:9pt;mso-wrap-distance-bottom:0;mso-position-horizontal:absolute;mso-position-horizontal-relative:text;mso-position-vertical:absolute;mso-position-vertical-relative:text;v-text-anchor:top" o:gfxdata="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" stroked="f">
                 <v:textbox style="mso-fit-shape-to-text:t" inset="0,0,0,0">
                   <w:txbxContent>
                     <w:p>
@@ -3769,22 +4195,18 @@
                         <w:t xml:space="preserve">Figure </w:t>
                       </w:r>
                       <w:r>
-                        <w:t>8</w:t>
+                        <w:t>12</w:t>
                       </w:r>
                       <w:r>
                         <w:t xml:space="preserve">: </w:t>
                       </w:r>
-                      <w:r>
-                        <w:t>Auc performance</w:t>
-                      </w:r>
-                      <w:r>
-                        <w:t xml:space="preserve"> of KNN after </w:t>
-                      </w:r>
-                      <w:r>
-                        <w:t>PCA</w:t>
-                      </w:r>
-                      <w:r>
-                        <w:t xml:space="preserve"> decomposition</w:t>
+                      <w:proofErr w:type="spellStart"/>
+                      <w:r>
+                        <w:t>Auc</w:t>
+                      </w:r>
+                      <w:proofErr w:type="spellEnd"/>
+                      <w:r>
+                        <w:t xml:space="preserve"> performance of KNN after PCA decomposition</w:t>
                       </w:r>
                       <w:r>
                         <w:t>.</w:t>
@@ -3838,7 +4260,7 @@
                     </pic:cNvPicPr>
                   </pic:nvPicPr>
                   <pic:blipFill>
-                    <a:blip r:embed="rId16">
+                    <a:blip r:embed="rId17">
                       <a:extLst>
                         <a:ext uri="{28A0092B-C50C-407E-A947-70E740481C1C}">
                           <a14:useLocalDpi xmlns:a14="http://schemas.microsoft.com/office/drawing/2010/main" val="0"/>
@@ -3929,16 +4351,10 @@
                               <w:t xml:space="preserve">Figure </w:t>
                             </w:r>
                             <w:r>
-                              <w:t>9</w:t>
-                            </w:r>
-                            <w:r>
-                              <w:t>: A</w:t>
-                            </w:r>
-                            <w:r>
-                              <w:t>ccuracy</w:t>
-                            </w:r>
-                            <w:r>
-                              <w:t xml:space="preserve"> performance of KNN after PCA decomposition</w:t>
+                              <w:t>11</w:t>
+                            </w:r>
+                            <w:r>
+                              <w:t>: Accuracy performance of KNN after PCA decomposition</w:t>
                             </w:r>
                             <w:r>
                               <w:t>.</w:t>
@@ -3969,7 +4385,7 @@
           </mc:Choice>
           <mc:Fallback>
             <w:pict>
-              <v:shape w14:anchorId="518F9F00" id="Text Box 15" o:spid="_x0000_s1033" type="#_x0000_t202" style="position:absolute;margin-left:-90pt;margin-top:252.25pt;width:298.6pt;height:.05pt;z-index:251670528;visibility:visible;mso-wrap-style:square;mso-wrap-distance-left:9pt;mso-wrap-distance-top:0;mso-wrap-distance-right:9pt;mso-wrap-distance-bottom:0;mso-position-horizontal:absolute;mso-position-horizontal-relative:text;mso-position-vertical:absolute;mso-position-vertical-relative:text;v-text-anchor:top" o:gfxdata="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" stroked="f">
+              <v:shape w14:anchorId="518F9F00" id="Text Box 15" o:spid="_x0000_s1034" type="#_x0000_t202" style="position:absolute;margin-left:-90pt;margin-top:252.25pt;width:298.6pt;height:.05pt;z-index:251670528;visibility:visible;mso-wrap-style:square;mso-wrap-distance-left:9pt;mso-wrap-distance-top:0;mso-wrap-distance-right:9pt;mso-wrap-distance-bottom:0;mso-position-horizontal:absolute;mso-position-horizontal-relative:text;mso-position-vertical:absolute;mso-position-vertical-relative:text;v-text-anchor:top" o:gfxdata="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" stroked="f">
                 <v:textbox style="mso-fit-shape-to-text:t" inset="0,0,0,0">
                   <w:txbxContent>
                     <w:p>
@@ -3984,16 +4400,10 @@
                         <w:t xml:space="preserve">Figure </w:t>
                       </w:r>
                       <w:r>
-                        <w:t>9</w:t>
-                      </w:r>
-                      <w:r>
-                        <w:t>: A</w:t>
-                      </w:r>
-                      <w:r>
-                        <w:t>ccuracy</w:t>
-                      </w:r>
-                      <w:r>
-                        <w:t xml:space="preserve"> performance of KNN after PCA decomposition</w:t>
+                        <w:t>11</w:t>
+                      </w:r>
+                      <w:r>
+                        <w:t>: Accuracy performance of KNN after PCA decomposition</w:t>
                       </w:r>
                       <w:r>
                         <w:t>.</w:t>
@@ -4047,7 +4457,7 @@
                     </pic:cNvPicPr>
                   </pic:nvPicPr>
                   <pic:blipFill>
-                    <a:blip r:embed="rId17">
+                    <a:blip r:embed="rId18">
                       <a:extLst>
                         <a:ext uri="{28A0092B-C50C-407E-A947-70E740481C1C}">
                           <a14:useLocalDpi xmlns:a14="http://schemas.microsoft.com/office/drawing/2010/main" val="0"/>
@@ -4193,39 +4603,7 @@
           <w:sz w:val="28"/>
           <w:szCs w:val="28"/>
         </w:rPr>
-        <w:t xml:space="preserve">Regression models such as SVR, Lasso, and </w:t>
-      </w:r>
-      <w:r>
-        <w:rPr>
-          <w:rFonts w:cstheme="minorHAnsi"/>
-          <w:sz w:val="28"/>
-          <w:szCs w:val="28"/>
-        </w:rPr>
-        <w:t>R</w:t>
-      </w:r>
-      <w:r>
-        <w:rPr>
-          <w:rFonts w:cstheme="minorHAnsi"/>
-          <w:sz w:val="28"/>
-          <w:szCs w:val="28"/>
-        </w:rPr>
-        <w:t>idge produced poor results on the test set, no ma</w:t>
-      </w:r>
-      <w:r>
-        <w:rPr>
-          <w:rFonts w:cstheme="minorHAnsi"/>
-          <w:sz w:val="28"/>
-          <w:szCs w:val="28"/>
-        </w:rPr>
-        <w:t>tt</w:t>
-      </w:r>
-      <w:r>
-        <w:rPr>
-          <w:rFonts w:cstheme="minorHAnsi"/>
-          <w:sz w:val="28"/>
-          <w:szCs w:val="28"/>
-        </w:rPr>
-        <w:t>er the hyper-parameters due to the small amount of data.</w:t>
+        <w:t>Regression models such as SVR, Lasso, and Ridge produced poor results on the test set, no matter the hyper-parameters due to the small amount of data.</w:t>
       </w:r>
     </w:p>
     <w:p>
@@ -4935,6 +5313,16 @@
     <w:uiPriority w:val="99"/>
     <w:rsid w:val="00436CC5"/>
   </w:style>
+  <w:style w:type="character" w:styleId="PlaceholderText">
+    <w:name w:val="Placeholder Text"/>
+    <w:basedOn w:val="DefaultParagraphFont"/>
+    <w:uiPriority w:val="99"/>
+    <w:semiHidden/>
+    <w:rsid w:val="00771722"/>
+    <w:rPr>
+      <w:color w:val="808080"/>
+    </w:rPr>
+  </w:style>
 </w:styles>
 </file>
 
@@ -5238,7 +5626,7 @@
 </file>
 
 <file path=customXml/itemProps1.xml><?xml version="1.0" encoding="utf-8"?>
-<ds:datastoreItem xmlns:ds="http://schemas.openxmlformats.org/officeDocument/2006/customXml" ds:itemID="{4B48E614-76FC-479A-B6F5-EB1681094EF1}">
+<ds:datastoreItem xmlns:ds="http://schemas.openxmlformats.org/officeDocument/2006/customXml" ds:itemID="{C528796B-C650-4341-8A9F-F39E27B2680D}">
   <ds:schemaRefs>
     <ds:schemaRef ds:uri="http://schemas.openxmlformats.org/officeDocument/2006/bibliography"/>
   </ds:schemaRefs>

</xml_diff>

<commit_message>
new reports only relevant for this branch!
</commit_message>
<xml_diff>
--- a/Projects/CRC_data/reports/initial_project_report.docx
+++ b/Projects/CRC_data/reports/initial_project_report.docx
@@ -222,8 +222,9 @@
         <w:spacing w:after="0" w:line="240" w:lineRule="auto"/>
         <w:rPr>
           <w:rFonts w:eastAsia="Times New Roman" w:cstheme="minorHAnsi"/>
-          <w:sz w:val="24"/>
-          <w:szCs w:val="24"/>
+          <w:color w:val="0E101A"/>
+          <w:sz w:val="28"/>
+          <w:szCs w:val="28"/>
         </w:rPr>
       </w:pPr>
       <w:r>
@@ -234,6 +235,24 @@
           <w:szCs w:val="28"/>
         </w:rPr>
         <w:t>We manage to correctly predict whether a mouse will have a tumor in time interval five, based on its microbiome in time interval zero in more than 90% of the cases.</w:t>
+      </w:r>
+    </w:p>
+    <w:p>
+      <w:pPr>
+        <w:spacing w:after="0" w:line="240" w:lineRule="auto"/>
+        <w:rPr>
+          <w:rFonts w:eastAsia="Times New Roman" w:cstheme="minorHAnsi"/>
+          <w:sz w:val="28"/>
+          <w:szCs w:val="28"/>
+        </w:rPr>
+      </w:pPr>
+      <w:r>
+        <w:rPr>
+          <w:rFonts w:eastAsia="Times New Roman" w:cstheme="minorHAnsi"/>
+          <w:sz w:val="28"/>
+          <w:szCs w:val="28"/>
+        </w:rPr>
+        <w:t>In a further analysis performed only on CRC samples in time-point zero, we successfully distinguish between mice with more tumors than the median and mice with less, in 80% of the cases.</w:t>
       </w:r>
     </w:p>
     <w:p>
@@ -423,7 +442,27 @@
           <w:sz w:val="28"/>
           <w:szCs w:val="28"/>
         </w:rPr>
-        <w:t>First, predict in early stages whether a mouse will have CRC in advanced intervals or not (Binary).</w:t>
+        <w:t xml:space="preserve">First, predict in early stages whether a mouse will have </w:t>
+      </w:r>
+      <w:r>
+        <w:rPr>
+          <w:rFonts w:eastAsia="Times New Roman" w:cstheme="minorHAnsi"/>
+          <w:color w:val="0E101A"/>
+          <w:kern w:val="36"/>
+          <w:sz w:val="28"/>
+          <w:szCs w:val="28"/>
+        </w:rPr>
+        <w:t>tumors</w:t>
+      </w:r>
+      <w:r>
+        <w:rPr>
+          <w:rFonts w:eastAsia="Times New Roman" w:cstheme="minorHAnsi"/>
+          <w:color w:val="0E101A"/>
+          <w:kern w:val="36"/>
+          <w:sz w:val="28"/>
+          <w:szCs w:val="28"/>
+        </w:rPr>
+        <w:t xml:space="preserve"> in advanced intervals or not (Binary).</w:t>
       </w:r>
     </w:p>
     <w:p>
@@ -719,6 +758,7 @@
           <w:szCs w:val="28"/>
           <w:u w:val="single"/>
         </w:rPr>
+        <w:lastRenderedPageBreak/>
         <w:t>"taxonomy"</w:t>
       </w:r>
       <w:r>
@@ -773,7 +813,6 @@
           <w:sz w:val="32"/>
           <w:szCs w:val="32"/>
         </w:rPr>
-        <w:lastRenderedPageBreak/>
         <w:t> </w:t>
       </w:r>
       <w:r>
@@ -1314,7 +1353,6 @@
           <w:szCs w:val="32"/>
           <w:u w:val="single"/>
         </w:rPr>
-        <w:lastRenderedPageBreak/>
         <w:t>Results</w:t>
       </w:r>
     </w:p>
@@ -1411,10 +1449,130 @@
         <w:rPr>
           <w:noProof/>
         </w:rPr>
+        <w:drawing>
+          <wp:anchor distT="0" distB="0" distL="114300" distR="114300" simplePos="0" relativeHeight="251682816" behindDoc="0" locked="0" layoutInCell="1" allowOverlap="1" wp14:anchorId="3E0AB7A4" wp14:editId="358DE403">
+            <wp:simplePos x="0" y="0"/>
+            <wp:positionH relativeFrom="margin">
+              <wp:posOffset>495300</wp:posOffset>
+            </wp:positionH>
+            <wp:positionV relativeFrom="paragraph">
+              <wp:posOffset>3772535</wp:posOffset>
+            </wp:positionV>
+            <wp:extent cx="3720339" cy="2834640"/>
+            <wp:effectExtent l="0" t="0" r="0" b="3810"/>
+            <wp:wrapTopAndBottom/>
+            <wp:docPr id="32" name="Picture 32"/>
+            <wp:cNvGraphicFramePr>
+              <a:graphicFrameLocks xmlns:a="http://schemas.openxmlformats.org/drawingml/2006/main" noChangeAspect="1"/>
+            </wp:cNvGraphicFramePr>
+            <a:graphic xmlns:a="http://schemas.openxmlformats.org/drawingml/2006/main">
+              <a:graphicData uri="http://schemas.openxmlformats.org/drawingml/2006/picture">
+                <pic:pic xmlns:pic="http://schemas.openxmlformats.org/drawingml/2006/picture">
+                  <pic:nvPicPr>
+                    <pic:cNvPr id="1" name=""/>
+                    <pic:cNvPicPr/>
+                  </pic:nvPicPr>
+                  <pic:blipFill>
+                    <a:blip r:embed="rId7">
+                      <a:extLst>
+                        <a:ext uri="{28A0092B-C50C-407E-A947-70E740481C1C}">
+                          <a14:useLocalDpi xmlns:a14="http://schemas.microsoft.com/office/drawing/2010/main" val="0"/>
+                        </a:ext>
+                      </a:extLst>
+                    </a:blip>
+                    <a:stretch>
+                      <a:fillRect/>
+                    </a:stretch>
+                  </pic:blipFill>
+                  <pic:spPr>
+                    <a:xfrm>
+                      <a:off x="0" y="0"/>
+                      <a:ext cx="3720339" cy="2834640"/>
+                    </a:xfrm>
+                    <a:prstGeom prst="rect">
+                      <a:avLst/>
+                    </a:prstGeom>
+                  </pic:spPr>
+                </pic:pic>
+              </a:graphicData>
+            </a:graphic>
+            <wp14:sizeRelH relativeFrom="margin">
+              <wp14:pctWidth>0</wp14:pctWidth>
+            </wp14:sizeRelH>
+            <wp14:sizeRelV relativeFrom="margin">
+              <wp14:pctHeight>0</wp14:pctHeight>
+            </wp14:sizeRelV>
+          </wp:anchor>
+        </w:drawing>
+      </w:r>
+      <w:r>
+        <w:rPr>
+          <w:noProof/>
+        </w:rPr>
+        <w:drawing>
+          <wp:anchor distT="0" distB="0" distL="114300" distR="114300" simplePos="0" relativeHeight="251681792" behindDoc="0" locked="0" layoutInCell="1" allowOverlap="1" wp14:anchorId="1F3A3C08" wp14:editId="4FEEE6C6">
+            <wp:simplePos x="0" y="0"/>
+            <wp:positionH relativeFrom="margin">
+              <wp:posOffset>-666750</wp:posOffset>
+            </wp:positionH>
+            <wp:positionV relativeFrom="paragraph">
+              <wp:posOffset>222885</wp:posOffset>
+            </wp:positionV>
+            <wp:extent cx="6360160" cy="3006090"/>
+            <wp:effectExtent l="0" t="0" r="2540" b="3810"/>
+            <wp:wrapTopAndBottom/>
+            <wp:docPr id="30" name="Picture 30"/>
+            <wp:cNvGraphicFramePr>
+              <a:graphicFrameLocks xmlns:a="http://schemas.openxmlformats.org/drawingml/2006/main" noChangeAspect="1"/>
+            </wp:cNvGraphicFramePr>
+            <a:graphic xmlns:a="http://schemas.openxmlformats.org/drawingml/2006/main">
+              <a:graphicData uri="http://schemas.openxmlformats.org/drawingml/2006/picture">
+                <pic:pic xmlns:pic="http://schemas.openxmlformats.org/drawingml/2006/picture">
+                  <pic:nvPicPr>
+                    <pic:cNvPr id="1" name=""/>
+                    <pic:cNvPicPr/>
+                  </pic:nvPicPr>
+                  <pic:blipFill>
+                    <a:blip r:embed="rId8">
+                      <a:extLst>
+                        <a:ext uri="{28A0092B-C50C-407E-A947-70E740481C1C}">
+                          <a14:useLocalDpi xmlns:a14="http://schemas.microsoft.com/office/drawing/2010/main" val="0"/>
+                        </a:ext>
+                      </a:extLst>
+                    </a:blip>
+                    <a:stretch>
+                      <a:fillRect/>
+                    </a:stretch>
+                  </pic:blipFill>
+                  <pic:spPr>
+                    <a:xfrm>
+                      <a:off x="0" y="0"/>
+                      <a:ext cx="6360160" cy="3006090"/>
+                    </a:xfrm>
+                    <a:prstGeom prst="rect">
+                      <a:avLst/>
+                    </a:prstGeom>
+                  </pic:spPr>
+                </pic:pic>
+              </a:graphicData>
+            </a:graphic>
+            <wp14:sizeRelH relativeFrom="margin">
+              <wp14:pctWidth>0</wp14:pctWidth>
+            </wp14:sizeRelH>
+            <wp14:sizeRelV relativeFrom="margin">
+              <wp14:pctHeight>0</wp14:pctHeight>
+            </wp14:sizeRelV>
+          </wp:anchor>
+        </w:drawing>
+      </w:r>
+      <w:r>
+        <w:rPr>
+          <w:noProof/>
+        </w:rPr>
         <mc:AlternateContent>
           <mc:Choice Requires="wps">
             <w:drawing>
-              <wp:anchor distT="0" distB="0" distL="114300" distR="114300" simplePos="0" relativeHeight="251677696" behindDoc="0" locked="0" layoutInCell="1" allowOverlap="1" wp14:anchorId="00C78853" wp14:editId="28D88121">
+              <wp:anchor distT="0" distB="0" distL="114300" distR="114300" simplePos="0" relativeHeight="251677696" behindDoc="0" locked="0" layoutInCell="1" allowOverlap="1" wp14:anchorId="00C78853" wp14:editId="095703B8">
                 <wp:simplePos x="0" y="0"/>
                 <wp:positionH relativeFrom="page">
                   <wp:align>left</wp:align>
@@ -1468,14 +1626,27 @@
                             <w:r>
                               <w:t xml:space="preserve">Figure </w:t>
                             </w:r>
-                            <w:fldSimple w:instr=" SEQ Figure \* ARABIC ">
-                              <w:r>
-                                <w:rPr>
-                                  <w:noProof/>
-                                </w:rPr>
-                                <w:t>1</w:t>
-                              </w:r>
-                            </w:fldSimple>
+                            <w:r>
+                              <w:fldChar w:fldCharType="begin"/>
+                            </w:r>
+                            <w:r>
+                              <w:instrText xml:space="preserve"> SEQ Figure \* ARABIC </w:instrText>
+                            </w:r>
+                            <w:r>
+                              <w:fldChar w:fldCharType="separate"/>
+                            </w:r>
+                            <w:r>
+                              <w:rPr>
+                                <w:noProof/>
+                              </w:rPr>
+                              <w:t>1</w:t>
+                            </w:r>
+                            <w:r>
+                              <w:rPr>
+                                <w:noProof/>
+                              </w:rPr>
+                              <w:fldChar w:fldCharType="end"/>
+                            </w:r>
                             <w:r>
                               <w:t>:</w:t>
                             </w:r>
@@ -1575,14 +1746,27 @@
                       <w:r>
                         <w:t xml:space="preserve">Figure </w:t>
                       </w:r>
-                      <w:fldSimple w:instr=" SEQ Figure \* ARABIC ">
-                        <w:r>
-                          <w:rPr>
-                            <w:noProof/>
-                          </w:rPr>
-                          <w:t>1</w:t>
-                        </w:r>
-                      </w:fldSimple>
+                      <w:r>
+                        <w:fldChar w:fldCharType="begin"/>
+                      </w:r>
+                      <w:r>
+                        <w:instrText xml:space="preserve"> SEQ Figure \* ARABIC </w:instrText>
+                      </w:r>
+                      <w:r>
+                        <w:fldChar w:fldCharType="separate"/>
+                      </w:r>
+                      <w:r>
+                        <w:rPr>
+                          <w:noProof/>
+                        </w:rPr>
+                        <w:t>1</w:t>
+                      </w:r>
+                      <w:r>
+                        <w:rPr>
+                          <w:noProof/>
+                        </w:rPr>
+                        <w:fldChar w:fldCharType="end"/>
+                      </w:r>
                       <w:r>
                         <w:t>:</w:t>
                       </w:r>
@@ -1645,79 +1829,212 @@
         <w:rPr>
           <w:noProof/>
         </w:rPr>
-        <w:drawing>
-          <wp:anchor distT="0" distB="0" distL="114300" distR="114300" simplePos="0" relativeHeight="251681792" behindDoc="0" locked="0" layoutInCell="1" allowOverlap="1" wp14:anchorId="1F3A3C08" wp14:editId="7F908830">
-            <wp:simplePos x="0" y="0"/>
-            <wp:positionH relativeFrom="margin">
-              <wp:posOffset>-885825</wp:posOffset>
-            </wp:positionH>
-            <wp:positionV relativeFrom="paragraph">
-              <wp:posOffset>241935</wp:posOffset>
-            </wp:positionV>
-            <wp:extent cx="6360160" cy="3006090"/>
-            <wp:effectExtent l="0" t="0" r="2540" b="3810"/>
-            <wp:wrapTopAndBottom/>
-            <wp:docPr id="30" name="Picture 30"/>
-            <wp:cNvGraphicFramePr>
-              <a:graphicFrameLocks xmlns:a="http://schemas.openxmlformats.org/drawingml/2006/main" noChangeAspect="1"/>
-            </wp:cNvGraphicFramePr>
-            <a:graphic xmlns:a="http://schemas.openxmlformats.org/drawingml/2006/main">
-              <a:graphicData uri="http://schemas.openxmlformats.org/drawingml/2006/picture">
-                <pic:pic xmlns:pic="http://schemas.openxmlformats.org/drawingml/2006/picture">
-                  <pic:nvPicPr>
-                    <pic:cNvPr id="1" name=""/>
-                    <pic:cNvPicPr/>
-                  </pic:nvPicPr>
-                  <pic:blipFill>
-                    <a:blip r:embed="rId7">
-                      <a:extLst>
-                        <a:ext uri="{28A0092B-C50C-407E-A947-70E740481C1C}">
-                          <a14:useLocalDpi xmlns:a14="http://schemas.microsoft.com/office/drawing/2010/main" val="0"/>
-                        </a:ext>
-                      </a:extLst>
-                    </a:blip>
-                    <a:stretch>
-                      <a:fillRect/>
-                    </a:stretch>
-                  </pic:blipFill>
-                  <pic:spPr>
-                    <a:xfrm>
-                      <a:off x="0" y="0"/>
-                      <a:ext cx="6360160" cy="3006090"/>
-                    </a:xfrm>
-                    <a:prstGeom prst="rect">
-                      <a:avLst/>
-                    </a:prstGeom>
-                  </pic:spPr>
-                </pic:pic>
-              </a:graphicData>
-            </a:graphic>
-            <wp14:sizeRelH relativeFrom="margin">
-              <wp14:pctWidth>0</wp14:pctWidth>
-            </wp14:sizeRelH>
-            <wp14:sizeRelV relativeFrom="margin">
-              <wp14:pctHeight>0</wp14:pctHeight>
-            </wp14:sizeRelV>
-          </wp:anchor>
-        </w:drawing>
-      </w:r>
-    </w:p>
-    <w:p>
-      <w:pPr>
-        <w:rPr>
-          <w:rFonts w:cstheme="minorHAnsi"/>
-          <w:sz w:val="28"/>
-          <w:szCs w:val="28"/>
-        </w:rPr>
-      </w:pPr>
-      <w:r>
-        <w:rPr>
-          <w:noProof/>
-        </w:rPr>
         <mc:AlternateContent>
           <mc:Choice Requires="wps">
             <w:drawing>
-              <wp:anchor distT="0" distB="0" distL="114300" distR="114300" simplePos="0" relativeHeight="251684864" behindDoc="0" locked="0" layoutInCell="1" allowOverlap="1" wp14:anchorId="73CBDBE8" wp14:editId="655B4892">
+              <wp:anchor distT="0" distB="0" distL="114300" distR="114300" simplePos="0" relativeHeight="251680768" behindDoc="0" locked="0" layoutInCell="1" allowOverlap="1" wp14:anchorId="587F9384" wp14:editId="6F9EFE4F">
+                <wp:simplePos x="0" y="0"/>
+                <wp:positionH relativeFrom="margin">
+                  <wp:align>right</wp:align>
+                </wp:positionH>
+                <wp:positionV relativeFrom="paragraph">
+                  <wp:posOffset>7574280</wp:posOffset>
+                </wp:positionV>
+                <wp:extent cx="5274310" cy="635"/>
+                <wp:effectExtent l="0" t="0" r="2540" b="0"/>
+                <wp:wrapTopAndBottom/>
+                <wp:docPr id="25" name="Text Box 25"/>
+                <wp:cNvGraphicFramePr/>
+                <a:graphic xmlns:a="http://schemas.openxmlformats.org/drawingml/2006/main">
+                  <a:graphicData uri="http://schemas.microsoft.com/office/word/2010/wordprocessingShape">
+                    <wps:wsp>
+                      <wps:cNvSpPr txBox="1"/>
+                      <wps:spPr>
+                        <a:xfrm>
+                          <a:off x="0" y="0"/>
+                          <a:ext cx="5274310" cy="635"/>
+                        </a:xfrm>
+                        <a:prstGeom prst="rect">
+                          <a:avLst/>
+                        </a:prstGeom>
+                        <a:solidFill>
+                          <a:prstClr val="white"/>
+                        </a:solidFill>
+                        <a:ln>
+                          <a:noFill/>
+                        </a:ln>
+                      </wps:spPr>
+                      <wps:txbx>
+                        <w:txbxContent>
+                          <w:p>
+                            <w:pPr>
+                              <w:pStyle w:val="Caption"/>
+                              <w:ind w:left="720"/>
+                              <w:rPr>
+                                <w:noProof/>
+                              </w:rPr>
+                            </w:pPr>
+                            <w:r>
+                              <w:t xml:space="preserve">Figure </w:t>
+                            </w:r>
+                            <w:r>
+                              <w:fldChar w:fldCharType="begin"/>
+                            </w:r>
+                            <w:r>
+                              <w:instrText xml:space="preserve"> SEQ Figure \* ARABIC </w:instrText>
+                            </w:r>
+                            <w:r>
+                              <w:fldChar w:fldCharType="separate"/>
+                            </w:r>
+                            <w:r>
+                              <w:rPr>
+                                <w:noProof/>
+                              </w:rPr>
+                              <w:t>3</w:t>
+                            </w:r>
+                            <w:r>
+                              <w:rPr>
+                                <w:noProof/>
+                              </w:rPr>
+                              <w:fldChar w:fldCharType="end"/>
+                            </w:r>
+                            <w:r>
+                              <w:t xml:space="preserve"> </w:t>
+                            </w:r>
+                            <w:r>
+                              <w:t xml:space="preserve"> </w:t>
+                            </w:r>
+                            <w:r>
+                              <w:rPr>
+                                <w:rFonts w:hint="cs"/>
+                              </w:rPr>
+                              <w:t>I</w:t>
+                            </w:r>
+                            <w:r>
+                              <w:t>mmune system</w:t>
+                            </w:r>
+                            <w:r>
+                              <w:rPr>
+                                <w:rFonts w:hint="cs"/>
+                                <w:rtl/>
+                              </w:rPr>
+                              <w:t xml:space="preserve"> </w:t>
+                            </w:r>
+                            <w:r>
+                              <w:t xml:space="preserve">parameters </w:t>
+                            </w:r>
+                            <w:r>
+                              <w:t xml:space="preserve">absolute </w:t>
+                            </w:r>
+                            <w:r>
+                              <w:t>correlation with target (descending order)</w:t>
+                            </w:r>
+                            <w:r>
+                              <w:t>.</w:t>
+                            </w:r>
+                          </w:p>
+                        </w:txbxContent>
+                      </wps:txbx>
+                      <wps:bodyPr rot="0" spcFirstLastPara="0" vertOverflow="overflow" horzOverflow="overflow" vert="horz" wrap="square" lIns="0" tIns="0" rIns="0" bIns="0" numCol="1" spcCol="0" rtlCol="0" fromWordArt="0" anchor="t" anchorCtr="0" forceAA="0" compatLnSpc="1">
+                        <a:prstTxWarp prst="textNoShape">
+                          <a:avLst/>
+                        </a:prstTxWarp>
+                        <a:spAutoFit/>
+                      </wps:bodyPr>
+                    </wps:wsp>
+                  </a:graphicData>
+                </a:graphic>
+              </wp:anchor>
+            </w:drawing>
+          </mc:Choice>
+          <mc:Fallback>
+            <w:pict>
+              <v:shape w14:anchorId="587F9384" id="Text Box 25" o:spid="_x0000_s1027" type="#_x0000_t202" style="position:absolute;margin-left:364.1pt;margin-top:596.4pt;width:415.3pt;height:.05pt;z-index:251680768;visibility:visible;mso-wrap-style:square;mso-wrap-distance-left:9pt;mso-wrap-distance-top:0;mso-wrap-distance-right:9pt;mso-wrap-distance-bottom:0;mso-position-horizontal:right;mso-position-horizontal-relative:margin;mso-position-vertical:absolute;mso-position-vertical-relative:text;v-text-anchor:top" o:gfxdata="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" stroked="f">
+                <v:textbox style="mso-fit-shape-to-text:t" inset="0,0,0,0">
+                  <w:txbxContent>
+                    <w:p>
+                      <w:pPr>
+                        <w:pStyle w:val="Caption"/>
+                        <w:ind w:left="720"/>
+                        <w:rPr>
+                          <w:noProof/>
+                        </w:rPr>
+                      </w:pPr>
+                      <w:r>
+                        <w:t xml:space="preserve">Figure </w:t>
+                      </w:r>
+                      <w:r>
+                        <w:fldChar w:fldCharType="begin"/>
+                      </w:r>
+                      <w:r>
+                        <w:instrText xml:space="preserve"> SEQ Figure \* ARABIC </w:instrText>
+                      </w:r>
+                      <w:r>
+                        <w:fldChar w:fldCharType="separate"/>
+                      </w:r>
+                      <w:r>
+                        <w:rPr>
+                          <w:noProof/>
+                        </w:rPr>
+                        <w:t>3</w:t>
+                      </w:r>
+                      <w:r>
+                        <w:rPr>
+                          <w:noProof/>
+                        </w:rPr>
+                        <w:fldChar w:fldCharType="end"/>
+                      </w:r>
+                      <w:r>
+                        <w:t xml:space="preserve"> </w:t>
+                      </w:r>
+                      <w:r>
+                        <w:t xml:space="preserve"> </w:t>
+                      </w:r>
+                      <w:r>
+                        <w:rPr>
+                          <w:rFonts w:hint="cs"/>
+                        </w:rPr>
+                        <w:t>I</w:t>
+                      </w:r>
+                      <w:r>
+                        <w:t>mmune system</w:t>
+                      </w:r>
+                      <w:r>
+                        <w:rPr>
+                          <w:rFonts w:hint="cs"/>
+                          <w:rtl/>
+                        </w:rPr>
+                        <w:t xml:space="preserve"> </w:t>
+                      </w:r>
+                      <w:r>
+                        <w:t xml:space="preserve">parameters </w:t>
+                      </w:r>
+                      <w:r>
+                        <w:t xml:space="preserve">absolute </w:t>
+                      </w:r>
+                      <w:r>
+                        <w:t>correlation with target (descending order)</w:t>
+                      </w:r>
+                      <w:r>
+                        <w:t>.</w:t>
+                      </w:r>
+                    </w:p>
+                  </w:txbxContent>
+                </v:textbox>
+                <w10:wrap type="topAndBottom" anchorx="margin"/>
+              </v:shape>
+            </w:pict>
+          </mc:Fallback>
+        </mc:AlternateContent>
+      </w:r>
+      <w:r>
+        <w:rPr>
+          <w:noProof/>
+        </w:rPr>
+        <mc:AlternateContent>
+          <mc:Choice Requires="wps">
+            <w:drawing>
+              <wp:anchor distT="0" distB="0" distL="114300" distR="114300" simplePos="0" relativeHeight="251684864" behindDoc="0" locked="0" layoutInCell="1" allowOverlap="1" wp14:anchorId="73CBDBE8" wp14:editId="16E32774">
                 <wp:simplePos x="0" y="0"/>
                 <wp:positionH relativeFrom="margin">
                   <wp:align>right</wp:align>
@@ -1761,14 +2078,27 @@
                             <w:r>
                               <w:t xml:space="preserve">Figure </w:t>
                             </w:r>
-                            <w:fldSimple w:instr=" SEQ Figure \* ARABIC ">
-                              <w:r>
-                                <w:rPr>
-                                  <w:noProof/>
-                                </w:rPr>
-                                <w:t>2</w:t>
-                              </w:r>
-                            </w:fldSimple>
+                            <w:r>
+                              <w:fldChar w:fldCharType="begin"/>
+                            </w:r>
+                            <w:r>
+                              <w:instrText xml:space="preserve"> SEQ Figure \* ARABIC </w:instrText>
+                            </w:r>
+                            <w:r>
+                              <w:fldChar w:fldCharType="separate"/>
+                            </w:r>
+                            <w:r>
+                              <w:rPr>
+                                <w:noProof/>
+                              </w:rPr>
+                              <w:t>2</w:t>
+                            </w:r>
+                            <w:r>
+                              <w:rPr>
+                                <w:noProof/>
+                              </w:rPr>
+                              <w:fldChar w:fldCharType="end"/>
+                            </w:r>
                             <w:r>
                               <w:t>:</w:t>
                             </w:r>
@@ -1776,12 +2106,7 @@
                               <w:t xml:space="preserve"> </w:t>
                             </w:r>
                             <w:r>
-                              <w:t xml:space="preserve"> Co</w:t>
-                            </w:r>
-                            <w:bookmarkStart w:id="0" w:name="_GoBack"/>
-                            <w:bookmarkEnd w:id="0"/>
-                            <w:r>
-                              <w:t xml:space="preserve">mparing the correlations when the data is shuffled and not to check </w:t>
+                              <w:t xml:space="preserve"> Comparing the correlations when the data is shuffled and not to check </w:t>
                             </w:r>
                             <w:r>
                               <w:t>their</w:t>
@@ -1809,7 +2134,7 @@
           </mc:Choice>
           <mc:Fallback>
             <w:pict>
-              <v:shape w14:anchorId="73CBDBE8" id="Text Box 34" o:spid="_x0000_s1027" type="#_x0000_t202" style="position:absolute;margin-left:364.1pt;margin-top:575.5pt;width:415.3pt;height:.05pt;z-index:251684864;visibility:visible;mso-wrap-style:square;mso-wrap-distance-left:9pt;mso-wrap-distance-top:0;mso-wrap-distance-right:9pt;mso-wrap-distance-bottom:0;mso-position-horizontal:right;mso-position-horizontal-relative:margin;mso-position-vertical:absolute;mso-position-vertical-relative:text;v-text-anchor:top" o:gfxdata="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" stroked="f">
+              <v:shape w14:anchorId="73CBDBE8" id="Text Box 34" o:spid="_x0000_s1028" type="#_x0000_t202" style="position:absolute;margin-left:364.1pt;margin-top:575.5pt;width:415.3pt;height:.05pt;z-index:251684864;visibility:visible;mso-wrap-style:square;mso-wrap-distance-left:9pt;mso-wrap-distance-top:0;mso-wrap-distance-right:9pt;mso-wrap-distance-bottom:0;mso-position-horizontal:right;mso-position-horizontal-relative:margin;mso-position-vertical:absolute;mso-position-vertical-relative:text;v-text-anchor:top" o:gfxdata="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" stroked="f">
                 <v:textbox style="mso-fit-shape-to-text:t" inset="0,0,0,0">
                   <w:txbxContent>
                     <w:p>
@@ -1822,14 +2147,27 @@
                       <w:r>
                         <w:t xml:space="preserve">Figure </w:t>
                       </w:r>
-                      <w:fldSimple w:instr=" SEQ Figure \* ARABIC ">
-                        <w:r>
-                          <w:rPr>
-                            <w:noProof/>
-                          </w:rPr>
-                          <w:t>2</w:t>
-                        </w:r>
-                      </w:fldSimple>
+                      <w:r>
+                        <w:fldChar w:fldCharType="begin"/>
+                      </w:r>
+                      <w:r>
+                        <w:instrText xml:space="preserve"> SEQ Figure \* ARABIC </w:instrText>
+                      </w:r>
+                      <w:r>
+                        <w:fldChar w:fldCharType="separate"/>
+                      </w:r>
+                      <w:r>
+                        <w:rPr>
+                          <w:noProof/>
+                        </w:rPr>
+                        <w:t>2</w:t>
+                      </w:r>
+                      <w:r>
+                        <w:rPr>
+                          <w:noProof/>
+                        </w:rPr>
+                        <w:fldChar w:fldCharType="end"/>
+                      </w:r>
                       <w:r>
                         <w:t>:</w:t>
                       </w:r>
@@ -1837,12 +2175,7 @@
                         <w:t xml:space="preserve"> </w:t>
                       </w:r>
                       <w:r>
-                        <w:t xml:space="preserve"> Co</w:t>
-                      </w:r>
-                      <w:bookmarkStart w:id="1" w:name="_GoBack"/>
-                      <w:bookmarkEnd w:id="1"/>
-                      <w:r>
-                        <w:t xml:space="preserve">mparing the correlations when the data is shuffled and not to check </w:t>
+                        <w:t xml:space="preserve"> Comparing the correlations when the data is shuffled and not to check </w:t>
                       </w:r>
                       <w:r>
                         <w:t>their</w:t>
@@ -1862,254 +2195,6 @@
           </mc:Fallback>
         </mc:AlternateContent>
       </w:r>
-      <w:r>
-        <w:rPr>
-          <w:noProof/>
-        </w:rPr>
-        <w:drawing>
-          <wp:anchor distT="0" distB="0" distL="114300" distR="114300" simplePos="0" relativeHeight="251682816" behindDoc="0" locked="0" layoutInCell="1" allowOverlap="1" wp14:anchorId="3E0AB7A4" wp14:editId="5F62515C">
-            <wp:simplePos x="0" y="0"/>
-            <wp:positionH relativeFrom="margin">
-              <wp:align>left</wp:align>
-            </wp:positionH>
-            <wp:positionV relativeFrom="paragraph">
-              <wp:posOffset>3554095</wp:posOffset>
-            </wp:positionV>
-            <wp:extent cx="5010150" cy="3816985"/>
-            <wp:effectExtent l="0" t="0" r="0" b="0"/>
-            <wp:wrapTopAndBottom/>
-            <wp:docPr id="32" name="Picture 32"/>
-            <wp:cNvGraphicFramePr>
-              <a:graphicFrameLocks xmlns:a="http://schemas.openxmlformats.org/drawingml/2006/main" noChangeAspect="1"/>
-            </wp:cNvGraphicFramePr>
-            <a:graphic xmlns:a="http://schemas.openxmlformats.org/drawingml/2006/main">
-              <a:graphicData uri="http://schemas.openxmlformats.org/drawingml/2006/picture">
-                <pic:pic xmlns:pic="http://schemas.openxmlformats.org/drawingml/2006/picture">
-                  <pic:nvPicPr>
-                    <pic:cNvPr id="1" name=""/>
-                    <pic:cNvPicPr/>
-                  </pic:nvPicPr>
-                  <pic:blipFill>
-                    <a:blip r:embed="rId8">
-                      <a:extLst>
-                        <a:ext uri="{28A0092B-C50C-407E-A947-70E740481C1C}">
-                          <a14:useLocalDpi xmlns:a14="http://schemas.microsoft.com/office/drawing/2010/main" val="0"/>
-                        </a:ext>
-                      </a:extLst>
-                    </a:blip>
-                    <a:stretch>
-                      <a:fillRect/>
-                    </a:stretch>
-                  </pic:blipFill>
-                  <pic:spPr>
-                    <a:xfrm>
-                      <a:off x="0" y="0"/>
-                      <a:ext cx="5010150" cy="3816985"/>
-                    </a:xfrm>
-                    <a:prstGeom prst="rect">
-                      <a:avLst/>
-                    </a:prstGeom>
-                  </pic:spPr>
-                </pic:pic>
-              </a:graphicData>
-            </a:graphic>
-            <wp14:sizeRelH relativeFrom="margin">
-              <wp14:pctWidth>0</wp14:pctWidth>
-            </wp14:sizeRelH>
-            <wp14:sizeRelV relativeFrom="margin">
-              <wp14:pctHeight>0</wp14:pctHeight>
-            </wp14:sizeRelV>
-          </wp:anchor>
-        </w:drawing>
-      </w:r>
-      <w:r>
-        <w:rPr>
-          <w:noProof/>
-        </w:rPr>
-        <w:t xml:space="preserve"> </w:t>
-      </w:r>
-      <w:r>
-        <w:rPr>
-          <w:noProof/>
-        </w:rPr>
-        <w:t xml:space="preserve">  </w:t>
-      </w:r>
-      <w:r>
-        <w:rPr>
-          <w:noProof/>
-        </w:rPr>
-        <mc:AlternateContent>
-          <mc:Choice Requires="wps">
-            <w:drawing>
-              <wp:anchor distT="0" distB="0" distL="114300" distR="114300" simplePos="0" relativeHeight="251680768" behindDoc="0" locked="0" layoutInCell="1" allowOverlap="1" wp14:anchorId="587F9384" wp14:editId="45640E71">
-                <wp:simplePos x="0" y="0"/>
-                <wp:positionH relativeFrom="column">
-                  <wp:posOffset>-2540</wp:posOffset>
-                </wp:positionH>
-                <wp:positionV relativeFrom="paragraph">
-                  <wp:posOffset>7479030</wp:posOffset>
-                </wp:positionV>
-                <wp:extent cx="5274310" cy="635"/>
-                <wp:effectExtent l="0" t="0" r="0" b="0"/>
-                <wp:wrapTopAndBottom/>
-                <wp:docPr id="25" name="Text Box 25"/>
-                <wp:cNvGraphicFramePr/>
-                <a:graphic xmlns:a="http://schemas.openxmlformats.org/drawingml/2006/main">
-                  <a:graphicData uri="http://schemas.microsoft.com/office/word/2010/wordprocessingShape">
-                    <wps:wsp>
-                      <wps:cNvSpPr txBox="1"/>
-                      <wps:spPr>
-                        <a:xfrm>
-                          <a:off x="0" y="0"/>
-                          <a:ext cx="5274310" cy="635"/>
-                        </a:xfrm>
-                        <a:prstGeom prst="rect">
-                          <a:avLst/>
-                        </a:prstGeom>
-                        <a:solidFill>
-                          <a:prstClr val="white"/>
-                        </a:solidFill>
-                        <a:ln>
-                          <a:noFill/>
-                        </a:ln>
-                      </wps:spPr>
-                      <wps:txbx>
-                        <w:txbxContent>
-                          <w:p>
-                            <w:pPr>
-                              <w:pStyle w:val="Caption"/>
-                              <w:ind w:left="720"/>
-                              <w:rPr>
-                                <w:noProof/>
-                              </w:rPr>
-                            </w:pPr>
-                            <w:r>
-                              <w:t xml:space="preserve">Figure </w:t>
-                            </w:r>
-                            <w:fldSimple w:instr=" SEQ Figure \* ARABIC ">
-                              <w:r>
-                                <w:rPr>
-                                  <w:noProof/>
-                                </w:rPr>
-                                <w:t>3</w:t>
-                              </w:r>
-                            </w:fldSimple>
-                            <w:r>
-                              <w:t xml:space="preserve"> </w:t>
-                            </w:r>
-                            <w:r>
-                              <w:t xml:space="preserve"> </w:t>
-                            </w:r>
-                            <w:r>
-                              <w:rPr>
-                                <w:rFonts w:hint="cs"/>
-                              </w:rPr>
-                              <w:t>I</w:t>
-                            </w:r>
-                            <w:r>
-                              <w:t>mmune system</w:t>
-                            </w:r>
-                            <w:r>
-                              <w:rPr>
-                                <w:rFonts w:hint="cs"/>
-                                <w:rtl/>
-                              </w:rPr>
-                              <w:t xml:space="preserve"> </w:t>
-                            </w:r>
-                            <w:r>
-                              <w:t xml:space="preserve">parameters </w:t>
-                            </w:r>
-                            <w:r>
-                              <w:t xml:space="preserve">absolute </w:t>
-                            </w:r>
-                            <w:r>
-                              <w:t>correlation with target (descending order)</w:t>
-                            </w:r>
-                            <w:r>
-                              <w:t>.</w:t>
-                            </w:r>
-                          </w:p>
-                        </w:txbxContent>
-                      </wps:txbx>
-                      <wps:bodyPr rot="0" spcFirstLastPara="0" vertOverflow="overflow" horzOverflow="overflow" vert="horz" wrap="square" lIns="0" tIns="0" rIns="0" bIns="0" numCol="1" spcCol="0" rtlCol="0" fromWordArt="0" anchor="t" anchorCtr="0" forceAA="0" compatLnSpc="1">
-                        <a:prstTxWarp prst="textNoShape">
-                          <a:avLst/>
-                        </a:prstTxWarp>
-                        <a:spAutoFit/>
-                      </wps:bodyPr>
-                    </wps:wsp>
-                  </a:graphicData>
-                </a:graphic>
-              </wp:anchor>
-            </w:drawing>
-          </mc:Choice>
-          <mc:Fallback>
-            <w:pict>
-              <v:shape w14:anchorId="587F9384" id="Text Box 25" o:spid="_x0000_s1028" type="#_x0000_t202" style="position:absolute;margin-left:-.2pt;margin-top:588.9pt;width:415.3pt;height:.05pt;z-index:251680768;visibility:visible;mso-wrap-style:square;mso-wrap-distance-left:9pt;mso-wrap-distance-top:0;mso-wrap-distance-right:9pt;mso-wrap-distance-bottom:0;mso-position-horizontal:absolute;mso-position-horizontal-relative:text;mso-position-vertical:absolute;mso-position-vertical-relative:text;v-text-anchor:top" o:gfxdata="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" stroked="f">
-                <v:textbox style="mso-fit-shape-to-text:t" inset="0,0,0,0">
-                  <w:txbxContent>
-                    <w:p>
-                      <w:pPr>
-                        <w:pStyle w:val="Caption"/>
-                        <w:ind w:left="720"/>
-                        <w:rPr>
-                          <w:noProof/>
-                        </w:rPr>
-                      </w:pPr>
-                      <w:r>
-                        <w:t xml:space="preserve">Figure </w:t>
-                      </w:r>
-                      <w:fldSimple w:instr=" SEQ Figure \* ARABIC ">
-                        <w:r>
-                          <w:rPr>
-                            <w:noProof/>
-                          </w:rPr>
-                          <w:t>3</w:t>
-                        </w:r>
-                      </w:fldSimple>
-                      <w:r>
-                        <w:t xml:space="preserve"> </w:t>
-                      </w:r>
-                      <w:r>
-                        <w:t xml:space="preserve"> </w:t>
-                      </w:r>
-                      <w:r>
-                        <w:rPr>
-                          <w:rFonts w:hint="cs"/>
-                        </w:rPr>
-                        <w:t>I</w:t>
-                      </w:r>
-                      <w:r>
-                        <w:t>mmune system</w:t>
-                      </w:r>
-                      <w:r>
-                        <w:rPr>
-                          <w:rFonts w:hint="cs"/>
-                          <w:rtl/>
-                        </w:rPr>
-                        <w:t xml:space="preserve"> </w:t>
-                      </w:r>
-                      <w:r>
-                        <w:t xml:space="preserve">parameters </w:t>
-                      </w:r>
-                      <w:r>
-                        <w:t xml:space="preserve">absolute </w:t>
-                      </w:r>
-                      <w:r>
-                        <w:t>correlation with target (descending order)</w:t>
-                      </w:r>
-                      <w:r>
-                        <w:t>.</w:t>
-                      </w:r>
-                    </w:p>
-                  </w:txbxContent>
-                </v:textbox>
-                <w10:wrap type="topAndBottom"/>
-              </v:shape>
-            </w:pict>
-          </mc:Fallback>
-        </mc:AlternateContent>
-      </w:r>
     </w:p>
     <w:p>
       <w:pPr>
@@ -2121,7 +2206,7 @@
         </w:rPr>
         <w:lastRenderedPageBreak/>
         <w:drawing>
-          <wp:anchor distT="0" distB="0" distL="114300" distR="114300" simplePos="0" relativeHeight="251688960" behindDoc="0" locked="0" layoutInCell="1" allowOverlap="1" wp14:anchorId="31A35821" wp14:editId="57639109">
+          <wp:anchor distT="0" distB="0" distL="114300" distR="114300" simplePos="0" relativeHeight="251688960" behindDoc="0" locked="0" layoutInCell="1" allowOverlap="1" wp14:anchorId="31A35821" wp14:editId="493FA6D3">
             <wp:simplePos x="0" y="0"/>
             <wp:positionH relativeFrom="column">
               <wp:posOffset>-123825</wp:posOffset>
@@ -2273,14 +2358,27 @@
                             <w:r>
                               <w:t xml:space="preserve">Figure </w:t>
                             </w:r>
-                            <w:fldSimple w:instr=" SEQ Figure \* ARABIC ">
-                              <w:r>
-                                <w:rPr>
-                                  <w:noProof/>
-                                </w:rPr>
-                                <w:t>4</w:t>
-                              </w:r>
-                            </w:fldSimple>
+                            <w:r>
+                              <w:fldChar w:fldCharType="begin"/>
+                            </w:r>
+                            <w:r>
+                              <w:instrText xml:space="preserve"> SEQ Figure \* ARABIC </w:instrText>
+                            </w:r>
+                            <w:r>
+                              <w:fldChar w:fldCharType="separate"/>
+                            </w:r>
+                            <w:r>
+                              <w:rPr>
+                                <w:noProof/>
+                              </w:rPr>
+                              <w:t>4</w:t>
+                            </w:r>
+                            <w:r>
+                              <w:rPr>
+                                <w:noProof/>
+                              </w:rPr>
+                              <w:fldChar w:fldCharType="end"/>
+                            </w:r>
                             <w:r>
                               <w:t>:</w:t>
                             </w:r>
@@ -2326,14 +2424,27 @@
                       <w:r>
                         <w:t xml:space="preserve">Figure </w:t>
                       </w:r>
-                      <w:fldSimple w:instr=" SEQ Figure \* ARABIC ">
-                        <w:r>
-                          <w:rPr>
-                            <w:noProof/>
-                          </w:rPr>
-                          <w:t>4</w:t>
-                        </w:r>
-                      </w:fldSimple>
+                      <w:r>
+                        <w:fldChar w:fldCharType="begin"/>
+                      </w:r>
+                      <w:r>
+                        <w:instrText xml:space="preserve"> SEQ Figure \* ARABIC </w:instrText>
+                      </w:r>
+                      <w:r>
+                        <w:fldChar w:fldCharType="separate"/>
+                      </w:r>
+                      <w:r>
+                        <w:rPr>
+                          <w:noProof/>
+                        </w:rPr>
+                        <w:t>4</w:t>
+                      </w:r>
+                      <w:r>
+                        <w:rPr>
+                          <w:noProof/>
+                        </w:rPr>
+                        <w:fldChar w:fldCharType="end"/>
+                      </w:r>
                       <w:r>
                         <w:t>:</w:t>
                       </w:r>
@@ -2467,7 +2578,7 @@
     <w:p>
       <w:pPr>
         <w:rPr>
-          <w:rFonts w:cstheme="minorHAnsi" w:hint="cs"/>
+          <w:rFonts w:cstheme="minorHAnsi"/>
           <w:sz w:val="28"/>
           <w:szCs w:val="28"/>
           <w:rtl/>
@@ -2793,14 +2904,27 @@
                             <w:r>
                               <w:t xml:space="preserve">Figure </w:t>
                             </w:r>
-                            <w:fldSimple w:instr=" SEQ Figure \* ARABIC ">
-                              <w:r>
-                                <w:rPr>
-                                  <w:noProof/>
-                                </w:rPr>
-                                <w:t>5</w:t>
-                              </w:r>
-                            </w:fldSimple>
+                            <w:r>
+                              <w:fldChar w:fldCharType="begin"/>
+                            </w:r>
+                            <w:r>
+                              <w:instrText xml:space="preserve"> SEQ Figure \* ARABIC </w:instrText>
+                            </w:r>
+                            <w:r>
+                              <w:fldChar w:fldCharType="separate"/>
+                            </w:r>
+                            <w:r>
+                              <w:rPr>
+                                <w:noProof/>
+                              </w:rPr>
+                              <w:t>5</w:t>
+                            </w:r>
+                            <w:r>
+                              <w:rPr>
+                                <w:noProof/>
+                              </w:rPr>
+                              <w:fldChar w:fldCharType="end"/>
+                            </w:r>
                             <w:r>
                               <w:t>: If the correlation is positive the corresponding edge will have a green color, and a red color otherwise.</w:t>
                             </w:r>
@@ -2835,14 +2959,27 @@
                       <w:r>
                         <w:t xml:space="preserve">Figure </w:t>
                       </w:r>
-                      <w:fldSimple w:instr=" SEQ Figure \* ARABIC ">
-                        <w:r>
-                          <w:rPr>
-                            <w:noProof/>
-                          </w:rPr>
-                          <w:t>5</w:t>
-                        </w:r>
-                      </w:fldSimple>
+                      <w:r>
+                        <w:fldChar w:fldCharType="begin"/>
+                      </w:r>
+                      <w:r>
+                        <w:instrText xml:space="preserve"> SEQ Figure \* ARABIC </w:instrText>
+                      </w:r>
+                      <w:r>
+                        <w:fldChar w:fldCharType="separate"/>
+                      </w:r>
+                      <w:r>
+                        <w:rPr>
+                          <w:noProof/>
+                        </w:rPr>
+                        <w:t>5</w:t>
+                      </w:r>
+                      <w:r>
+                        <w:rPr>
+                          <w:noProof/>
+                        </w:rPr>
+                        <w:fldChar w:fldCharType="end"/>
+                      </w:r>
                       <w:r>
                         <w:t>: If the correlation is positive the corresponding edge will have a green color, and a red color otherwise.</w:t>
                       </w:r>
@@ -2914,7 +3051,23 @@
           <w:sz w:val="28"/>
           <w:szCs w:val="28"/>
         </w:rPr>
-        <w:t xml:space="preserve"> between the samples with CRC and the ones without.</w:t>
+        <w:t xml:space="preserve"> between the samples with </w:t>
+      </w:r>
+      <w:r>
+        <w:rPr>
+          <w:rFonts w:cstheme="minorHAnsi"/>
+          <w:sz w:val="28"/>
+          <w:szCs w:val="28"/>
+        </w:rPr>
+        <w:t>tumors</w:t>
+      </w:r>
+      <w:r>
+        <w:rPr>
+          <w:rFonts w:cstheme="minorHAnsi"/>
+          <w:sz w:val="28"/>
+          <w:szCs w:val="28"/>
+        </w:rPr>
+        <w:t xml:space="preserve"> and the ones without.</w:t>
       </w:r>
     </w:p>
     <w:p>
@@ -3360,7 +3513,39 @@
           <w:sz w:val="28"/>
           <w:szCs w:val="28"/>
         </w:rPr>
-        <w:t>In addition, we wanted to analyze the progress of the mean of each component in time. And, to see whether there is a significant difference between the CRC and Normal groups mean for all time-points.</w:t>
+        <w:t xml:space="preserve">In addition, we wanted to analyze the progress of the mean of each component in time. And, to see whether there is a significant difference between the </w:t>
+      </w:r>
+      <w:r>
+        <w:rPr>
+          <w:rFonts w:cstheme="minorHAnsi"/>
+          <w:sz w:val="28"/>
+          <w:szCs w:val="28"/>
+        </w:rPr>
+        <w:t>tumors</w:t>
+      </w:r>
+      <w:r>
+        <w:rPr>
+          <w:rFonts w:cstheme="minorHAnsi"/>
+          <w:sz w:val="28"/>
+          <w:szCs w:val="28"/>
+        </w:rPr>
+        <w:t xml:space="preserve"> and </w:t>
+      </w:r>
+      <w:r>
+        <w:rPr>
+          <w:rFonts w:cstheme="minorHAnsi"/>
+          <w:sz w:val="28"/>
+          <w:szCs w:val="28"/>
+        </w:rPr>
+        <w:t xml:space="preserve">non-tumors </w:t>
+      </w:r>
+      <w:r>
+        <w:rPr>
+          <w:rFonts w:cstheme="minorHAnsi"/>
+          <w:sz w:val="28"/>
+          <w:szCs w:val="28"/>
+        </w:rPr>
+        <w:t>groups mean for all time-points.</w:t>
       </w:r>
     </w:p>
     <w:p>
@@ -4628,24 +4813,705 @@
       <w:pPr>
         <w:rPr>
           <w:rFonts w:cstheme="minorHAnsi"/>
-        </w:rPr>
-      </w:pPr>
-    </w:p>
-    <w:p>
-      <w:pPr>
-        <w:rPr>
-          <w:rFonts w:cstheme="minorHAnsi"/>
-        </w:rPr>
-      </w:pPr>
-    </w:p>
-    <w:p>
-      <w:pPr>
-        <w:rPr>
-          <w:rFonts w:cstheme="minorHAnsi"/>
+          <w:sz w:val="28"/>
+          <w:szCs w:val="28"/>
+        </w:rPr>
+      </w:pPr>
+    </w:p>
+    <w:p>
+      <w:pPr>
+        <w:rPr>
+          <w:rFonts w:cstheme="minorHAnsi"/>
+          <w:sz w:val="28"/>
+          <w:szCs w:val="28"/>
+        </w:rPr>
+      </w:pPr>
+    </w:p>
+    <w:p>
+      <w:pPr>
+        <w:rPr>
+          <w:rFonts w:cstheme="minorHAnsi"/>
+          <w:sz w:val="28"/>
+          <w:szCs w:val="28"/>
+        </w:rPr>
+      </w:pPr>
+    </w:p>
+    <w:p>
+      <w:pPr>
+        <w:rPr>
+          <w:rFonts w:cstheme="minorHAnsi"/>
+          <w:sz w:val="28"/>
+          <w:szCs w:val="28"/>
+        </w:rPr>
+      </w:pPr>
+    </w:p>
+    <w:p>
+      <w:pPr>
+        <w:rPr>
+          <w:rFonts w:cstheme="minorHAnsi"/>
+          <w:sz w:val="28"/>
+          <w:szCs w:val="28"/>
+        </w:rPr>
+      </w:pPr>
+    </w:p>
+    <w:p>
+      <w:pPr>
+        <w:rPr>
+          <w:rFonts w:cstheme="minorHAnsi"/>
+          <w:sz w:val="28"/>
+          <w:szCs w:val="28"/>
+        </w:rPr>
+      </w:pPr>
+    </w:p>
+    <w:p>
+      <w:pPr>
+        <w:rPr>
+          <w:rFonts w:cstheme="minorHAnsi"/>
+          <w:sz w:val="28"/>
+          <w:szCs w:val="28"/>
+        </w:rPr>
+      </w:pPr>
+    </w:p>
+    <w:p>
+      <w:pPr>
+        <w:rPr>
+          <w:rFonts w:cstheme="minorHAnsi"/>
+          <w:sz w:val="28"/>
+          <w:szCs w:val="28"/>
+        </w:rPr>
+      </w:pPr>
+    </w:p>
+    <w:p>
+      <w:pPr>
+        <w:rPr>
+          <w:rFonts w:cstheme="minorHAnsi"/>
+          <w:sz w:val="28"/>
+          <w:szCs w:val="28"/>
+        </w:rPr>
+      </w:pPr>
+    </w:p>
+    <w:p>
+      <w:pPr>
+        <w:rPr>
+          <w:rFonts w:cstheme="minorHAnsi"/>
+          <w:sz w:val="28"/>
+          <w:szCs w:val="28"/>
+        </w:rPr>
+      </w:pPr>
+    </w:p>
+    <w:p>
+      <w:pPr>
+        <w:rPr>
+          <w:rFonts w:cstheme="minorHAnsi"/>
+          <w:sz w:val="28"/>
+          <w:szCs w:val="28"/>
+        </w:rPr>
+      </w:pPr>
+    </w:p>
+    <w:p>
+      <w:pPr>
+        <w:rPr>
+          <w:rFonts w:cstheme="minorHAnsi"/>
+          <w:sz w:val="28"/>
+          <w:szCs w:val="28"/>
+        </w:rPr>
+      </w:pPr>
+    </w:p>
+    <w:p>
+      <w:pPr>
+        <w:rPr>
+          <w:rFonts w:cstheme="minorHAnsi"/>
+          <w:sz w:val="28"/>
+          <w:szCs w:val="28"/>
+        </w:rPr>
+      </w:pPr>
+    </w:p>
+    <w:p>
+      <w:pPr>
+        <w:rPr>
+          <w:rFonts w:cstheme="minorHAnsi"/>
+          <w:sz w:val="28"/>
+          <w:szCs w:val="28"/>
+        </w:rPr>
+      </w:pPr>
+    </w:p>
+    <w:p>
+      <w:pPr>
+        <w:rPr>
+          <w:rFonts w:cstheme="minorHAnsi"/>
+          <w:sz w:val="28"/>
+          <w:szCs w:val="28"/>
+        </w:rPr>
+      </w:pPr>
+    </w:p>
+    <w:p>
+      <w:pPr>
+        <w:rPr>
+          <w:rFonts w:cstheme="minorHAnsi"/>
+          <w:sz w:val="28"/>
+          <w:szCs w:val="28"/>
+        </w:rPr>
+      </w:pPr>
+    </w:p>
+    <w:p>
+      <w:pPr>
+        <w:rPr>
+          <w:rFonts w:cstheme="minorHAnsi"/>
+          <w:sz w:val="28"/>
+          <w:szCs w:val="28"/>
+        </w:rPr>
+      </w:pPr>
+    </w:p>
+    <w:p>
+      <w:pPr>
+        <w:rPr>
+          <w:rFonts w:cstheme="minorHAnsi"/>
+          <w:b/>
+          <w:bCs/>
+          <w:i/>
+          <w:iCs/>
+          <w:sz w:val="32"/>
+          <w:szCs w:val="32"/>
+          <w:u w:val="single"/>
+        </w:rPr>
+      </w:pPr>
+      <w:r>
+        <w:rPr>
+          <w:rFonts w:cstheme="minorHAnsi"/>
+          <w:b/>
+          <w:bCs/>
+          <w:i/>
+          <w:iCs/>
+          <w:sz w:val="28"/>
+          <w:szCs w:val="28"/>
+          <w:u w:val="single"/>
+        </w:rPr>
+        <w:lastRenderedPageBreak/>
+        <w:t xml:space="preserve">Further </w:t>
+      </w:r>
+      <w:r>
+        <w:rPr>
+          <w:rFonts w:cstheme="minorHAnsi"/>
+          <w:b/>
+          <w:bCs/>
+          <w:i/>
+          <w:iCs/>
+          <w:sz w:val="32"/>
+          <w:szCs w:val="32"/>
+          <w:u w:val="single"/>
+        </w:rPr>
+        <w:t>Analysis</w:t>
+      </w:r>
+    </w:p>
+    <w:p>
+      <w:pPr>
+        <w:rPr>
+          <w:rFonts w:cstheme="minorHAnsi"/>
+          <w:sz w:val="28"/>
+          <w:szCs w:val="28"/>
+        </w:rPr>
+      </w:pPr>
+      <w:r>
+        <w:rPr>
+          <w:rFonts w:cstheme="minorHAnsi"/>
+          <w:sz w:val="28"/>
+          <w:szCs w:val="28"/>
+        </w:rPr>
+        <w:t>The analysis was repeated, now considering only CRC samples in time interval zero.</w:t>
+      </w:r>
+    </w:p>
+    <w:p>
+      <w:pPr>
+        <w:rPr>
+          <w:rFonts w:cstheme="minorHAnsi"/>
+          <w:sz w:val="28"/>
+          <w:szCs w:val="28"/>
+        </w:rPr>
+      </w:pPr>
+      <w:r>
+        <w:rPr>
+          <w:rFonts w:cstheme="minorHAnsi"/>
+          <w:sz w:val="28"/>
+          <w:szCs w:val="28"/>
+        </w:rPr>
+        <w:t>Because All CRC mice eventually developed tumors, our goal was to predict whether a mouse will have more tumors than the median amount or less</w:t>
+      </w:r>
+      <w:r>
+        <w:rPr>
+          <w:rFonts w:cstheme="minorHAnsi"/>
+          <w:sz w:val="28"/>
+          <w:szCs w:val="28"/>
+        </w:rPr>
+        <w:t>.</w:t>
+      </w:r>
+    </w:p>
+    <w:p>
+      <w:pPr>
+        <w:rPr>
+          <w:rFonts w:cstheme="minorHAnsi"/>
+          <w:sz w:val="28"/>
+          <w:szCs w:val="28"/>
+        </w:rPr>
+      </w:pPr>
+    </w:p>
+    <w:p>
+      <w:pPr>
+        <w:rPr>
+          <w:rFonts w:cstheme="minorHAnsi"/>
+          <w:b/>
+          <w:bCs/>
+          <w:i/>
+          <w:iCs/>
+          <w:sz w:val="32"/>
+          <w:szCs w:val="32"/>
+          <w:u w:val="single"/>
+        </w:rPr>
+      </w:pPr>
+      <w:r>
+        <w:rPr>
+          <w:rFonts w:cstheme="minorHAnsi"/>
+          <w:b/>
+          <w:bCs/>
+          <w:i/>
+          <w:iCs/>
+          <w:sz w:val="28"/>
+          <w:szCs w:val="28"/>
+          <w:u w:val="single"/>
+        </w:rPr>
+        <w:t>Results</w:t>
+      </w:r>
+    </w:p>
+    <w:p>
+      <w:pPr>
+        <w:rPr>
+          <w:rFonts w:cstheme="minorHAnsi"/>
+          <w:sz w:val="28"/>
+          <w:szCs w:val="28"/>
+        </w:rPr>
+      </w:pPr>
+      <w:r>
+        <w:rPr>
+          <w:noProof/>
+        </w:rPr>
+        <w:drawing>
+          <wp:anchor distT="0" distB="0" distL="114300" distR="114300" simplePos="0" relativeHeight="251694080" behindDoc="0" locked="0" layoutInCell="1" allowOverlap="1" wp14:anchorId="494B069D" wp14:editId="2B4430A3">
+            <wp:simplePos x="0" y="0"/>
+            <wp:positionH relativeFrom="margin">
+              <wp:align>center</wp:align>
+            </wp:positionH>
+            <wp:positionV relativeFrom="paragraph">
+              <wp:posOffset>225425</wp:posOffset>
+            </wp:positionV>
+            <wp:extent cx="5605631" cy="4754880"/>
+            <wp:effectExtent l="0" t="0" r="0" b="7620"/>
+            <wp:wrapSquare wrapText="bothSides"/>
+            <wp:docPr id="4" name="Picture 4"/>
+            <wp:cNvGraphicFramePr>
+              <a:graphicFrameLocks xmlns:a="http://schemas.openxmlformats.org/drawingml/2006/main" noChangeAspect="1"/>
+            </wp:cNvGraphicFramePr>
+            <a:graphic xmlns:a="http://schemas.openxmlformats.org/drawingml/2006/main">
+              <a:graphicData uri="http://schemas.openxmlformats.org/drawingml/2006/picture">
+                <pic:pic xmlns:pic="http://schemas.openxmlformats.org/drawingml/2006/picture">
+                  <pic:nvPicPr>
+                    <pic:cNvPr id="0" name="Picture 1"/>
+                    <pic:cNvPicPr>
+                      <a:picLocks noChangeAspect="1" noChangeArrowheads="1"/>
+                    </pic:cNvPicPr>
+                  </pic:nvPicPr>
+                  <pic:blipFill>
+                    <a:blip r:embed="rId19">
+                      <a:extLst>
+                        <a:ext uri="{28A0092B-C50C-407E-A947-70E740481C1C}">
+                          <a14:useLocalDpi xmlns:a14="http://schemas.microsoft.com/office/drawing/2010/main" val="0"/>
+                        </a:ext>
+                      </a:extLst>
+                    </a:blip>
+                    <a:srcRect/>
+                    <a:stretch>
+                      <a:fillRect/>
+                    </a:stretch>
+                  </pic:blipFill>
+                  <pic:spPr bwMode="auto">
+                    <a:xfrm>
+                      <a:off x="0" y="0"/>
+                      <a:ext cx="5605631" cy="4754880"/>
+                    </a:xfrm>
+                    <a:prstGeom prst="rect">
+                      <a:avLst/>
+                    </a:prstGeom>
+                    <a:noFill/>
+                    <a:ln>
+                      <a:noFill/>
+                    </a:ln>
+                  </pic:spPr>
+                </pic:pic>
+              </a:graphicData>
+            </a:graphic>
+            <wp14:sizeRelH relativeFrom="margin">
+              <wp14:pctWidth>0</wp14:pctWidth>
+            </wp14:sizeRelH>
+            <wp14:sizeRelV relativeFrom="margin">
+              <wp14:pctHeight>0</wp14:pctHeight>
+            </wp14:sizeRelV>
+          </wp:anchor>
+        </w:drawing>
+      </w:r>
+      <w:r>
+        <w:rPr>
+          <w:noProof/>
+        </w:rPr>
+        <mc:AlternateContent>
+          <mc:Choice Requires="wps">
+            <w:drawing>
+              <wp:anchor distT="0" distB="0" distL="114300" distR="114300" simplePos="0" relativeHeight="251696128" behindDoc="0" locked="0" layoutInCell="1" allowOverlap="1" wp14:anchorId="717E5C12" wp14:editId="347184F9">
+                <wp:simplePos x="0" y="0"/>
+                <wp:positionH relativeFrom="margin">
+                  <wp:align>left</wp:align>
+                </wp:positionH>
+                <wp:positionV relativeFrom="paragraph">
+                  <wp:posOffset>4866005</wp:posOffset>
+                </wp:positionV>
+                <wp:extent cx="5605145" cy="635"/>
+                <wp:effectExtent l="0" t="0" r="0" b="0"/>
+                <wp:wrapSquare wrapText="bothSides"/>
+                <wp:docPr id="13" name="Text Box 13"/>
+                <wp:cNvGraphicFramePr/>
+                <a:graphic xmlns:a="http://schemas.openxmlformats.org/drawingml/2006/main">
+                  <a:graphicData uri="http://schemas.microsoft.com/office/word/2010/wordprocessingShape">
+                    <wps:wsp>
+                      <wps:cNvSpPr txBox="1"/>
+                      <wps:spPr>
+                        <a:xfrm>
+                          <a:off x="0" y="0"/>
+                          <a:ext cx="5605145" cy="635"/>
+                        </a:xfrm>
+                        <a:prstGeom prst="rect">
+                          <a:avLst/>
+                        </a:prstGeom>
+                        <a:solidFill>
+                          <a:prstClr val="white"/>
+                        </a:solidFill>
+                        <a:ln>
+                          <a:noFill/>
+                        </a:ln>
+                      </wps:spPr>
+                      <wps:txbx>
+                        <w:txbxContent>
+                          <w:p>
+                            <w:pPr>
+                              <w:pStyle w:val="Caption"/>
+                              <w:rPr>
+                                <w:rFonts w:cstheme="minorHAnsi"/>
+                                <w:sz w:val="28"/>
+                                <w:szCs w:val="28"/>
+                              </w:rPr>
+                            </w:pPr>
+                            <w:r>
+                              <w:t>Figure 13: Another dynamic graph considering CRC samples only.</w:t>
+                            </w:r>
+                          </w:p>
+                        </w:txbxContent>
+                      </wps:txbx>
+                      <wps:bodyPr rot="0" spcFirstLastPara="0" vertOverflow="overflow" horzOverflow="overflow" vert="horz" wrap="square" lIns="0" tIns="0" rIns="0" bIns="0" numCol="1" spcCol="0" rtlCol="0" fromWordArt="0" anchor="t" anchorCtr="0" forceAA="0" compatLnSpc="1">
+                        <a:prstTxWarp prst="textNoShape">
+                          <a:avLst/>
+                        </a:prstTxWarp>
+                        <a:spAutoFit/>
+                      </wps:bodyPr>
+                    </wps:wsp>
+                  </a:graphicData>
+                </a:graphic>
+              </wp:anchor>
+            </w:drawing>
+          </mc:Choice>
+          <mc:Fallback>
+            <w:pict>
+              <v:shape w14:anchorId="717E5C12" id="Text Box 13" o:spid="_x0000_s1035" type="#_x0000_t202" style="position:absolute;margin-left:0;margin-top:383.15pt;width:441.35pt;height:.05pt;z-index:251696128;visibility:visible;mso-wrap-style:square;mso-wrap-distance-left:9pt;mso-wrap-distance-top:0;mso-wrap-distance-right:9pt;mso-wrap-distance-bottom:0;mso-position-horizontal:left;mso-position-horizontal-relative:margin;mso-position-vertical:absolute;mso-position-vertical-relative:text;v-text-anchor:top" o:gfxdata="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" stroked="f">
+                <v:textbox style="mso-fit-shape-to-text:t" inset="0,0,0,0">
+                  <w:txbxContent>
+                    <w:p>
+                      <w:pPr>
+                        <w:pStyle w:val="Caption"/>
+                        <w:rPr>
+                          <w:rFonts w:cstheme="minorHAnsi"/>
+                          <w:sz w:val="28"/>
+                          <w:szCs w:val="28"/>
+                        </w:rPr>
+                      </w:pPr>
+                      <w:r>
+                        <w:t>Figure 13: Another dynamic graph considering CRC samples only.</w:t>
+                      </w:r>
+                    </w:p>
+                  </w:txbxContent>
+                </v:textbox>
+                <w10:wrap type="square" anchorx="margin"/>
+              </v:shape>
+            </w:pict>
+          </mc:Fallback>
+        </mc:AlternateContent>
+      </w:r>
+      <w:r>
+        <w:rPr>
+          <w:rFonts w:cstheme="minorHAnsi"/>
+          <w:sz w:val="28"/>
+          <w:szCs w:val="28"/>
+        </w:rPr>
+        <w:t xml:space="preserve"> </w:t>
+      </w:r>
+    </w:p>
+    <w:p>
+      <w:pPr>
+        <w:rPr>
+          <w:rFonts w:cstheme="minorHAnsi"/>
+          <w:sz w:val="28"/>
+          <w:szCs w:val="28"/>
+        </w:rPr>
+      </w:pPr>
+      <w:r>
+        <w:rPr>
+          <w:rFonts w:cstheme="minorHAnsi"/>
+          <w:sz w:val="28"/>
+          <w:szCs w:val="28"/>
+        </w:rPr>
+        <w:t>As can be noticed, this graph has fewer edges than the corresponding graph above i.e., fewer interactions between different bacteria in CRC samples.</w:t>
+      </w:r>
+    </w:p>
+    <w:p>
+      <w:pPr>
+        <w:rPr>
+          <w:rFonts w:cstheme="minorHAnsi"/>
+        </w:rPr>
+      </w:pPr>
+    </w:p>
+    <w:p>
+      <w:pPr>
+        <w:rPr>
+          <w:rFonts w:cstheme="minorHAnsi"/>
+          <w:rtl/>
+        </w:rPr>
+      </w:pPr>
+    </w:p>
+    <w:p>
+      <w:pPr>
+        <w:rPr>
+          <w:rFonts w:cstheme="minorHAnsi"/>
+          <w:sz w:val="28"/>
+          <w:szCs w:val="28"/>
+        </w:rPr>
+      </w:pPr>
+      <w:r>
+        <w:rPr>
+          <w:rFonts w:cstheme="minorHAnsi"/>
+          <w:sz w:val="28"/>
+          <w:szCs w:val="28"/>
+        </w:rPr>
+        <w:lastRenderedPageBreak/>
+        <w:t>PCA decomposition was performed and produced the next projections.</w:t>
+      </w:r>
+    </w:p>
+    <w:p>
+      <w:pPr>
+        <w:rPr>
+          <w:rFonts w:cstheme="minorHAnsi" w:hint="cs"/>
           <w:sz w:val="24"/>
           <w:szCs w:val="24"/>
-        </w:rPr>
-      </w:pPr>
+          <w:rtl/>
+        </w:rPr>
+      </w:pPr>
+      <w:r>
+        <w:rPr>
+          <w:noProof/>
+        </w:rPr>
+        <mc:AlternateContent>
+          <mc:Choice Requires="wps">
+            <w:drawing>
+              <wp:anchor distT="0" distB="0" distL="114300" distR="114300" simplePos="0" relativeHeight="251699200" behindDoc="0" locked="0" layoutInCell="1" allowOverlap="1" wp14:anchorId="18F8FC5E" wp14:editId="597D3B59">
+                <wp:simplePos x="0" y="0"/>
+                <wp:positionH relativeFrom="margin">
+                  <wp:align>right</wp:align>
+                </wp:positionH>
+                <wp:positionV relativeFrom="paragraph">
+                  <wp:posOffset>4426585</wp:posOffset>
+                </wp:positionV>
+                <wp:extent cx="5274310" cy="635"/>
+                <wp:effectExtent l="0" t="0" r="2540" b="0"/>
+                <wp:wrapSquare wrapText="bothSides"/>
+                <wp:docPr id="17" name="Text Box 17"/>
+                <wp:cNvGraphicFramePr/>
+                <a:graphic xmlns:a="http://schemas.openxmlformats.org/drawingml/2006/main">
+                  <a:graphicData uri="http://schemas.microsoft.com/office/word/2010/wordprocessingShape">
+                    <wps:wsp>
+                      <wps:cNvSpPr txBox="1"/>
+                      <wps:spPr>
+                        <a:xfrm>
+                          <a:off x="0" y="0"/>
+                          <a:ext cx="5274310" cy="635"/>
+                        </a:xfrm>
+                        <a:prstGeom prst="rect">
+                          <a:avLst/>
+                        </a:prstGeom>
+                        <a:solidFill>
+                          <a:prstClr val="white"/>
+                        </a:solidFill>
+                        <a:ln>
+                          <a:noFill/>
+                        </a:ln>
+                      </wps:spPr>
+                      <wps:txbx>
+                        <w:txbxContent>
+                          <w:p>
+                            <w:pPr>
+                              <w:pStyle w:val="Caption"/>
+                              <w:rPr>
+                                <w:rFonts w:cstheme="minorHAnsi"/>
+                              </w:rPr>
+                            </w:pPr>
+                            <w:r>
+                              <w:t xml:space="preserve">Figure 14: </w:t>
+                            </w:r>
+                            <w:r>
+                              <w:rPr>
+                                <w:rFonts w:cstheme="minorHAnsi"/>
+                              </w:rPr>
+                              <w:t>Relationship between every pair of components after the PCA decomposition.</w:t>
+                            </w:r>
+                            <w:r>
+                              <w:rPr>
+                                <w:rFonts w:cstheme="minorHAnsi"/>
+                              </w:rPr>
+                              <w:t xml:space="preserve"> The coloring is relative to the median of tumors.</w:t>
+                            </w:r>
+                          </w:p>
+                          <w:p/>
+                        </w:txbxContent>
+                      </wps:txbx>
+                      <wps:bodyPr rot="0" spcFirstLastPara="0" vertOverflow="overflow" horzOverflow="overflow" vert="horz" wrap="square" lIns="0" tIns="0" rIns="0" bIns="0" numCol="1" spcCol="0" rtlCol="0" fromWordArt="0" anchor="t" anchorCtr="0" forceAA="0" compatLnSpc="1">
+                        <a:prstTxWarp prst="textNoShape">
+                          <a:avLst/>
+                        </a:prstTxWarp>
+                        <a:spAutoFit/>
+                      </wps:bodyPr>
+                    </wps:wsp>
+                  </a:graphicData>
+                </a:graphic>
+              </wp:anchor>
+            </w:drawing>
+          </mc:Choice>
+          <mc:Fallback>
+            <w:pict>
+              <v:shape w14:anchorId="18F8FC5E" id="Text Box 17" o:spid="_x0000_s1036" type="#_x0000_t202" style="position:absolute;margin-left:364.1pt;margin-top:348.55pt;width:415.3pt;height:.05pt;z-index:251699200;visibility:visible;mso-wrap-style:square;mso-wrap-distance-left:9pt;mso-wrap-distance-top:0;mso-wrap-distance-right:9pt;mso-wrap-distance-bottom:0;mso-position-horizontal:right;mso-position-horizontal-relative:margin;mso-position-vertical:absolute;mso-position-vertical-relative:text;v-text-anchor:top" o:gfxdata="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" stroked="f">
+                <v:textbox style="mso-fit-shape-to-text:t" inset="0,0,0,0">
+                  <w:txbxContent>
+                    <w:p>
+                      <w:pPr>
+                        <w:pStyle w:val="Caption"/>
+                        <w:rPr>
+                          <w:rFonts w:cstheme="minorHAnsi"/>
+                        </w:rPr>
+                      </w:pPr>
+                      <w:r>
+                        <w:t xml:space="preserve">Figure 14: </w:t>
+                      </w:r>
+                      <w:r>
+                        <w:rPr>
+                          <w:rFonts w:cstheme="minorHAnsi"/>
+                        </w:rPr>
+                        <w:t>Relationship between every pair of components after the PCA decomposition.</w:t>
+                      </w:r>
+                      <w:r>
+                        <w:rPr>
+                          <w:rFonts w:cstheme="minorHAnsi"/>
+                        </w:rPr>
+                        <w:t xml:space="preserve"> The coloring is relative to the median of tumors.</w:t>
+                      </w:r>
+                    </w:p>
+                    <w:p/>
+                  </w:txbxContent>
+                </v:textbox>
+                <w10:wrap type="square" anchorx="margin"/>
+              </v:shape>
+            </w:pict>
+          </mc:Fallback>
+        </mc:AlternateContent>
+      </w:r>
+      <w:r>
+        <w:rPr>
+          <w:noProof/>
+        </w:rPr>
+        <w:drawing>
+          <wp:anchor distT="0" distB="0" distL="114300" distR="114300" simplePos="0" relativeHeight="251697152" behindDoc="0" locked="0" layoutInCell="1" allowOverlap="1" wp14:anchorId="5227C44B" wp14:editId="2711AF28">
+            <wp:simplePos x="0" y="0"/>
+            <wp:positionH relativeFrom="margin">
+              <wp:align>right</wp:align>
+            </wp:positionH>
+            <wp:positionV relativeFrom="paragraph">
+              <wp:posOffset>0</wp:posOffset>
+            </wp:positionV>
+            <wp:extent cx="5274310" cy="5274310"/>
+            <wp:effectExtent l="0" t="0" r="2540" b="2540"/>
+            <wp:wrapSquare wrapText="bothSides"/>
+            <wp:docPr id="16" name="Picture 16"/>
+            <wp:cNvGraphicFramePr>
+              <a:graphicFrameLocks xmlns:a="http://schemas.openxmlformats.org/drawingml/2006/main" noChangeAspect="1"/>
+            </wp:cNvGraphicFramePr>
+            <a:graphic xmlns:a="http://schemas.openxmlformats.org/drawingml/2006/main">
+              <a:graphicData uri="http://schemas.openxmlformats.org/drawingml/2006/picture">
+                <pic:pic xmlns:pic="http://schemas.openxmlformats.org/drawingml/2006/picture">
+                  <pic:nvPicPr>
+                    <pic:cNvPr id="0" name="Picture 3"/>
+                    <pic:cNvPicPr>
+                      <a:picLocks noChangeAspect="1" noChangeArrowheads="1"/>
+                    </pic:cNvPicPr>
+                  </pic:nvPicPr>
+                  <pic:blipFill>
+                    <a:blip r:embed="rId20" cstate="print">
+                      <a:extLst>
+                        <a:ext uri="{28A0092B-C50C-407E-A947-70E740481C1C}">
+                          <a14:useLocalDpi xmlns:a14="http://schemas.microsoft.com/office/drawing/2010/main" val="0"/>
+                        </a:ext>
+                      </a:extLst>
+                    </a:blip>
+                    <a:srcRect/>
+                    <a:stretch>
+                      <a:fillRect/>
+                    </a:stretch>
+                  </pic:blipFill>
+                  <pic:spPr bwMode="auto">
+                    <a:xfrm>
+                      <a:off x="0" y="0"/>
+                      <a:ext cx="5274310" cy="5274310"/>
+                    </a:xfrm>
+                    <a:prstGeom prst="rect">
+                      <a:avLst/>
+                    </a:prstGeom>
+                    <a:noFill/>
+                    <a:ln>
+                      <a:noFill/>
+                    </a:ln>
+                  </pic:spPr>
+                </pic:pic>
+              </a:graphicData>
+            </a:graphic>
+          </wp:anchor>
+        </w:drawing>
+      </w:r>
+    </w:p>
+    <w:p>
+      <w:pPr>
+        <w:rPr>
+          <w:rFonts w:cstheme="minorHAnsi"/>
+          <w:sz w:val="28"/>
+          <w:szCs w:val="28"/>
+        </w:rPr>
+      </w:pPr>
+      <w:r>
+        <w:rPr>
+          <w:rFonts w:cstheme="minorHAnsi"/>
+          <w:sz w:val="28"/>
+          <w:szCs w:val="28"/>
+        </w:rPr>
+        <w:t>The samples are well separated in some projections thus, the models should result in high performance.</w:t>
+      </w:r>
     </w:p>
     <w:p>
       <w:pPr>
@@ -4664,6 +5530,509 @@
           <w:szCs w:val="24"/>
         </w:rPr>
       </w:pPr>
+    </w:p>
+    <w:p>
+      <w:pPr>
+        <w:rPr>
+          <w:rFonts w:cstheme="minorHAnsi"/>
+          <w:sz w:val="24"/>
+          <w:szCs w:val="24"/>
+        </w:rPr>
+      </w:pPr>
+    </w:p>
+    <w:p>
+      <w:pPr>
+        <w:rPr>
+          <w:rFonts w:cstheme="minorHAnsi"/>
+          <w:sz w:val="24"/>
+          <w:szCs w:val="24"/>
+        </w:rPr>
+      </w:pPr>
+    </w:p>
+    <w:p>
+      <w:pPr>
+        <w:rPr>
+          <w:rFonts w:cstheme="minorHAnsi"/>
+          <w:sz w:val="24"/>
+          <w:szCs w:val="24"/>
+        </w:rPr>
+      </w:pPr>
+    </w:p>
+    <w:p>
+      <w:pPr>
+        <w:rPr>
+          <w:rFonts w:cstheme="minorHAnsi"/>
+          <w:sz w:val="24"/>
+          <w:szCs w:val="24"/>
+        </w:rPr>
+      </w:pPr>
+      <w:r>
+        <w:rPr>
+          <w:rFonts w:cstheme="minorHAnsi"/>
+          <w:sz w:val="24"/>
+          <w:szCs w:val="24"/>
+        </w:rPr>
+        <w:br w:type="page"/>
+      </w:r>
+    </w:p>
+    <w:p>
+      <w:pPr>
+        <w:rPr>
+          <w:rFonts w:cstheme="minorHAnsi"/>
+          <w:sz w:val="24"/>
+          <w:szCs w:val="24"/>
+        </w:rPr>
+      </w:pPr>
+      <w:r>
+        <w:rPr>
+          <w:rFonts w:cstheme="minorHAnsi"/>
+          <w:sz w:val="28"/>
+          <w:szCs w:val="28"/>
+        </w:rPr>
+        <w:lastRenderedPageBreak/>
+        <w:t>T</w:t>
+      </w:r>
+      <w:r>
+        <w:rPr>
+          <w:rFonts w:cstheme="minorHAnsi"/>
+          <w:sz w:val="28"/>
+          <w:szCs w:val="28"/>
+        </w:rPr>
+        <w:t xml:space="preserve">he plot resulted in fewer asterisks i.e., the difference between the average value of mice with more tumors than the median and mice with less, is not very significant for most components. </w:t>
+      </w:r>
+      <w:r>
+        <w:rPr>
+          <w:noProof/>
+          <w:sz w:val="28"/>
+          <w:szCs w:val="28"/>
+        </w:rPr>
+        <mc:AlternateContent>
+          <mc:Choice Requires="wps">
+            <w:drawing>
+              <wp:anchor distT="0" distB="0" distL="114300" distR="114300" simplePos="0" relativeHeight="251709440" behindDoc="0" locked="0" layoutInCell="1" allowOverlap="1" wp14:anchorId="1E191B7E" wp14:editId="0B6C60E9">
+                <wp:simplePos x="0" y="0"/>
+                <wp:positionH relativeFrom="margin">
+                  <wp:align>left</wp:align>
+                </wp:positionH>
+                <wp:positionV relativeFrom="paragraph">
+                  <wp:posOffset>4295140</wp:posOffset>
+                </wp:positionV>
+                <wp:extent cx="6174740" cy="635"/>
+                <wp:effectExtent l="0" t="0" r="0" b="0"/>
+                <wp:wrapSquare wrapText="bothSides"/>
+                <wp:docPr id="20" name="Text Box 20"/>
+                <wp:cNvGraphicFramePr/>
+                <a:graphic xmlns:a="http://schemas.openxmlformats.org/drawingml/2006/main">
+                  <a:graphicData uri="http://schemas.microsoft.com/office/word/2010/wordprocessingShape">
+                    <wps:wsp>
+                      <wps:cNvSpPr txBox="1"/>
+                      <wps:spPr>
+                        <a:xfrm>
+                          <a:off x="0" y="0"/>
+                          <a:ext cx="6174740" cy="635"/>
+                        </a:xfrm>
+                        <a:prstGeom prst="rect">
+                          <a:avLst/>
+                        </a:prstGeom>
+                        <a:solidFill>
+                          <a:prstClr val="white"/>
+                        </a:solidFill>
+                        <a:ln>
+                          <a:noFill/>
+                        </a:ln>
+                      </wps:spPr>
+                      <wps:txbx>
+                        <w:txbxContent>
+                          <w:p>
+                            <w:pPr>
+                              <w:pStyle w:val="Caption"/>
+                              <w:rPr>
+                                <w:noProof/>
+                              </w:rPr>
+                            </w:pPr>
+                            <w:r>
+                              <w:t>Figure 15 The same as in figure 8.:</w:t>
+                            </w:r>
+                          </w:p>
+                        </w:txbxContent>
+                      </wps:txbx>
+                      <wps:bodyPr rot="0" spcFirstLastPara="0" vertOverflow="overflow" horzOverflow="overflow" vert="horz" wrap="square" lIns="0" tIns="0" rIns="0" bIns="0" numCol="1" spcCol="0" rtlCol="0" fromWordArt="0" anchor="t" anchorCtr="0" forceAA="0" compatLnSpc="1">
+                        <a:prstTxWarp prst="textNoShape">
+                          <a:avLst/>
+                        </a:prstTxWarp>
+                        <a:spAutoFit/>
+                      </wps:bodyPr>
+                    </wps:wsp>
+                  </a:graphicData>
+                </a:graphic>
+              </wp:anchor>
+            </w:drawing>
+          </mc:Choice>
+          <mc:Fallback>
+            <w:pict>
+              <v:shape w14:anchorId="1E191B7E" id="Text Box 20" o:spid="_x0000_s1037" type="#_x0000_t202" style="position:absolute;margin-left:0;margin-top:338.2pt;width:486.2pt;height:.05pt;z-index:251709440;visibility:visible;mso-wrap-style:square;mso-wrap-distance-left:9pt;mso-wrap-distance-top:0;mso-wrap-distance-right:9pt;mso-wrap-distance-bottom:0;mso-position-horizontal:left;mso-position-horizontal-relative:margin;mso-position-vertical:absolute;mso-position-vertical-relative:text;v-text-anchor:top" o:gfxdata="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" stroked="f">
+                <v:textbox style="mso-fit-shape-to-text:t" inset="0,0,0,0">
+                  <w:txbxContent>
+                    <w:p>
+                      <w:pPr>
+                        <w:pStyle w:val="Caption"/>
+                        <w:rPr>
+                          <w:noProof/>
+                        </w:rPr>
+                      </w:pPr>
+                      <w:r>
+                        <w:t>Figure 15 The same as in figure 8.:</w:t>
+                      </w:r>
+                    </w:p>
+                  </w:txbxContent>
+                </v:textbox>
+                <w10:wrap type="square" anchorx="margin"/>
+              </v:shape>
+            </w:pict>
+          </mc:Fallback>
+        </mc:AlternateContent>
+      </w:r>
+      <w:r>
+        <w:rPr>
+          <w:noProof/>
+          <w:sz w:val="28"/>
+          <w:szCs w:val="28"/>
+        </w:rPr>
+        <w:drawing>
+          <wp:anchor distT="0" distB="0" distL="114300" distR="114300" simplePos="0" relativeHeight="251707392" behindDoc="0" locked="0" layoutInCell="1" allowOverlap="1" wp14:anchorId="4763821A" wp14:editId="54281F15">
+            <wp:simplePos x="0" y="0"/>
+            <wp:positionH relativeFrom="margin">
+              <wp:align>center</wp:align>
+            </wp:positionH>
+            <wp:positionV relativeFrom="paragraph">
+              <wp:posOffset>123825</wp:posOffset>
+            </wp:positionV>
+            <wp:extent cx="6174740" cy="4206240"/>
+            <wp:effectExtent l="0" t="0" r="0" b="3810"/>
+            <wp:wrapSquare wrapText="bothSides"/>
+            <wp:docPr id="18" name="Picture 18"/>
+            <wp:cNvGraphicFramePr>
+              <a:graphicFrameLocks xmlns:a="http://schemas.openxmlformats.org/drawingml/2006/main" noChangeAspect="1"/>
+            </wp:cNvGraphicFramePr>
+            <a:graphic xmlns:a="http://schemas.openxmlformats.org/drawingml/2006/main">
+              <a:graphicData uri="http://schemas.openxmlformats.org/drawingml/2006/picture">
+                <pic:pic xmlns:pic="http://schemas.openxmlformats.org/drawingml/2006/picture">
+                  <pic:nvPicPr>
+                    <pic:cNvPr id="0" name="Picture 5"/>
+                    <pic:cNvPicPr>
+                      <a:picLocks noChangeAspect="1" noChangeArrowheads="1"/>
+                    </pic:cNvPicPr>
+                  </pic:nvPicPr>
+                  <pic:blipFill>
+                    <a:blip r:embed="rId21">
+                      <a:extLst>
+                        <a:ext uri="{28A0092B-C50C-407E-A947-70E740481C1C}">
+                          <a14:useLocalDpi xmlns:a14="http://schemas.microsoft.com/office/drawing/2010/main" val="0"/>
+                        </a:ext>
+                      </a:extLst>
+                    </a:blip>
+                    <a:srcRect/>
+                    <a:stretch>
+                      <a:fillRect/>
+                    </a:stretch>
+                  </pic:blipFill>
+                  <pic:spPr bwMode="auto">
+                    <a:xfrm>
+                      <a:off x="0" y="0"/>
+                      <a:ext cx="6174740" cy="4206240"/>
+                    </a:xfrm>
+                    <a:prstGeom prst="rect">
+                      <a:avLst/>
+                    </a:prstGeom>
+                    <a:noFill/>
+                    <a:ln>
+                      <a:noFill/>
+                    </a:ln>
+                  </pic:spPr>
+                </pic:pic>
+              </a:graphicData>
+            </a:graphic>
+            <wp14:sizeRelH relativeFrom="margin">
+              <wp14:pctWidth>0</wp14:pctWidth>
+            </wp14:sizeRelH>
+            <wp14:sizeRelV relativeFrom="margin">
+              <wp14:pctHeight>0</wp14:pctHeight>
+            </wp14:sizeRelV>
+          </wp:anchor>
+        </w:drawing>
+      </w:r>
+      <w:r>
+        <w:rPr>
+          <w:rFonts w:cstheme="minorHAnsi"/>
+          <w:sz w:val="24"/>
+          <w:szCs w:val="24"/>
+        </w:rPr>
+        <w:br w:type="page"/>
+      </w:r>
+    </w:p>
+    <w:p>
+      <w:pPr>
+        <w:rPr>
+          <w:rFonts w:cstheme="minorHAnsi"/>
+          <w:sz w:val="24"/>
+          <w:szCs w:val="24"/>
+        </w:rPr>
+      </w:pPr>
+      <w:r>
+        <w:rPr>
+          <w:noProof/>
+          <w:sz w:val="28"/>
+          <w:szCs w:val="28"/>
+        </w:rPr>
+        <w:lastRenderedPageBreak/>
+        <mc:AlternateContent>
+          <mc:Choice Requires="wps">
+            <w:drawing>
+              <wp:anchor distT="0" distB="0" distL="114300" distR="114300" simplePos="0" relativeHeight="251705344" behindDoc="0" locked="0" layoutInCell="1" allowOverlap="1" wp14:anchorId="76593B35" wp14:editId="6C80DB2D">
+                <wp:simplePos x="0" y="0"/>
+                <wp:positionH relativeFrom="margin">
+                  <wp:posOffset>133350</wp:posOffset>
+                </wp:positionH>
+                <wp:positionV relativeFrom="paragraph">
+                  <wp:posOffset>4218940</wp:posOffset>
+                </wp:positionV>
+                <wp:extent cx="3791585" cy="635"/>
+                <wp:effectExtent l="0" t="0" r="0" b="0"/>
+                <wp:wrapSquare wrapText="bothSides"/>
+                <wp:docPr id="21" name="Text Box 21"/>
+                <wp:cNvGraphicFramePr/>
+                <a:graphic xmlns:a="http://schemas.openxmlformats.org/drawingml/2006/main">
+                  <a:graphicData uri="http://schemas.microsoft.com/office/word/2010/wordprocessingShape">
+                    <wps:wsp>
+                      <wps:cNvSpPr txBox="1"/>
+                      <wps:spPr>
+                        <a:xfrm>
+                          <a:off x="0" y="0"/>
+                          <a:ext cx="3791585" cy="635"/>
+                        </a:xfrm>
+                        <a:prstGeom prst="rect">
+                          <a:avLst/>
+                        </a:prstGeom>
+                        <a:solidFill>
+                          <a:prstClr val="white"/>
+                        </a:solidFill>
+                        <a:ln>
+                          <a:noFill/>
+                        </a:ln>
+                      </wps:spPr>
+                      <wps:txbx>
+                        <w:txbxContent>
+                          <w:p>
+                            <w:pPr>
+                              <w:pStyle w:val="Caption"/>
+                              <w:rPr>
+                                <w:noProof/>
+                              </w:rPr>
+                            </w:pPr>
+                            <w:r>
+                              <w:t>Figure 16:</w:t>
+                            </w:r>
+                            <w:r>
+                              <w:t xml:space="preserve"> </w:t>
+                            </w:r>
+                            <w:r>
+                              <w:t xml:space="preserve"> </w:t>
+                            </w:r>
+                            <w:r>
+                              <w:t xml:space="preserve">Accuracy </w:t>
+                            </w:r>
+                            <w:r>
+                              <w:t xml:space="preserve">of the model in distinguishing </w:t>
+                            </w:r>
+                            <w:r>
+                              <w:rPr>
+                                <w:rFonts w:eastAsia="Times New Roman" w:cstheme="minorHAnsi"/>
+                              </w:rPr>
+                              <w:t>between mice with more tumors than the median and mice with less</w:t>
+                            </w:r>
+                            <w:r>
+                              <w:t xml:space="preserve"> after </w:t>
+                            </w:r>
+                            <w:r>
+                              <w:t>PCA decomposition</w:t>
+                            </w:r>
+                            <w:r>
+                              <w:t>.</w:t>
+                            </w:r>
+                          </w:p>
+                        </w:txbxContent>
+                      </wps:txbx>
+                      <wps:bodyPr rot="0" spcFirstLastPara="0" vertOverflow="overflow" horzOverflow="overflow" vert="horz" wrap="square" lIns="0" tIns="0" rIns="0" bIns="0" numCol="1" spcCol="0" rtlCol="0" fromWordArt="0" anchor="t" anchorCtr="0" forceAA="0" compatLnSpc="1">
+                        <a:prstTxWarp prst="textNoShape">
+                          <a:avLst/>
+                        </a:prstTxWarp>
+                        <a:spAutoFit/>
+                      </wps:bodyPr>
+                    </wps:wsp>
+                  </a:graphicData>
+                </a:graphic>
+                <wp14:sizeRelH relativeFrom="margin">
+                  <wp14:pctWidth>0</wp14:pctWidth>
+                </wp14:sizeRelH>
+                <wp14:sizeRelV relativeFrom="margin">
+                  <wp14:pctHeight>0</wp14:pctHeight>
+                </wp14:sizeRelV>
+              </wp:anchor>
+            </w:drawing>
+          </mc:Choice>
+          <mc:Fallback>
+            <w:pict>
+              <v:shape w14:anchorId="76593B35" id="Text Box 21" o:spid="_x0000_s1038" type="#_x0000_t202" style="position:absolute;margin-left:10.5pt;margin-top:332.2pt;width:298.55pt;height:.05pt;z-index:251705344;visibility:visible;mso-wrap-style:square;mso-width-percent:0;mso-height-percent:0;mso-wrap-distance-left:9pt;mso-wrap-distance-top:0;mso-wrap-distance-right:9pt;mso-wrap-distance-bottom:0;mso-position-horizontal:absolute;mso-position-horizontal-relative:margin;mso-position-vertical:absolute;mso-position-vertical-relative:text;mso-width-percent:0;mso-height-percent:0;mso-width-relative:margin;mso-height-relative:margin;v-text-anchor:top" o:gfxdata="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" stroked="f">
+                <v:textbox style="mso-fit-shape-to-text:t" inset="0,0,0,0">
+                  <w:txbxContent>
+                    <w:p>
+                      <w:pPr>
+                        <w:pStyle w:val="Caption"/>
+                        <w:rPr>
+                          <w:noProof/>
+                        </w:rPr>
+                      </w:pPr>
+                      <w:r>
+                        <w:t>Figure 16:</w:t>
+                      </w:r>
+                      <w:r>
+                        <w:t xml:space="preserve"> </w:t>
+                      </w:r>
+                      <w:r>
+                        <w:t xml:space="preserve"> </w:t>
+                      </w:r>
+                      <w:r>
+                        <w:t xml:space="preserve">Accuracy </w:t>
+                      </w:r>
+                      <w:r>
+                        <w:t xml:space="preserve">of the model in distinguishing </w:t>
+                      </w:r>
+                      <w:r>
+                        <w:rPr>
+                          <w:rFonts w:eastAsia="Times New Roman" w:cstheme="minorHAnsi"/>
+                        </w:rPr>
+                        <w:t>between mice with more tumors than the median and mice with less</w:t>
+                      </w:r>
+                      <w:r>
+                        <w:t xml:space="preserve"> after </w:t>
+                      </w:r>
+                      <w:r>
+                        <w:t>PCA decomposition</w:t>
+                      </w:r>
+                      <w:r>
+                        <w:t>.</w:t>
+                      </w:r>
+                    </w:p>
+                  </w:txbxContent>
+                </v:textbox>
+                <w10:wrap type="square" anchorx="margin"/>
+              </v:shape>
+            </w:pict>
+          </mc:Fallback>
+        </mc:AlternateContent>
+      </w:r>
+      <w:r>
+        <w:rPr>
+          <w:noProof/>
+        </w:rPr>
+        <w:drawing>
+          <wp:anchor distT="0" distB="0" distL="114300" distR="114300" simplePos="0" relativeHeight="251710464" behindDoc="0" locked="0" layoutInCell="1" allowOverlap="1" wp14:anchorId="3F1CE080" wp14:editId="1D72C1FB">
+            <wp:simplePos x="0" y="0"/>
+            <wp:positionH relativeFrom="margin">
+              <wp:align>right</wp:align>
+            </wp:positionH>
+            <wp:positionV relativeFrom="paragraph">
+              <wp:posOffset>0</wp:posOffset>
+            </wp:positionV>
+            <wp:extent cx="5274310" cy="3942715"/>
+            <wp:effectExtent l="0" t="0" r="2540" b="635"/>
+            <wp:wrapSquare wrapText="bothSides"/>
+            <wp:docPr id="24" name="Picture 24"/>
+            <wp:cNvGraphicFramePr>
+              <a:graphicFrameLocks xmlns:a="http://schemas.openxmlformats.org/drawingml/2006/main" noChangeAspect="1"/>
+            </wp:cNvGraphicFramePr>
+            <a:graphic xmlns:a="http://schemas.openxmlformats.org/drawingml/2006/main">
+              <a:graphicData uri="http://schemas.openxmlformats.org/drawingml/2006/picture">
+                <pic:pic xmlns:pic="http://schemas.openxmlformats.org/drawingml/2006/picture">
+                  <pic:nvPicPr>
+                    <pic:cNvPr id="0" name="Picture 10"/>
+                    <pic:cNvPicPr>
+                      <a:picLocks noChangeAspect="1" noChangeArrowheads="1"/>
+                    </pic:cNvPicPr>
+                  </pic:nvPicPr>
+                  <pic:blipFill>
+                    <a:blip r:embed="rId22">
+                      <a:extLst>
+                        <a:ext uri="{28A0092B-C50C-407E-A947-70E740481C1C}">
+                          <a14:useLocalDpi xmlns:a14="http://schemas.microsoft.com/office/drawing/2010/main" val="0"/>
+                        </a:ext>
+                      </a:extLst>
+                    </a:blip>
+                    <a:srcRect/>
+                    <a:stretch>
+                      <a:fillRect/>
+                    </a:stretch>
+                  </pic:blipFill>
+                  <pic:spPr bwMode="auto">
+                    <a:xfrm>
+                      <a:off x="0" y="0"/>
+                      <a:ext cx="5274310" cy="3942715"/>
+                    </a:xfrm>
+                    <a:prstGeom prst="rect">
+                      <a:avLst/>
+                    </a:prstGeom>
+                    <a:noFill/>
+                    <a:ln>
+                      <a:noFill/>
+                    </a:ln>
+                  </pic:spPr>
+                </pic:pic>
+              </a:graphicData>
+            </a:graphic>
+            <wp14:sizeRelH relativeFrom="margin">
+              <wp14:pctWidth>0</wp14:pctWidth>
+            </wp14:sizeRelH>
+            <wp14:sizeRelV relativeFrom="margin">
+              <wp14:pctHeight>0</wp14:pctHeight>
+            </wp14:sizeRelV>
+          </wp:anchor>
+        </w:drawing>
+      </w:r>
+    </w:p>
+    <w:p>
+      <w:pPr>
+        <w:rPr>
+          <w:rFonts w:cstheme="minorHAnsi"/>
+          <w:sz w:val="24"/>
+          <w:szCs w:val="24"/>
+        </w:rPr>
+      </w:pPr>
+    </w:p>
+    <w:p/>
+    <w:p>
+      <w:pPr>
+        <w:rPr>
+          <w:rFonts w:cstheme="minorHAnsi"/>
+          <w:sz w:val="28"/>
+          <w:szCs w:val="28"/>
+        </w:rPr>
+      </w:pPr>
+      <w:r>
+        <w:rPr>
+          <w:sz w:val="28"/>
+          <w:szCs w:val="28"/>
+        </w:rPr>
+        <w:t xml:space="preserve">The KNN model achieves high accuracy (80%) for K </w:t>
+      </w:r>
+      <w:bookmarkStart w:id="0" w:name="_GoBack"/>
+      <w:bookmarkEnd w:id="0"/>
+      <w:r>
+        <w:rPr>
+          <w:sz w:val="28"/>
+          <w:szCs w:val="28"/>
+        </w:rPr>
+        <w:t>larger than 3.</w:t>
+      </w:r>
     </w:p>
     <w:sectPr>
       <w:pgSz w:w="11906" w:h="16838"/>
@@ -5626,7 +6995,7 @@
 </file>
 
 <file path=customXml/itemProps1.xml><?xml version="1.0" encoding="utf-8"?>
-<ds:datastoreItem xmlns:ds="http://schemas.openxmlformats.org/officeDocument/2006/customXml" ds:itemID="{C528796B-C650-4341-8A9F-F39E27B2680D}">
+<ds:datastoreItem xmlns:ds="http://schemas.openxmlformats.org/officeDocument/2006/customXml" ds:itemID="{F2343BB2-6498-4B20-ADEA-1A57FA3F8582}">
   <ds:schemaRefs>
     <ds:schemaRef ds:uri="http://schemas.openxmlformats.org/officeDocument/2006/bibliography"/>
   </ds:schemaRefs>

</xml_diff>

<commit_message>
new correlation visualization + git ignore
</commit_message>
<xml_diff>
--- a/Projects/CRC_data/reports/initial_project_report.docx
+++ b/Projects/CRC_data/reports/initial_project_report.docx
@@ -222,8 +222,9 @@
         <w:spacing w:after="0" w:line="240" w:lineRule="auto"/>
         <w:rPr>
           <w:rFonts w:eastAsia="Times New Roman" w:cstheme="minorHAnsi"/>
-          <w:sz w:val="24"/>
-          <w:szCs w:val="24"/>
+          <w:color w:val="0E101A"/>
+          <w:sz w:val="28"/>
+          <w:szCs w:val="28"/>
         </w:rPr>
       </w:pPr>
       <w:r>
@@ -234,6 +235,24 @@
           <w:szCs w:val="28"/>
         </w:rPr>
         <w:t>We manage to correctly predict whether a mouse will have a tumor in time interval five, based on its microbiome in time interval zero in more than 90% of the cases.</w:t>
+      </w:r>
+    </w:p>
+    <w:p>
+      <w:pPr>
+        <w:spacing w:after="0" w:line="240" w:lineRule="auto"/>
+        <w:rPr>
+          <w:rFonts w:eastAsia="Times New Roman" w:cstheme="minorHAnsi"/>
+          <w:sz w:val="28"/>
+          <w:szCs w:val="28"/>
+        </w:rPr>
+      </w:pPr>
+      <w:r>
+        <w:rPr>
+          <w:rFonts w:eastAsia="Times New Roman" w:cstheme="minorHAnsi"/>
+          <w:sz w:val="28"/>
+          <w:szCs w:val="28"/>
+        </w:rPr>
+        <w:t>In a further analysis performed only on CRC samples in time-point zero, we successfully distinguish between mice with more tumors than the median and mice with less, in 80% of the cases.</w:t>
       </w:r>
     </w:p>
     <w:p>
@@ -423,7 +442,27 @@
           <w:sz w:val="28"/>
           <w:szCs w:val="28"/>
         </w:rPr>
-        <w:t>First, predict in early stages whether a mouse will have CRC in advanced intervals or not (Binary).</w:t>
+        <w:t xml:space="preserve">First, predict in early stages whether a mouse will have </w:t>
+      </w:r>
+      <w:r>
+        <w:rPr>
+          <w:rFonts w:eastAsia="Times New Roman" w:cstheme="minorHAnsi"/>
+          <w:color w:val="0E101A"/>
+          <w:kern w:val="36"/>
+          <w:sz w:val="28"/>
+          <w:szCs w:val="28"/>
+        </w:rPr>
+        <w:t>tumors</w:t>
+      </w:r>
+      <w:r>
+        <w:rPr>
+          <w:rFonts w:eastAsia="Times New Roman" w:cstheme="minorHAnsi"/>
+          <w:color w:val="0E101A"/>
+          <w:kern w:val="36"/>
+          <w:sz w:val="28"/>
+          <w:szCs w:val="28"/>
+        </w:rPr>
+        <w:t xml:space="preserve"> in advanced intervals or not (Binary).</w:t>
       </w:r>
     </w:p>
     <w:p>
@@ -719,6 +758,7 @@
           <w:szCs w:val="28"/>
           <w:u w:val="single"/>
         </w:rPr>
+        <w:lastRenderedPageBreak/>
         <w:t>"taxonomy"</w:t>
       </w:r>
       <w:r>
@@ -773,7 +813,6 @@
           <w:sz w:val="32"/>
           <w:szCs w:val="32"/>
         </w:rPr>
-        <w:lastRenderedPageBreak/>
         <w:t> </w:t>
       </w:r>
       <w:r>
@@ -1314,7 +1353,6 @@
           <w:szCs w:val="32"/>
           <w:u w:val="single"/>
         </w:rPr>
-        <w:lastRenderedPageBreak/>
         <w:t>Results</w:t>
       </w:r>
     </w:p>
@@ -1411,10 +1449,130 @@
         <w:rPr>
           <w:noProof/>
         </w:rPr>
+        <w:drawing>
+          <wp:anchor distT="0" distB="0" distL="114300" distR="114300" simplePos="0" relativeHeight="251682816" behindDoc="0" locked="0" layoutInCell="1" allowOverlap="1" wp14:anchorId="3E0AB7A4" wp14:editId="358DE403">
+            <wp:simplePos x="0" y="0"/>
+            <wp:positionH relativeFrom="margin">
+              <wp:posOffset>495300</wp:posOffset>
+            </wp:positionH>
+            <wp:positionV relativeFrom="paragraph">
+              <wp:posOffset>3772535</wp:posOffset>
+            </wp:positionV>
+            <wp:extent cx="3720339" cy="2834640"/>
+            <wp:effectExtent l="0" t="0" r="0" b="3810"/>
+            <wp:wrapTopAndBottom/>
+            <wp:docPr id="32" name="Picture 32"/>
+            <wp:cNvGraphicFramePr>
+              <a:graphicFrameLocks xmlns:a="http://schemas.openxmlformats.org/drawingml/2006/main" noChangeAspect="1"/>
+            </wp:cNvGraphicFramePr>
+            <a:graphic xmlns:a="http://schemas.openxmlformats.org/drawingml/2006/main">
+              <a:graphicData uri="http://schemas.openxmlformats.org/drawingml/2006/picture">
+                <pic:pic xmlns:pic="http://schemas.openxmlformats.org/drawingml/2006/picture">
+                  <pic:nvPicPr>
+                    <pic:cNvPr id="1" name=""/>
+                    <pic:cNvPicPr/>
+                  </pic:nvPicPr>
+                  <pic:blipFill>
+                    <a:blip r:embed="rId7">
+                      <a:extLst>
+                        <a:ext uri="{28A0092B-C50C-407E-A947-70E740481C1C}">
+                          <a14:useLocalDpi xmlns:a14="http://schemas.microsoft.com/office/drawing/2010/main" val="0"/>
+                        </a:ext>
+                      </a:extLst>
+                    </a:blip>
+                    <a:stretch>
+                      <a:fillRect/>
+                    </a:stretch>
+                  </pic:blipFill>
+                  <pic:spPr>
+                    <a:xfrm>
+                      <a:off x="0" y="0"/>
+                      <a:ext cx="3720339" cy="2834640"/>
+                    </a:xfrm>
+                    <a:prstGeom prst="rect">
+                      <a:avLst/>
+                    </a:prstGeom>
+                  </pic:spPr>
+                </pic:pic>
+              </a:graphicData>
+            </a:graphic>
+            <wp14:sizeRelH relativeFrom="margin">
+              <wp14:pctWidth>0</wp14:pctWidth>
+            </wp14:sizeRelH>
+            <wp14:sizeRelV relativeFrom="margin">
+              <wp14:pctHeight>0</wp14:pctHeight>
+            </wp14:sizeRelV>
+          </wp:anchor>
+        </w:drawing>
+      </w:r>
+      <w:r>
+        <w:rPr>
+          <w:noProof/>
+        </w:rPr>
+        <w:drawing>
+          <wp:anchor distT="0" distB="0" distL="114300" distR="114300" simplePos="0" relativeHeight="251681792" behindDoc="0" locked="0" layoutInCell="1" allowOverlap="1" wp14:anchorId="1F3A3C08" wp14:editId="4FEEE6C6">
+            <wp:simplePos x="0" y="0"/>
+            <wp:positionH relativeFrom="margin">
+              <wp:posOffset>-666750</wp:posOffset>
+            </wp:positionH>
+            <wp:positionV relativeFrom="paragraph">
+              <wp:posOffset>222885</wp:posOffset>
+            </wp:positionV>
+            <wp:extent cx="6360160" cy="3006090"/>
+            <wp:effectExtent l="0" t="0" r="2540" b="3810"/>
+            <wp:wrapTopAndBottom/>
+            <wp:docPr id="30" name="Picture 30"/>
+            <wp:cNvGraphicFramePr>
+              <a:graphicFrameLocks xmlns:a="http://schemas.openxmlformats.org/drawingml/2006/main" noChangeAspect="1"/>
+            </wp:cNvGraphicFramePr>
+            <a:graphic xmlns:a="http://schemas.openxmlformats.org/drawingml/2006/main">
+              <a:graphicData uri="http://schemas.openxmlformats.org/drawingml/2006/picture">
+                <pic:pic xmlns:pic="http://schemas.openxmlformats.org/drawingml/2006/picture">
+                  <pic:nvPicPr>
+                    <pic:cNvPr id="1" name=""/>
+                    <pic:cNvPicPr/>
+                  </pic:nvPicPr>
+                  <pic:blipFill>
+                    <a:blip r:embed="rId8">
+                      <a:extLst>
+                        <a:ext uri="{28A0092B-C50C-407E-A947-70E740481C1C}">
+                          <a14:useLocalDpi xmlns:a14="http://schemas.microsoft.com/office/drawing/2010/main" val="0"/>
+                        </a:ext>
+                      </a:extLst>
+                    </a:blip>
+                    <a:stretch>
+                      <a:fillRect/>
+                    </a:stretch>
+                  </pic:blipFill>
+                  <pic:spPr>
+                    <a:xfrm>
+                      <a:off x="0" y="0"/>
+                      <a:ext cx="6360160" cy="3006090"/>
+                    </a:xfrm>
+                    <a:prstGeom prst="rect">
+                      <a:avLst/>
+                    </a:prstGeom>
+                  </pic:spPr>
+                </pic:pic>
+              </a:graphicData>
+            </a:graphic>
+            <wp14:sizeRelH relativeFrom="margin">
+              <wp14:pctWidth>0</wp14:pctWidth>
+            </wp14:sizeRelH>
+            <wp14:sizeRelV relativeFrom="margin">
+              <wp14:pctHeight>0</wp14:pctHeight>
+            </wp14:sizeRelV>
+          </wp:anchor>
+        </w:drawing>
+      </w:r>
+      <w:r>
+        <w:rPr>
+          <w:noProof/>
+        </w:rPr>
         <mc:AlternateContent>
           <mc:Choice Requires="wps">
             <w:drawing>
-              <wp:anchor distT="0" distB="0" distL="114300" distR="114300" simplePos="0" relativeHeight="251677696" behindDoc="0" locked="0" layoutInCell="1" allowOverlap="1" wp14:anchorId="00C78853" wp14:editId="28D88121">
+              <wp:anchor distT="0" distB="0" distL="114300" distR="114300" simplePos="0" relativeHeight="251677696" behindDoc="0" locked="0" layoutInCell="1" allowOverlap="1" wp14:anchorId="00C78853" wp14:editId="095703B8">
                 <wp:simplePos x="0" y="0"/>
                 <wp:positionH relativeFrom="page">
                   <wp:align>left</wp:align>
@@ -1468,14 +1626,27 @@
                             <w:r>
                               <w:t xml:space="preserve">Figure </w:t>
                             </w:r>
-                            <w:fldSimple w:instr=" SEQ Figure \* ARABIC ">
-                              <w:r>
-                                <w:rPr>
-                                  <w:noProof/>
-                                </w:rPr>
-                                <w:t>1</w:t>
-                              </w:r>
-                            </w:fldSimple>
+                            <w:r>
+                              <w:fldChar w:fldCharType="begin"/>
+                            </w:r>
+                            <w:r>
+                              <w:instrText xml:space="preserve"> SEQ Figure \* ARABIC </w:instrText>
+                            </w:r>
+                            <w:r>
+                              <w:fldChar w:fldCharType="separate"/>
+                            </w:r>
+                            <w:r>
+                              <w:rPr>
+                                <w:noProof/>
+                              </w:rPr>
+                              <w:t>1</w:t>
+                            </w:r>
+                            <w:r>
+                              <w:rPr>
+                                <w:noProof/>
+                              </w:rPr>
+                              <w:fldChar w:fldCharType="end"/>
+                            </w:r>
                             <w:r>
                               <w:t>:</w:t>
                             </w:r>
@@ -1575,14 +1746,27 @@
                       <w:r>
                         <w:t xml:space="preserve">Figure </w:t>
                       </w:r>
-                      <w:fldSimple w:instr=" SEQ Figure \* ARABIC ">
-                        <w:r>
-                          <w:rPr>
-                            <w:noProof/>
-                          </w:rPr>
-                          <w:t>1</w:t>
-                        </w:r>
-                      </w:fldSimple>
+                      <w:r>
+                        <w:fldChar w:fldCharType="begin"/>
+                      </w:r>
+                      <w:r>
+                        <w:instrText xml:space="preserve"> SEQ Figure \* ARABIC </w:instrText>
+                      </w:r>
+                      <w:r>
+                        <w:fldChar w:fldCharType="separate"/>
+                      </w:r>
+                      <w:r>
+                        <w:rPr>
+                          <w:noProof/>
+                        </w:rPr>
+                        <w:t>1</w:t>
+                      </w:r>
+                      <w:r>
+                        <w:rPr>
+                          <w:noProof/>
+                        </w:rPr>
+                        <w:fldChar w:fldCharType="end"/>
+                      </w:r>
                       <w:r>
                         <w:t>:</w:t>
                       </w:r>
@@ -1645,79 +1829,212 @@
         <w:rPr>
           <w:noProof/>
         </w:rPr>
-        <w:drawing>
-          <wp:anchor distT="0" distB="0" distL="114300" distR="114300" simplePos="0" relativeHeight="251681792" behindDoc="0" locked="0" layoutInCell="1" allowOverlap="1" wp14:anchorId="1F3A3C08" wp14:editId="7F908830">
-            <wp:simplePos x="0" y="0"/>
-            <wp:positionH relativeFrom="margin">
-              <wp:posOffset>-885825</wp:posOffset>
-            </wp:positionH>
-            <wp:positionV relativeFrom="paragraph">
-              <wp:posOffset>241935</wp:posOffset>
-            </wp:positionV>
-            <wp:extent cx="6360160" cy="3006090"/>
-            <wp:effectExtent l="0" t="0" r="2540" b="3810"/>
-            <wp:wrapTopAndBottom/>
-            <wp:docPr id="30" name="Picture 30"/>
-            <wp:cNvGraphicFramePr>
-              <a:graphicFrameLocks xmlns:a="http://schemas.openxmlformats.org/drawingml/2006/main" noChangeAspect="1"/>
-            </wp:cNvGraphicFramePr>
-            <a:graphic xmlns:a="http://schemas.openxmlformats.org/drawingml/2006/main">
-              <a:graphicData uri="http://schemas.openxmlformats.org/drawingml/2006/picture">
-                <pic:pic xmlns:pic="http://schemas.openxmlformats.org/drawingml/2006/picture">
-                  <pic:nvPicPr>
-                    <pic:cNvPr id="1" name=""/>
-                    <pic:cNvPicPr/>
-                  </pic:nvPicPr>
-                  <pic:blipFill>
-                    <a:blip r:embed="rId7">
-                      <a:extLst>
-                        <a:ext uri="{28A0092B-C50C-407E-A947-70E740481C1C}">
-                          <a14:useLocalDpi xmlns:a14="http://schemas.microsoft.com/office/drawing/2010/main" val="0"/>
-                        </a:ext>
-                      </a:extLst>
-                    </a:blip>
-                    <a:stretch>
-                      <a:fillRect/>
-                    </a:stretch>
-                  </pic:blipFill>
-                  <pic:spPr>
-                    <a:xfrm>
-                      <a:off x="0" y="0"/>
-                      <a:ext cx="6360160" cy="3006090"/>
-                    </a:xfrm>
-                    <a:prstGeom prst="rect">
-                      <a:avLst/>
-                    </a:prstGeom>
-                  </pic:spPr>
-                </pic:pic>
-              </a:graphicData>
-            </a:graphic>
-            <wp14:sizeRelH relativeFrom="margin">
-              <wp14:pctWidth>0</wp14:pctWidth>
-            </wp14:sizeRelH>
-            <wp14:sizeRelV relativeFrom="margin">
-              <wp14:pctHeight>0</wp14:pctHeight>
-            </wp14:sizeRelV>
-          </wp:anchor>
-        </w:drawing>
-      </w:r>
-    </w:p>
-    <w:p>
-      <w:pPr>
-        <w:rPr>
-          <w:rFonts w:cstheme="minorHAnsi"/>
-          <w:sz w:val="28"/>
-          <w:szCs w:val="28"/>
-        </w:rPr>
-      </w:pPr>
-      <w:r>
-        <w:rPr>
-          <w:noProof/>
-        </w:rPr>
         <mc:AlternateContent>
           <mc:Choice Requires="wps">
             <w:drawing>
-              <wp:anchor distT="0" distB="0" distL="114300" distR="114300" simplePos="0" relativeHeight="251684864" behindDoc="0" locked="0" layoutInCell="1" allowOverlap="1" wp14:anchorId="73CBDBE8" wp14:editId="655B4892">
+              <wp:anchor distT="0" distB="0" distL="114300" distR="114300" simplePos="0" relativeHeight="251680768" behindDoc="0" locked="0" layoutInCell="1" allowOverlap="1" wp14:anchorId="587F9384" wp14:editId="6F9EFE4F">
+                <wp:simplePos x="0" y="0"/>
+                <wp:positionH relativeFrom="margin">
+                  <wp:align>right</wp:align>
+                </wp:positionH>
+                <wp:positionV relativeFrom="paragraph">
+                  <wp:posOffset>7574280</wp:posOffset>
+                </wp:positionV>
+                <wp:extent cx="5274310" cy="635"/>
+                <wp:effectExtent l="0" t="0" r="2540" b="0"/>
+                <wp:wrapTopAndBottom/>
+                <wp:docPr id="25" name="Text Box 25"/>
+                <wp:cNvGraphicFramePr/>
+                <a:graphic xmlns:a="http://schemas.openxmlformats.org/drawingml/2006/main">
+                  <a:graphicData uri="http://schemas.microsoft.com/office/word/2010/wordprocessingShape">
+                    <wps:wsp>
+                      <wps:cNvSpPr txBox="1"/>
+                      <wps:spPr>
+                        <a:xfrm>
+                          <a:off x="0" y="0"/>
+                          <a:ext cx="5274310" cy="635"/>
+                        </a:xfrm>
+                        <a:prstGeom prst="rect">
+                          <a:avLst/>
+                        </a:prstGeom>
+                        <a:solidFill>
+                          <a:prstClr val="white"/>
+                        </a:solidFill>
+                        <a:ln>
+                          <a:noFill/>
+                        </a:ln>
+                      </wps:spPr>
+                      <wps:txbx>
+                        <w:txbxContent>
+                          <w:p>
+                            <w:pPr>
+                              <w:pStyle w:val="Caption"/>
+                              <w:ind w:left="720"/>
+                              <w:rPr>
+                                <w:noProof/>
+                              </w:rPr>
+                            </w:pPr>
+                            <w:r>
+                              <w:t xml:space="preserve">Figure </w:t>
+                            </w:r>
+                            <w:r>
+                              <w:fldChar w:fldCharType="begin"/>
+                            </w:r>
+                            <w:r>
+                              <w:instrText xml:space="preserve"> SEQ Figure \* ARABIC </w:instrText>
+                            </w:r>
+                            <w:r>
+                              <w:fldChar w:fldCharType="separate"/>
+                            </w:r>
+                            <w:r>
+                              <w:rPr>
+                                <w:noProof/>
+                              </w:rPr>
+                              <w:t>3</w:t>
+                            </w:r>
+                            <w:r>
+                              <w:rPr>
+                                <w:noProof/>
+                              </w:rPr>
+                              <w:fldChar w:fldCharType="end"/>
+                            </w:r>
+                            <w:r>
+                              <w:t xml:space="preserve"> </w:t>
+                            </w:r>
+                            <w:r>
+                              <w:t xml:space="preserve"> </w:t>
+                            </w:r>
+                            <w:r>
+                              <w:rPr>
+                                <w:rFonts w:hint="cs"/>
+                              </w:rPr>
+                              <w:t>I</w:t>
+                            </w:r>
+                            <w:r>
+                              <w:t>mmune system</w:t>
+                            </w:r>
+                            <w:r>
+                              <w:rPr>
+                                <w:rFonts w:hint="cs"/>
+                                <w:rtl/>
+                              </w:rPr>
+                              <w:t xml:space="preserve"> </w:t>
+                            </w:r>
+                            <w:r>
+                              <w:t xml:space="preserve">parameters </w:t>
+                            </w:r>
+                            <w:r>
+                              <w:t xml:space="preserve">absolute </w:t>
+                            </w:r>
+                            <w:r>
+                              <w:t>correlation with target (descending order)</w:t>
+                            </w:r>
+                            <w:r>
+                              <w:t>.</w:t>
+                            </w:r>
+                          </w:p>
+                        </w:txbxContent>
+                      </wps:txbx>
+                      <wps:bodyPr rot="0" spcFirstLastPara="0" vertOverflow="overflow" horzOverflow="overflow" vert="horz" wrap="square" lIns="0" tIns="0" rIns="0" bIns="0" numCol="1" spcCol="0" rtlCol="0" fromWordArt="0" anchor="t" anchorCtr="0" forceAA="0" compatLnSpc="1">
+                        <a:prstTxWarp prst="textNoShape">
+                          <a:avLst/>
+                        </a:prstTxWarp>
+                        <a:spAutoFit/>
+                      </wps:bodyPr>
+                    </wps:wsp>
+                  </a:graphicData>
+                </a:graphic>
+              </wp:anchor>
+            </w:drawing>
+          </mc:Choice>
+          <mc:Fallback>
+            <w:pict>
+              <v:shape w14:anchorId="587F9384" id="Text Box 25" o:spid="_x0000_s1027" type="#_x0000_t202" style="position:absolute;margin-left:364.1pt;margin-top:596.4pt;width:415.3pt;height:.05pt;z-index:251680768;visibility:visible;mso-wrap-style:square;mso-wrap-distance-left:9pt;mso-wrap-distance-top:0;mso-wrap-distance-right:9pt;mso-wrap-distance-bottom:0;mso-position-horizontal:right;mso-position-horizontal-relative:margin;mso-position-vertical:absolute;mso-position-vertical-relative:text;v-text-anchor:top" o:gfxdata="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" stroked="f">
+                <v:textbox style="mso-fit-shape-to-text:t" inset="0,0,0,0">
+                  <w:txbxContent>
+                    <w:p>
+                      <w:pPr>
+                        <w:pStyle w:val="Caption"/>
+                        <w:ind w:left="720"/>
+                        <w:rPr>
+                          <w:noProof/>
+                        </w:rPr>
+                      </w:pPr>
+                      <w:r>
+                        <w:t xml:space="preserve">Figure </w:t>
+                      </w:r>
+                      <w:r>
+                        <w:fldChar w:fldCharType="begin"/>
+                      </w:r>
+                      <w:r>
+                        <w:instrText xml:space="preserve"> SEQ Figure \* ARABIC </w:instrText>
+                      </w:r>
+                      <w:r>
+                        <w:fldChar w:fldCharType="separate"/>
+                      </w:r>
+                      <w:r>
+                        <w:rPr>
+                          <w:noProof/>
+                        </w:rPr>
+                        <w:t>3</w:t>
+                      </w:r>
+                      <w:r>
+                        <w:rPr>
+                          <w:noProof/>
+                        </w:rPr>
+                        <w:fldChar w:fldCharType="end"/>
+                      </w:r>
+                      <w:r>
+                        <w:t xml:space="preserve"> </w:t>
+                      </w:r>
+                      <w:r>
+                        <w:t xml:space="preserve"> </w:t>
+                      </w:r>
+                      <w:r>
+                        <w:rPr>
+                          <w:rFonts w:hint="cs"/>
+                        </w:rPr>
+                        <w:t>I</w:t>
+                      </w:r>
+                      <w:r>
+                        <w:t>mmune system</w:t>
+                      </w:r>
+                      <w:r>
+                        <w:rPr>
+                          <w:rFonts w:hint="cs"/>
+                          <w:rtl/>
+                        </w:rPr>
+                        <w:t xml:space="preserve"> </w:t>
+                      </w:r>
+                      <w:r>
+                        <w:t xml:space="preserve">parameters </w:t>
+                      </w:r>
+                      <w:r>
+                        <w:t xml:space="preserve">absolute </w:t>
+                      </w:r>
+                      <w:r>
+                        <w:t>correlation with target (descending order)</w:t>
+                      </w:r>
+                      <w:r>
+                        <w:t>.</w:t>
+                      </w:r>
+                    </w:p>
+                  </w:txbxContent>
+                </v:textbox>
+                <w10:wrap type="topAndBottom" anchorx="margin"/>
+              </v:shape>
+            </w:pict>
+          </mc:Fallback>
+        </mc:AlternateContent>
+      </w:r>
+      <w:r>
+        <w:rPr>
+          <w:noProof/>
+        </w:rPr>
+        <mc:AlternateContent>
+          <mc:Choice Requires="wps">
+            <w:drawing>
+              <wp:anchor distT="0" distB="0" distL="114300" distR="114300" simplePos="0" relativeHeight="251684864" behindDoc="0" locked="0" layoutInCell="1" allowOverlap="1" wp14:anchorId="73CBDBE8" wp14:editId="16E32774">
                 <wp:simplePos x="0" y="0"/>
                 <wp:positionH relativeFrom="margin">
                   <wp:align>right</wp:align>
@@ -1761,14 +2078,27 @@
                             <w:r>
                               <w:t xml:space="preserve">Figure </w:t>
                             </w:r>
-                            <w:fldSimple w:instr=" SEQ Figure \* ARABIC ">
-                              <w:r>
-                                <w:rPr>
-                                  <w:noProof/>
-                                </w:rPr>
-                                <w:t>2</w:t>
-                              </w:r>
-                            </w:fldSimple>
+                            <w:r>
+                              <w:fldChar w:fldCharType="begin"/>
+                            </w:r>
+                            <w:r>
+                              <w:instrText xml:space="preserve"> SEQ Figure \* ARABIC </w:instrText>
+                            </w:r>
+                            <w:r>
+                              <w:fldChar w:fldCharType="separate"/>
+                            </w:r>
+                            <w:r>
+                              <w:rPr>
+                                <w:noProof/>
+                              </w:rPr>
+                              <w:t>2</w:t>
+                            </w:r>
+                            <w:r>
+                              <w:rPr>
+                                <w:noProof/>
+                              </w:rPr>
+                              <w:fldChar w:fldCharType="end"/>
+                            </w:r>
                             <w:r>
                               <w:t>:</w:t>
                             </w:r>
@@ -1776,12 +2106,7 @@
                               <w:t xml:space="preserve"> </w:t>
                             </w:r>
                             <w:r>
-                              <w:t xml:space="preserve"> Co</w:t>
-                            </w:r>
-                            <w:bookmarkStart w:id="0" w:name="_GoBack"/>
-                            <w:bookmarkEnd w:id="0"/>
-                            <w:r>
-                              <w:t xml:space="preserve">mparing the correlations when the data is shuffled and not to check </w:t>
+                              <w:t xml:space="preserve"> Comparing the correlations when the data is shuffled and not to check </w:t>
                             </w:r>
                             <w:r>
                               <w:t>their</w:t>
@@ -1809,7 +2134,7 @@
           </mc:Choice>
           <mc:Fallback>
             <w:pict>
-              <v:shape w14:anchorId="73CBDBE8" id="Text Box 34" o:spid="_x0000_s1027" type="#_x0000_t202" style="position:absolute;margin-left:364.1pt;margin-top:575.5pt;width:415.3pt;height:.05pt;z-index:251684864;visibility:visible;mso-wrap-style:square;mso-wrap-distance-left:9pt;mso-wrap-distance-top:0;mso-wrap-distance-right:9pt;mso-wrap-distance-bottom:0;mso-position-horizontal:right;mso-position-horizontal-relative:margin;mso-position-vertical:absolute;mso-position-vertical-relative:text;v-text-anchor:top" o:gfxdata="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" stroked="f">
+              <v:shape w14:anchorId="73CBDBE8" id="Text Box 34" o:spid="_x0000_s1028" type="#_x0000_t202" style="position:absolute;margin-left:364.1pt;margin-top:575.5pt;width:415.3pt;height:.05pt;z-index:251684864;visibility:visible;mso-wrap-style:square;mso-wrap-distance-left:9pt;mso-wrap-distance-top:0;mso-wrap-distance-right:9pt;mso-wrap-distance-bottom:0;mso-position-horizontal:right;mso-position-horizontal-relative:margin;mso-position-vertical:absolute;mso-position-vertical-relative:text;v-text-anchor:top" o:gfxdata="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" stroked="f">
                 <v:textbox style="mso-fit-shape-to-text:t" inset="0,0,0,0">
                   <w:txbxContent>
                     <w:p>
@@ -1822,14 +2147,27 @@
                       <w:r>
                         <w:t xml:space="preserve">Figure </w:t>
                       </w:r>
-                      <w:fldSimple w:instr=" SEQ Figure \* ARABIC ">
-                        <w:r>
-                          <w:rPr>
-                            <w:noProof/>
-                          </w:rPr>
-                          <w:t>2</w:t>
-                        </w:r>
-                      </w:fldSimple>
+                      <w:r>
+                        <w:fldChar w:fldCharType="begin"/>
+                      </w:r>
+                      <w:r>
+                        <w:instrText xml:space="preserve"> SEQ Figure \* ARABIC </w:instrText>
+                      </w:r>
+                      <w:r>
+                        <w:fldChar w:fldCharType="separate"/>
+                      </w:r>
+                      <w:r>
+                        <w:rPr>
+                          <w:noProof/>
+                        </w:rPr>
+                        <w:t>2</w:t>
+                      </w:r>
+                      <w:r>
+                        <w:rPr>
+                          <w:noProof/>
+                        </w:rPr>
+                        <w:fldChar w:fldCharType="end"/>
+                      </w:r>
                       <w:r>
                         <w:t>:</w:t>
                       </w:r>
@@ -1837,12 +2175,7 @@
                         <w:t xml:space="preserve"> </w:t>
                       </w:r>
                       <w:r>
-                        <w:t xml:space="preserve"> Co</w:t>
-                      </w:r>
-                      <w:bookmarkStart w:id="1" w:name="_GoBack"/>
-                      <w:bookmarkEnd w:id="1"/>
-                      <w:r>
-                        <w:t xml:space="preserve">mparing the correlations when the data is shuffled and not to check </w:t>
+                        <w:t xml:space="preserve"> Comparing the correlations when the data is shuffled and not to check </w:t>
                       </w:r>
                       <w:r>
                         <w:t>their</w:t>
@@ -1862,254 +2195,6 @@
           </mc:Fallback>
         </mc:AlternateContent>
       </w:r>
-      <w:r>
-        <w:rPr>
-          <w:noProof/>
-        </w:rPr>
-        <w:drawing>
-          <wp:anchor distT="0" distB="0" distL="114300" distR="114300" simplePos="0" relativeHeight="251682816" behindDoc="0" locked="0" layoutInCell="1" allowOverlap="1" wp14:anchorId="3E0AB7A4" wp14:editId="5F62515C">
-            <wp:simplePos x="0" y="0"/>
-            <wp:positionH relativeFrom="margin">
-              <wp:align>left</wp:align>
-            </wp:positionH>
-            <wp:positionV relativeFrom="paragraph">
-              <wp:posOffset>3554095</wp:posOffset>
-            </wp:positionV>
-            <wp:extent cx="5010150" cy="3816985"/>
-            <wp:effectExtent l="0" t="0" r="0" b="0"/>
-            <wp:wrapTopAndBottom/>
-            <wp:docPr id="32" name="Picture 32"/>
-            <wp:cNvGraphicFramePr>
-              <a:graphicFrameLocks xmlns:a="http://schemas.openxmlformats.org/drawingml/2006/main" noChangeAspect="1"/>
-            </wp:cNvGraphicFramePr>
-            <a:graphic xmlns:a="http://schemas.openxmlformats.org/drawingml/2006/main">
-              <a:graphicData uri="http://schemas.openxmlformats.org/drawingml/2006/picture">
-                <pic:pic xmlns:pic="http://schemas.openxmlformats.org/drawingml/2006/picture">
-                  <pic:nvPicPr>
-                    <pic:cNvPr id="1" name=""/>
-                    <pic:cNvPicPr/>
-                  </pic:nvPicPr>
-                  <pic:blipFill>
-                    <a:blip r:embed="rId8">
-                      <a:extLst>
-                        <a:ext uri="{28A0092B-C50C-407E-A947-70E740481C1C}">
-                          <a14:useLocalDpi xmlns:a14="http://schemas.microsoft.com/office/drawing/2010/main" val="0"/>
-                        </a:ext>
-                      </a:extLst>
-                    </a:blip>
-                    <a:stretch>
-                      <a:fillRect/>
-                    </a:stretch>
-                  </pic:blipFill>
-                  <pic:spPr>
-                    <a:xfrm>
-                      <a:off x="0" y="0"/>
-                      <a:ext cx="5010150" cy="3816985"/>
-                    </a:xfrm>
-                    <a:prstGeom prst="rect">
-                      <a:avLst/>
-                    </a:prstGeom>
-                  </pic:spPr>
-                </pic:pic>
-              </a:graphicData>
-            </a:graphic>
-            <wp14:sizeRelH relativeFrom="margin">
-              <wp14:pctWidth>0</wp14:pctWidth>
-            </wp14:sizeRelH>
-            <wp14:sizeRelV relativeFrom="margin">
-              <wp14:pctHeight>0</wp14:pctHeight>
-            </wp14:sizeRelV>
-          </wp:anchor>
-        </w:drawing>
-      </w:r>
-      <w:r>
-        <w:rPr>
-          <w:noProof/>
-        </w:rPr>
-        <w:t xml:space="preserve"> </w:t>
-      </w:r>
-      <w:r>
-        <w:rPr>
-          <w:noProof/>
-        </w:rPr>
-        <w:t xml:space="preserve">  </w:t>
-      </w:r>
-      <w:r>
-        <w:rPr>
-          <w:noProof/>
-        </w:rPr>
-        <mc:AlternateContent>
-          <mc:Choice Requires="wps">
-            <w:drawing>
-              <wp:anchor distT="0" distB="0" distL="114300" distR="114300" simplePos="0" relativeHeight="251680768" behindDoc="0" locked="0" layoutInCell="1" allowOverlap="1" wp14:anchorId="587F9384" wp14:editId="45640E71">
-                <wp:simplePos x="0" y="0"/>
-                <wp:positionH relativeFrom="column">
-                  <wp:posOffset>-2540</wp:posOffset>
-                </wp:positionH>
-                <wp:positionV relativeFrom="paragraph">
-                  <wp:posOffset>7479030</wp:posOffset>
-                </wp:positionV>
-                <wp:extent cx="5274310" cy="635"/>
-                <wp:effectExtent l="0" t="0" r="0" b="0"/>
-                <wp:wrapTopAndBottom/>
-                <wp:docPr id="25" name="Text Box 25"/>
-                <wp:cNvGraphicFramePr/>
-                <a:graphic xmlns:a="http://schemas.openxmlformats.org/drawingml/2006/main">
-                  <a:graphicData uri="http://schemas.microsoft.com/office/word/2010/wordprocessingShape">
-                    <wps:wsp>
-                      <wps:cNvSpPr txBox="1"/>
-                      <wps:spPr>
-                        <a:xfrm>
-                          <a:off x="0" y="0"/>
-                          <a:ext cx="5274310" cy="635"/>
-                        </a:xfrm>
-                        <a:prstGeom prst="rect">
-                          <a:avLst/>
-                        </a:prstGeom>
-                        <a:solidFill>
-                          <a:prstClr val="white"/>
-                        </a:solidFill>
-                        <a:ln>
-                          <a:noFill/>
-                        </a:ln>
-                      </wps:spPr>
-                      <wps:txbx>
-                        <w:txbxContent>
-                          <w:p>
-                            <w:pPr>
-                              <w:pStyle w:val="Caption"/>
-                              <w:ind w:left="720"/>
-                              <w:rPr>
-                                <w:noProof/>
-                              </w:rPr>
-                            </w:pPr>
-                            <w:r>
-                              <w:t xml:space="preserve">Figure </w:t>
-                            </w:r>
-                            <w:fldSimple w:instr=" SEQ Figure \* ARABIC ">
-                              <w:r>
-                                <w:rPr>
-                                  <w:noProof/>
-                                </w:rPr>
-                                <w:t>3</w:t>
-                              </w:r>
-                            </w:fldSimple>
-                            <w:r>
-                              <w:t xml:space="preserve"> </w:t>
-                            </w:r>
-                            <w:r>
-                              <w:t xml:space="preserve"> </w:t>
-                            </w:r>
-                            <w:r>
-                              <w:rPr>
-                                <w:rFonts w:hint="cs"/>
-                              </w:rPr>
-                              <w:t>I</w:t>
-                            </w:r>
-                            <w:r>
-                              <w:t>mmune system</w:t>
-                            </w:r>
-                            <w:r>
-                              <w:rPr>
-                                <w:rFonts w:hint="cs"/>
-                                <w:rtl/>
-                              </w:rPr>
-                              <w:t xml:space="preserve"> </w:t>
-                            </w:r>
-                            <w:r>
-                              <w:t xml:space="preserve">parameters </w:t>
-                            </w:r>
-                            <w:r>
-                              <w:t xml:space="preserve">absolute </w:t>
-                            </w:r>
-                            <w:r>
-                              <w:t>correlation with target (descending order)</w:t>
-                            </w:r>
-                            <w:r>
-                              <w:t>.</w:t>
-                            </w:r>
-                          </w:p>
-                        </w:txbxContent>
-                      </wps:txbx>
-                      <wps:bodyPr rot="0" spcFirstLastPara="0" vertOverflow="overflow" horzOverflow="overflow" vert="horz" wrap="square" lIns="0" tIns="0" rIns="0" bIns="0" numCol="1" spcCol="0" rtlCol="0" fromWordArt="0" anchor="t" anchorCtr="0" forceAA="0" compatLnSpc="1">
-                        <a:prstTxWarp prst="textNoShape">
-                          <a:avLst/>
-                        </a:prstTxWarp>
-                        <a:spAutoFit/>
-                      </wps:bodyPr>
-                    </wps:wsp>
-                  </a:graphicData>
-                </a:graphic>
-              </wp:anchor>
-            </w:drawing>
-          </mc:Choice>
-          <mc:Fallback>
-            <w:pict>
-              <v:shape w14:anchorId="587F9384" id="Text Box 25" o:spid="_x0000_s1028" type="#_x0000_t202" style="position:absolute;margin-left:-.2pt;margin-top:588.9pt;width:415.3pt;height:.05pt;z-index:251680768;visibility:visible;mso-wrap-style:square;mso-wrap-distance-left:9pt;mso-wrap-distance-top:0;mso-wrap-distance-right:9pt;mso-wrap-distance-bottom:0;mso-position-horizontal:absolute;mso-position-horizontal-relative:text;mso-position-vertical:absolute;mso-position-vertical-relative:text;v-text-anchor:top" o:gfxdata="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" stroked="f">
-                <v:textbox style="mso-fit-shape-to-text:t" inset="0,0,0,0">
-                  <w:txbxContent>
-                    <w:p>
-                      <w:pPr>
-                        <w:pStyle w:val="Caption"/>
-                        <w:ind w:left="720"/>
-                        <w:rPr>
-                          <w:noProof/>
-                        </w:rPr>
-                      </w:pPr>
-                      <w:r>
-                        <w:t xml:space="preserve">Figure </w:t>
-                      </w:r>
-                      <w:fldSimple w:instr=" SEQ Figure \* ARABIC ">
-                        <w:r>
-                          <w:rPr>
-                            <w:noProof/>
-                          </w:rPr>
-                          <w:t>3</w:t>
-                        </w:r>
-                      </w:fldSimple>
-                      <w:r>
-                        <w:t xml:space="preserve"> </w:t>
-                      </w:r>
-                      <w:r>
-                        <w:t xml:space="preserve"> </w:t>
-                      </w:r>
-                      <w:r>
-                        <w:rPr>
-                          <w:rFonts w:hint="cs"/>
-                        </w:rPr>
-                        <w:t>I</w:t>
-                      </w:r>
-                      <w:r>
-                        <w:t>mmune system</w:t>
-                      </w:r>
-                      <w:r>
-                        <w:rPr>
-                          <w:rFonts w:hint="cs"/>
-                          <w:rtl/>
-                        </w:rPr>
-                        <w:t xml:space="preserve"> </w:t>
-                      </w:r>
-                      <w:r>
-                        <w:t xml:space="preserve">parameters </w:t>
-                      </w:r>
-                      <w:r>
-                        <w:t xml:space="preserve">absolute </w:t>
-                      </w:r>
-                      <w:r>
-                        <w:t>correlation with target (descending order)</w:t>
-                      </w:r>
-                      <w:r>
-                        <w:t>.</w:t>
-                      </w:r>
-                    </w:p>
-                  </w:txbxContent>
-                </v:textbox>
-                <w10:wrap type="topAndBottom"/>
-              </v:shape>
-            </w:pict>
-          </mc:Fallback>
-        </mc:AlternateContent>
-      </w:r>
     </w:p>
     <w:p>
       <w:pPr>
@@ -2121,7 +2206,7 @@
         </w:rPr>
         <w:lastRenderedPageBreak/>
         <w:drawing>
-          <wp:anchor distT="0" distB="0" distL="114300" distR="114300" simplePos="0" relativeHeight="251688960" behindDoc="0" locked="0" layoutInCell="1" allowOverlap="1" wp14:anchorId="31A35821" wp14:editId="57639109">
+          <wp:anchor distT="0" distB="0" distL="114300" distR="114300" simplePos="0" relativeHeight="251688960" behindDoc="0" locked="0" layoutInCell="1" allowOverlap="1" wp14:anchorId="31A35821" wp14:editId="493FA6D3">
             <wp:simplePos x="0" y="0"/>
             <wp:positionH relativeFrom="column">
               <wp:posOffset>-123825</wp:posOffset>
@@ -2273,14 +2358,27 @@
                             <w:r>
                               <w:t xml:space="preserve">Figure </w:t>
                             </w:r>
-                            <w:fldSimple w:instr=" SEQ Figure \* ARABIC ">
-                              <w:r>
-                                <w:rPr>
-                                  <w:noProof/>
-                                </w:rPr>
-                                <w:t>4</w:t>
-                              </w:r>
-                            </w:fldSimple>
+                            <w:r>
+                              <w:fldChar w:fldCharType="begin"/>
+                            </w:r>
+                            <w:r>
+                              <w:instrText xml:space="preserve"> SEQ Figure \* ARABIC </w:instrText>
+                            </w:r>
+                            <w:r>
+                              <w:fldChar w:fldCharType="separate"/>
+                            </w:r>
+                            <w:r>
+                              <w:rPr>
+                                <w:noProof/>
+                              </w:rPr>
+                              <w:t>4</w:t>
+                            </w:r>
+                            <w:r>
+                              <w:rPr>
+                                <w:noProof/>
+                              </w:rPr>
+                              <w:fldChar w:fldCharType="end"/>
+                            </w:r>
                             <w:r>
                               <w:t>:</w:t>
                             </w:r>
@@ -2326,14 +2424,27 @@
                       <w:r>
                         <w:t xml:space="preserve">Figure </w:t>
                       </w:r>
-                      <w:fldSimple w:instr=" SEQ Figure \* ARABIC ">
-                        <w:r>
-                          <w:rPr>
-                            <w:noProof/>
-                          </w:rPr>
-                          <w:t>4</w:t>
-                        </w:r>
-                      </w:fldSimple>
+                      <w:r>
+                        <w:fldChar w:fldCharType="begin"/>
+                      </w:r>
+                      <w:r>
+                        <w:instrText xml:space="preserve"> SEQ Figure \* ARABIC </w:instrText>
+                      </w:r>
+                      <w:r>
+                        <w:fldChar w:fldCharType="separate"/>
+                      </w:r>
+                      <w:r>
+                        <w:rPr>
+                          <w:noProof/>
+                        </w:rPr>
+                        <w:t>4</w:t>
+                      </w:r>
+                      <w:r>
+                        <w:rPr>
+                          <w:noProof/>
+                        </w:rPr>
+                        <w:fldChar w:fldCharType="end"/>
+                      </w:r>
                       <w:r>
                         <w:t>:</w:t>
                       </w:r>
@@ -2467,7 +2578,7 @@
     <w:p>
       <w:pPr>
         <w:rPr>
-          <w:rFonts w:cstheme="minorHAnsi" w:hint="cs"/>
+          <w:rFonts w:cstheme="minorHAnsi"/>
           <w:sz w:val="28"/>
           <w:szCs w:val="28"/>
           <w:rtl/>
@@ -2793,14 +2904,27 @@
                             <w:r>
                               <w:t xml:space="preserve">Figure </w:t>
                             </w:r>
-                            <w:fldSimple w:instr=" SEQ Figure \* ARABIC ">
-                              <w:r>
-                                <w:rPr>
-                                  <w:noProof/>
-                                </w:rPr>
-                                <w:t>5</w:t>
-                              </w:r>
-                            </w:fldSimple>
+                            <w:r>
+                              <w:fldChar w:fldCharType="begin"/>
+                            </w:r>
+                            <w:r>
+                              <w:instrText xml:space="preserve"> SEQ Figure \* ARABIC </w:instrText>
+                            </w:r>
+                            <w:r>
+                              <w:fldChar w:fldCharType="separate"/>
+                            </w:r>
+                            <w:r>
+                              <w:rPr>
+                                <w:noProof/>
+                              </w:rPr>
+                              <w:t>5</w:t>
+                            </w:r>
+                            <w:r>
+                              <w:rPr>
+                                <w:noProof/>
+                              </w:rPr>
+                              <w:fldChar w:fldCharType="end"/>
+                            </w:r>
                             <w:r>
                               <w:t>: If the correlation is positive the corresponding edge will have a green color, and a red color otherwise.</w:t>
                             </w:r>
@@ -2835,14 +2959,27 @@
                       <w:r>
                         <w:t xml:space="preserve">Figure </w:t>
                       </w:r>
-                      <w:fldSimple w:instr=" SEQ Figure \* ARABIC ">
-                        <w:r>
-                          <w:rPr>
-                            <w:noProof/>
-                          </w:rPr>
-                          <w:t>5</w:t>
-                        </w:r>
-                      </w:fldSimple>
+                      <w:r>
+                        <w:fldChar w:fldCharType="begin"/>
+                      </w:r>
+                      <w:r>
+                        <w:instrText xml:space="preserve"> SEQ Figure \* ARABIC </w:instrText>
+                      </w:r>
+                      <w:r>
+                        <w:fldChar w:fldCharType="separate"/>
+                      </w:r>
+                      <w:r>
+                        <w:rPr>
+                          <w:noProof/>
+                        </w:rPr>
+                        <w:t>5</w:t>
+                      </w:r>
+                      <w:r>
+                        <w:rPr>
+                          <w:noProof/>
+                        </w:rPr>
+                        <w:fldChar w:fldCharType="end"/>
+                      </w:r>
                       <w:r>
                         <w:t>: If the correlation is positive the corresponding edge will have a green color, and a red color otherwise.</w:t>
                       </w:r>
@@ -2914,7 +3051,23 @@
           <w:sz w:val="28"/>
           <w:szCs w:val="28"/>
         </w:rPr>
-        <w:t xml:space="preserve"> between the samples with CRC and the ones without.</w:t>
+        <w:t xml:space="preserve"> between the samples with </w:t>
+      </w:r>
+      <w:r>
+        <w:rPr>
+          <w:rFonts w:cstheme="minorHAnsi"/>
+          <w:sz w:val="28"/>
+          <w:szCs w:val="28"/>
+        </w:rPr>
+        <w:t>tumors</w:t>
+      </w:r>
+      <w:r>
+        <w:rPr>
+          <w:rFonts w:cstheme="minorHAnsi"/>
+          <w:sz w:val="28"/>
+          <w:szCs w:val="28"/>
+        </w:rPr>
+        <w:t xml:space="preserve"> and the ones without.</w:t>
       </w:r>
     </w:p>
     <w:p>
@@ -3360,7 +3513,39 @@
           <w:sz w:val="28"/>
           <w:szCs w:val="28"/>
         </w:rPr>
-        <w:t>In addition, we wanted to analyze the progress of the mean of each component in time. And, to see whether there is a significant difference between the CRC and Normal groups mean for all time-points.</w:t>
+        <w:t xml:space="preserve">In addition, we wanted to analyze the progress of the mean of each component in time. And, to see whether there is a significant difference between the </w:t>
+      </w:r>
+      <w:r>
+        <w:rPr>
+          <w:rFonts w:cstheme="minorHAnsi"/>
+          <w:sz w:val="28"/>
+          <w:szCs w:val="28"/>
+        </w:rPr>
+        <w:t>tumors</w:t>
+      </w:r>
+      <w:r>
+        <w:rPr>
+          <w:rFonts w:cstheme="minorHAnsi"/>
+          <w:sz w:val="28"/>
+          <w:szCs w:val="28"/>
+        </w:rPr>
+        <w:t xml:space="preserve"> and </w:t>
+      </w:r>
+      <w:r>
+        <w:rPr>
+          <w:rFonts w:cstheme="minorHAnsi"/>
+          <w:sz w:val="28"/>
+          <w:szCs w:val="28"/>
+        </w:rPr>
+        <w:t xml:space="preserve">non-tumors </w:t>
+      </w:r>
+      <w:r>
+        <w:rPr>
+          <w:rFonts w:cstheme="minorHAnsi"/>
+          <w:sz w:val="28"/>
+          <w:szCs w:val="28"/>
+        </w:rPr>
+        <w:t>groups mean for all time-points.</w:t>
       </w:r>
     </w:p>
     <w:p>
@@ -4628,24 +4813,705 @@
       <w:pPr>
         <w:rPr>
           <w:rFonts w:cstheme="minorHAnsi"/>
-        </w:rPr>
-      </w:pPr>
-    </w:p>
-    <w:p>
-      <w:pPr>
-        <w:rPr>
-          <w:rFonts w:cstheme="minorHAnsi"/>
-        </w:rPr>
-      </w:pPr>
-    </w:p>
-    <w:p>
-      <w:pPr>
-        <w:rPr>
-          <w:rFonts w:cstheme="minorHAnsi"/>
+          <w:sz w:val="28"/>
+          <w:szCs w:val="28"/>
+        </w:rPr>
+      </w:pPr>
+    </w:p>
+    <w:p>
+      <w:pPr>
+        <w:rPr>
+          <w:rFonts w:cstheme="minorHAnsi"/>
+          <w:sz w:val="28"/>
+          <w:szCs w:val="28"/>
+        </w:rPr>
+      </w:pPr>
+    </w:p>
+    <w:p>
+      <w:pPr>
+        <w:rPr>
+          <w:rFonts w:cstheme="minorHAnsi"/>
+          <w:sz w:val="28"/>
+          <w:szCs w:val="28"/>
+        </w:rPr>
+      </w:pPr>
+    </w:p>
+    <w:p>
+      <w:pPr>
+        <w:rPr>
+          <w:rFonts w:cstheme="minorHAnsi"/>
+          <w:sz w:val="28"/>
+          <w:szCs w:val="28"/>
+        </w:rPr>
+      </w:pPr>
+    </w:p>
+    <w:p>
+      <w:pPr>
+        <w:rPr>
+          <w:rFonts w:cstheme="minorHAnsi"/>
+          <w:sz w:val="28"/>
+          <w:szCs w:val="28"/>
+        </w:rPr>
+      </w:pPr>
+    </w:p>
+    <w:p>
+      <w:pPr>
+        <w:rPr>
+          <w:rFonts w:cstheme="minorHAnsi"/>
+          <w:sz w:val="28"/>
+          <w:szCs w:val="28"/>
+        </w:rPr>
+      </w:pPr>
+    </w:p>
+    <w:p>
+      <w:pPr>
+        <w:rPr>
+          <w:rFonts w:cstheme="minorHAnsi"/>
+          <w:sz w:val="28"/>
+          <w:szCs w:val="28"/>
+        </w:rPr>
+      </w:pPr>
+    </w:p>
+    <w:p>
+      <w:pPr>
+        <w:rPr>
+          <w:rFonts w:cstheme="minorHAnsi"/>
+          <w:sz w:val="28"/>
+          <w:szCs w:val="28"/>
+        </w:rPr>
+      </w:pPr>
+    </w:p>
+    <w:p>
+      <w:pPr>
+        <w:rPr>
+          <w:rFonts w:cstheme="minorHAnsi"/>
+          <w:sz w:val="28"/>
+          <w:szCs w:val="28"/>
+        </w:rPr>
+      </w:pPr>
+    </w:p>
+    <w:p>
+      <w:pPr>
+        <w:rPr>
+          <w:rFonts w:cstheme="minorHAnsi"/>
+          <w:sz w:val="28"/>
+          <w:szCs w:val="28"/>
+        </w:rPr>
+      </w:pPr>
+    </w:p>
+    <w:p>
+      <w:pPr>
+        <w:rPr>
+          <w:rFonts w:cstheme="minorHAnsi"/>
+          <w:sz w:val="28"/>
+          <w:szCs w:val="28"/>
+        </w:rPr>
+      </w:pPr>
+    </w:p>
+    <w:p>
+      <w:pPr>
+        <w:rPr>
+          <w:rFonts w:cstheme="minorHAnsi"/>
+          <w:sz w:val="28"/>
+          <w:szCs w:val="28"/>
+        </w:rPr>
+      </w:pPr>
+    </w:p>
+    <w:p>
+      <w:pPr>
+        <w:rPr>
+          <w:rFonts w:cstheme="minorHAnsi"/>
+          <w:sz w:val="28"/>
+          <w:szCs w:val="28"/>
+        </w:rPr>
+      </w:pPr>
+    </w:p>
+    <w:p>
+      <w:pPr>
+        <w:rPr>
+          <w:rFonts w:cstheme="minorHAnsi"/>
+          <w:sz w:val="28"/>
+          <w:szCs w:val="28"/>
+        </w:rPr>
+      </w:pPr>
+    </w:p>
+    <w:p>
+      <w:pPr>
+        <w:rPr>
+          <w:rFonts w:cstheme="minorHAnsi"/>
+          <w:sz w:val="28"/>
+          <w:szCs w:val="28"/>
+        </w:rPr>
+      </w:pPr>
+    </w:p>
+    <w:p>
+      <w:pPr>
+        <w:rPr>
+          <w:rFonts w:cstheme="minorHAnsi"/>
+          <w:sz w:val="28"/>
+          <w:szCs w:val="28"/>
+        </w:rPr>
+      </w:pPr>
+    </w:p>
+    <w:p>
+      <w:pPr>
+        <w:rPr>
+          <w:rFonts w:cstheme="minorHAnsi"/>
+          <w:sz w:val="28"/>
+          <w:szCs w:val="28"/>
+        </w:rPr>
+      </w:pPr>
+    </w:p>
+    <w:p>
+      <w:pPr>
+        <w:rPr>
+          <w:rFonts w:cstheme="minorHAnsi"/>
+          <w:b/>
+          <w:bCs/>
+          <w:i/>
+          <w:iCs/>
+          <w:sz w:val="32"/>
+          <w:szCs w:val="32"/>
+          <w:u w:val="single"/>
+        </w:rPr>
+      </w:pPr>
+      <w:r>
+        <w:rPr>
+          <w:rFonts w:cstheme="minorHAnsi"/>
+          <w:b/>
+          <w:bCs/>
+          <w:i/>
+          <w:iCs/>
+          <w:sz w:val="28"/>
+          <w:szCs w:val="28"/>
+          <w:u w:val="single"/>
+        </w:rPr>
+        <w:lastRenderedPageBreak/>
+        <w:t xml:space="preserve">Further </w:t>
+      </w:r>
+      <w:r>
+        <w:rPr>
+          <w:rFonts w:cstheme="minorHAnsi"/>
+          <w:b/>
+          <w:bCs/>
+          <w:i/>
+          <w:iCs/>
+          <w:sz w:val="32"/>
+          <w:szCs w:val="32"/>
+          <w:u w:val="single"/>
+        </w:rPr>
+        <w:t>Analysis</w:t>
+      </w:r>
+    </w:p>
+    <w:p>
+      <w:pPr>
+        <w:rPr>
+          <w:rFonts w:cstheme="minorHAnsi"/>
+          <w:sz w:val="28"/>
+          <w:szCs w:val="28"/>
+        </w:rPr>
+      </w:pPr>
+      <w:r>
+        <w:rPr>
+          <w:rFonts w:cstheme="minorHAnsi"/>
+          <w:sz w:val="28"/>
+          <w:szCs w:val="28"/>
+        </w:rPr>
+        <w:t>The analysis was repeated, now considering only CRC samples in time interval zero.</w:t>
+      </w:r>
+    </w:p>
+    <w:p>
+      <w:pPr>
+        <w:rPr>
+          <w:rFonts w:cstheme="minorHAnsi"/>
+          <w:sz w:val="28"/>
+          <w:szCs w:val="28"/>
+        </w:rPr>
+      </w:pPr>
+      <w:r>
+        <w:rPr>
+          <w:rFonts w:cstheme="minorHAnsi"/>
+          <w:sz w:val="28"/>
+          <w:szCs w:val="28"/>
+        </w:rPr>
+        <w:t>Because All CRC mice eventually developed tumors, our goal was to predict whether a mouse will have more tumors than the median amount or less</w:t>
+      </w:r>
+      <w:r>
+        <w:rPr>
+          <w:rFonts w:cstheme="minorHAnsi"/>
+          <w:sz w:val="28"/>
+          <w:szCs w:val="28"/>
+        </w:rPr>
+        <w:t>.</w:t>
+      </w:r>
+    </w:p>
+    <w:p>
+      <w:pPr>
+        <w:rPr>
+          <w:rFonts w:cstheme="minorHAnsi"/>
+          <w:sz w:val="28"/>
+          <w:szCs w:val="28"/>
+        </w:rPr>
+      </w:pPr>
+    </w:p>
+    <w:p>
+      <w:pPr>
+        <w:rPr>
+          <w:rFonts w:cstheme="minorHAnsi"/>
+          <w:b/>
+          <w:bCs/>
+          <w:i/>
+          <w:iCs/>
+          <w:sz w:val="32"/>
+          <w:szCs w:val="32"/>
+          <w:u w:val="single"/>
+        </w:rPr>
+      </w:pPr>
+      <w:r>
+        <w:rPr>
+          <w:rFonts w:cstheme="minorHAnsi"/>
+          <w:b/>
+          <w:bCs/>
+          <w:i/>
+          <w:iCs/>
+          <w:sz w:val="28"/>
+          <w:szCs w:val="28"/>
+          <w:u w:val="single"/>
+        </w:rPr>
+        <w:t>Results</w:t>
+      </w:r>
+    </w:p>
+    <w:p>
+      <w:pPr>
+        <w:rPr>
+          <w:rFonts w:cstheme="minorHAnsi"/>
+          <w:sz w:val="28"/>
+          <w:szCs w:val="28"/>
+        </w:rPr>
+      </w:pPr>
+      <w:r>
+        <w:rPr>
+          <w:noProof/>
+        </w:rPr>
+        <w:drawing>
+          <wp:anchor distT="0" distB="0" distL="114300" distR="114300" simplePos="0" relativeHeight="251694080" behindDoc="0" locked="0" layoutInCell="1" allowOverlap="1" wp14:anchorId="494B069D" wp14:editId="2B4430A3">
+            <wp:simplePos x="0" y="0"/>
+            <wp:positionH relativeFrom="margin">
+              <wp:align>center</wp:align>
+            </wp:positionH>
+            <wp:positionV relativeFrom="paragraph">
+              <wp:posOffset>225425</wp:posOffset>
+            </wp:positionV>
+            <wp:extent cx="5605631" cy="4754880"/>
+            <wp:effectExtent l="0" t="0" r="0" b="7620"/>
+            <wp:wrapSquare wrapText="bothSides"/>
+            <wp:docPr id="4" name="Picture 4"/>
+            <wp:cNvGraphicFramePr>
+              <a:graphicFrameLocks xmlns:a="http://schemas.openxmlformats.org/drawingml/2006/main" noChangeAspect="1"/>
+            </wp:cNvGraphicFramePr>
+            <a:graphic xmlns:a="http://schemas.openxmlformats.org/drawingml/2006/main">
+              <a:graphicData uri="http://schemas.openxmlformats.org/drawingml/2006/picture">
+                <pic:pic xmlns:pic="http://schemas.openxmlformats.org/drawingml/2006/picture">
+                  <pic:nvPicPr>
+                    <pic:cNvPr id="0" name="Picture 1"/>
+                    <pic:cNvPicPr>
+                      <a:picLocks noChangeAspect="1" noChangeArrowheads="1"/>
+                    </pic:cNvPicPr>
+                  </pic:nvPicPr>
+                  <pic:blipFill>
+                    <a:blip r:embed="rId19">
+                      <a:extLst>
+                        <a:ext uri="{28A0092B-C50C-407E-A947-70E740481C1C}">
+                          <a14:useLocalDpi xmlns:a14="http://schemas.microsoft.com/office/drawing/2010/main" val="0"/>
+                        </a:ext>
+                      </a:extLst>
+                    </a:blip>
+                    <a:srcRect/>
+                    <a:stretch>
+                      <a:fillRect/>
+                    </a:stretch>
+                  </pic:blipFill>
+                  <pic:spPr bwMode="auto">
+                    <a:xfrm>
+                      <a:off x="0" y="0"/>
+                      <a:ext cx="5605631" cy="4754880"/>
+                    </a:xfrm>
+                    <a:prstGeom prst="rect">
+                      <a:avLst/>
+                    </a:prstGeom>
+                    <a:noFill/>
+                    <a:ln>
+                      <a:noFill/>
+                    </a:ln>
+                  </pic:spPr>
+                </pic:pic>
+              </a:graphicData>
+            </a:graphic>
+            <wp14:sizeRelH relativeFrom="margin">
+              <wp14:pctWidth>0</wp14:pctWidth>
+            </wp14:sizeRelH>
+            <wp14:sizeRelV relativeFrom="margin">
+              <wp14:pctHeight>0</wp14:pctHeight>
+            </wp14:sizeRelV>
+          </wp:anchor>
+        </w:drawing>
+      </w:r>
+      <w:r>
+        <w:rPr>
+          <w:noProof/>
+        </w:rPr>
+        <mc:AlternateContent>
+          <mc:Choice Requires="wps">
+            <w:drawing>
+              <wp:anchor distT="0" distB="0" distL="114300" distR="114300" simplePos="0" relativeHeight="251696128" behindDoc="0" locked="0" layoutInCell="1" allowOverlap="1" wp14:anchorId="717E5C12" wp14:editId="347184F9">
+                <wp:simplePos x="0" y="0"/>
+                <wp:positionH relativeFrom="margin">
+                  <wp:align>left</wp:align>
+                </wp:positionH>
+                <wp:positionV relativeFrom="paragraph">
+                  <wp:posOffset>4866005</wp:posOffset>
+                </wp:positionV>
+                <wp:extent cx="5605145" cy="635"/>
+                <wp:effectExtent l="0" t="0" r="0" b="0"/>
+                <wp:wrapSquare wrapText="bothSides"/>
+                <wp:docPr id="13" name="Text Box 13"/>
+                <wp:cNvGraphicFramePr/>
+                <a:graphic xmlns:a="http://schemas.openxmlformats.org/drawingml/2006/main">
+                  <a:graphicData uri="http://schemas.microsoft.com/office/word/2010/wordprocessingShape">
+                    <wps:wsp>
+                      <wps:cNvSpPr txBox="1"/>
+                      <wps:spPr>
+                        <a:xfrm>
+                          <a:off x="0" y="0"/>
+                          <a:ext cx="5605145" cy="635"/>
+                        </a:xfrm>
+                        <a:prstGeom prst="rect">
+                          <a:avLst/>
+                        </a:prstGeom>
+                        <a:solidFill>
+                          <a:prstClr val="white"/>
+                        </a:solidFill>
+                        <a:ln>
+                          <a:noFill/>
+                        </a:ln>
+                      </wps:spPr>
+                      <wps:txbx>
+                        <w:txbxContent>
+                          <w:p>
+                            <w:pPr>
+                              <w:pStyle w:val="Caption"/>
+                              <w:rPr>
+                                <w:rFonts w:cstheme="minorHAnsi"/>
+                                <w:sz w:val="28"/>
+                                <w:szCs w:val="28"/>
+                              </w:rPr>
+                            </w:pPr>
+                            <w:r>
+                              <w:t>Figure 13: Another dynamic graph considering CRC samples only.</w:t>
+                            </w:r>
+                          </w:p>
+                        </w:txbxContent>
+                      </wps:txbx>
+                      <wps:bodyPr rot="0" spcFirstLastPara="0" vertOverflow="overflow" horzOverflow="overflow" vert="horz" wrap="square" lIns="0" tIns="0" rIns="0" bIns="0" numCol="1" spcCol="0" rtlCol="0" fromWordArt="0" anchor="t" anchorCtr="0" forceAA="0" compatLnSpc="1">
+                        <a:prstTxWarp prst="textNoShape">
+                          <a:avLst/>
+                        </a:prstTxWarp>
+                        <a:spAutoFit/>
+                      </wps:bodyPr>
+                    </wps:wsp>
+                  </a:graphicData>
+                </a:graphic>
+              </wp:anchor>
+            </w:drawing>
+          </mc:Choice>
+          <mc:Fallback>
+            <w:pict>
+              <v:shape w14:anchorId="717E5C12" id="Text Box 13" o:spid="_x0000_s1035" type="#_x0000_t202" style="position:absolute;margin-left:0;margin-top:383.15pt;width:441.35pt;height:.05pt;z-index:251696128;visibility:visible;mso-wrap-style:square;mso-wrap-distance-left:9pt;mso-wrap-distance-top:0;mso-wrap-distance-right:9pt;mso-wrap-distance-bottom:0;mso-position-horizontal:left;mso-position-horizontal-relative:margin;mso-position-vertical:absolute;mso-position-vertical-relative:text;v-text-anchor:top" o:gfxdata="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" stroked="f">
+                <v:textbox style="mso-fit-shape-to-text:t" inset="0,0,0,0">
+                  <w:txbxContent>
+                    <w:p>
+                      <w:pPr>
+                        <w:pStyle w:val="Caption"/>
+                        <w:rPr>
+                          <w:rFonts w:cstheme="minorHAnsi"/>
+                          <w:sz w:val="28"/>
+                          <w:szCs w:val="28"/>
+                        </w:rPr>
+                      </w:pPr>
+                      <w:r>
+                        <w:t>Figure 13: Another dynamic graph considering CRC samples only.</w:t>
+                      </w:r>
+                    </w:p>
+                  </w:txbxContent>
+                </v:textbox>
+                <w10:wrap type="square" anchorx="margin"/>
+              </v:shape>
+            </w:pict>
+          </mc:Fallback>
+        </mc:AlternateContent>
+      </w:r>
+      <w:r>
+        <w:rPr>
+          <w:rFonts w:cstheme="minorHAnsi"/>
+          <w:sz w:val="28"/>
+          <w:szCs w:val="28"/>
+        </w:rPr>
+        <w:t xml:space="preserve"> </w:t>
+      </w:r>
+    </w:p>
+    <w:p>
+      <w:pPr>
+        <w:rPr>
+          <w:rFonts w:cstheme="minorHAnsi"/>
+          <w:sz w:val="28"/>
+          <w:szCs w:val="28"/>
+        </w:rPr>
+      </w:pPr>
+      <w:r>
+        <w:rPr>
+          <w:rFonts w:cstheme="minorHAnsi"/>
+          <w:sz w:val="28"/>
+          <w:szCs w:val="28"/>
+        </w:rPr>
+        <w:t>As can be noticed, this graph has fewer edges than the corresponding graph above i.e., fewer interactions between different bacteria in CRC samples.</w:t>
+      </w:r>
+    </w:p>
+    <w:p>
+      <w:pPr>
+        <w:rPr>
+          <w:rFonts w:cstheme="minorHAnsi"/>
+        </w:rPr>
+      </w:pPr>
+    </w:p>
+    <w:p>
+      <w:pPr>
+        <w:rPr>
+          <w:rFonts w:cstheme="minorHAnsi"/>
+          <w:rtl/>
+        </w:rPr>
+      </w:pPr>
+    </w:p>
+    <w:p>
+      <w:pPr>
+        <w:rPr>
+          <w:rFonts w:cstheme="minorHAnsi"/>
+          <w:sz w:val="28"/>
+          <w:szCs w:val="28"/>
+        </w:rPr>
+      </w:pPr>
+      <w:r>
+        <w:rPr>
+          <w:rFonts w:cstheme="minorHAnsi"/>
+          <w:sz w:val="28"/>
+          <w:szCs w:val="28"/>
+        </w:rPr>
+        <w:lastRenderedPageBreak/>
+        <w:t>PCA decomposition was performed and produced the next projections.</w:t>
+      </w:r>
+    </w:p>
+    <w:p>
+      <w:pPr>
+        <w:rPr>
+          <w:rFonts w:cstheme="minorHAnsi" w:hint="cs"/>
           <w:sz w:val="24"/>
           <w:szCs w:val="24"/>
-        </w:rPr>
-      </w:pPr>
+          <w:rtl/>
+        </w:rPr>
+      </w:pPr>
+      <w:r>
+        <w:rPr>
+          <w:noProof/>
+        </w:rPr>
+        <mc:AlternateContent>
+          <mc:Choice Requires="wps">
+            <w:drawing>
+              <wp:anchor distT="0" distB="0" distL="114300" distR="114300" simplePos="0" relativeHeight="251699200" behindDoc="0" locked="0" layoutInCell="1" allowOverlap="1" wp14:anchorId="18F8FC5E" wp14:editId="597D3B59">
+                <wp:simplePos x="0" y="0"/>
+                <wp:positionH relativeFrom="margin">
+                  <wp:align>right</wp:align>
+                </wp:positionH>
+                <wp:positionV relativeFrom="paragraph">
+                  <wp:posOffset>4426585</wp:posOffset>
+                </wp:positionV>
+                <wp:extent cx="5274310" cy="635"/>
+                <wp:effectExtent l="0" t="0" r="2540" b="0"/>
+                <wp:wrapSquare wrapText="bothSides"/>
+                <wp:docPr id="17" name="Text Box 17"/>
+                <wp:cNvGraphicFramePr/>
+                <a:graphic xmlns:a="http://schemas.openxmlformats.org/drawingml/2006/main">
+                  <a:graphicData uri="http://schemas.microsoft.com/office/word/2010/wordprocessingShape">
+                    <wps:wsp>
+                      <wps:cNvSpPr txBox="1"/>
+                      <wps:spPr>
+                        <a:xfrm>
+                          <a:off x="0" y="0"/>
+                          <a:ext cx="5274310" cy="635"/>
+                        </a:xfrm>
+                        <a:prstGeom prst="rect">
+                          <a:avLst/>
+                        </a:prstGeom>
+                        <a:solidFill>
+                          <a:prstClr val="white"/>
+                        </a:solidFill>
+                        <a:ln>
+                          <a:noFill/>
+                        </a:ln>
+                      </wps:spPr>
+                      <wps:txbx>
+                        <w:txbxContent>
+                          <w:p>
+                            <w:pPr>
+                              <w:pStyle w:val="Caption"/>
+                              <w:rPr>
+                                <w:rFonts w:cstheme="minorHAnsi"/>
+                              </w:rPr>
+                            </w:pPr>
+                            <w:r>
+                              <w:t xml:space="preserve">Figure 14: </w:t>
+                            </w:r>
+                            <w:r>
+                              <w:rPr>
+                                <w:rFonts w:cstheme="minorHAnsi"/>
+                              </w:rPr>
+                              <w:t>Relationship between every pair of components after the PCA decomposition.</w:t>
+                            </w:r>
+                            <w:r>
+                              <w:rPr>
+                                <w:rFonts w:cstheme="minorHAnsi"/>
+                              </w:rPr>
+                              <w:t xml:space="preserve"> The coloring is relative to the median of tumors.</w:t>
+                            </w:r>
+                          </w:p>
+                          <w:p/>
+                        </w:txbxContent>
+                      </wps:txbx>
+                      <wps:bodyPr rot="0" spcFirstLastPara="0" vertOverflow="overflow" horzOverflow="overflow" vert="horz" wrap="square" lIns="0" tIns="0" rIns="0" bIns="0" numCol="1" spcCol="0" rtlCol="0" fromWordArt="0" anchor="t" anchorCtr="0" forceAA="0" compatLnSpc="1">
+                        <a:prstTxWarp prst="textNoShape">
+                          <a:avLst/>
+                        </a:prstTxWarp>
+                        <a:spAutoFit/>
+                      </wps:bodyPr>
+                    </wps:wsp>
+                  </a:graphicData>
+                </a:graphic>
+              </wp:anchor>
+            </w:drawing>
+          </mc:Choice>
+          <mc:Fallback>
+            <w:pict>
+              <v:shape w14:anchorId="18F8FC5E" id="Text Box 17" o:spid="_x0000_s1036" type="#_x0000_t202" style="position:absolute;margin-left:364.1pt;margin-top:348.55pt;width:415.3pt;height:.05pt;z-index:251699200;visibility:visible;mso-wrap-style:square;mso-wrap-distance-left:9pt;mso-wrap-distance-top:0;mso-wrap-distance-right:9pt;mso-wrap-distance-bottom:0;mso-position-horizontal:right;mso-position-horizontal-relative:margin;mso-position-vertical:absolute;mso-position-vertical-relative:text;v-text-anchor:top" o:gfxdata="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" stroked="f">
+                <v:textbox style="mso-fit-shape-to-text:t" inset="0,0,0,0">
+                  <w:txbxContent>
+                    <w:p>
+                      <w:pPr>
+                        <w:pStyle w:val="Caption"/>
+                        <w:rPr>
+                          <w:rFonts w:cstheme="minorHAnsi"/>
+                        </w:rPr>
+                      </w:pPr>
+                      <w:r>
+                        <w:t xml:space="preserve">Figure 14: </w:t>
+                      </w:r>
+                      <w:r>
+                        <w:rPr>
+                          <w:rFonts w:cstheme="minorHAnsi"/>
+                        </w:rPr>
+                        <w:t>Relationship between every pair of components after the PCA decomposition.</w:t>
+                      </w:r>
+                      <w:r>
+                        <w:rPr>
+                          <w:rFonts w:cstheme="minorHAnsi"/>
+                        </w:rPr>
+                        <w:t xml:space="preserve"> The coloring is relative to the median of tumors.</w:t>
+                      </w:r>
+                    </w:p>
+                    <w:p/>
+                  </w:txbxContent>
+                </v:textbox>
+                <w10:wrap type="square" anchorx="margin"/>
+              </v:shape>
+            </w:pict>
+          </mc:Fallback>
+        </mc:AlternateContent>
+      </w:r>
+      <w:r>
+        <w:rPr>
+          <w:noProof/>
+        </w:rPr>
+        <w:drawing>
+          <wp:anchor distT="0" distB="0" distL="114300" distR="114300" simplePos="0" relativeHeight="251697152" behindDoc="0" locked="0" layoutInCell="1" allowOverlap="1" wp14:anchorId="5227C44B" wp14:editId="2711AF28">
+            <wp:simplePos x="0" y="0"/>
+            <wp:positionH relativeFrom="margin">
+              <wp:align>right</wp:align>
+            </wp:positionH>
+            <wp:positionV relativeFrom="paragraph">
+              <wp:posOffset>0</wp:posOffset>
+            </wp:positionV>
+            <wp:extent cx="5274310" cy="5274310"/>
+            <wp:effectExtent l="0" t="0" r="2540" b="2540"/>
+            <wp:wrapSquare wrapText="bothSides"/>
+            <wp:docPr id="16" name="Picture 16"/>
+            <wp:cNvGraphicFramePr>
+              <a:graphicFrameLocks xmlns:a="http://schemas.openxmlformats.org/drawingml/2006/main" noChangeAspect="1"/>
+            </wp:cNvGraphicFramePr>
+            <a:graphic xmlns:a="http://schemas.openxmlformats.org/drawingml/2006/main">
+              <a:graphicData uri="http://schemas.openxmlformats.org/drawingml/2006/picture">
+                <pic:pic xmlns:pic="http://schemas.openxmlformats.org/drawingml/2006/picture">
+                  <pic:nvPicPr>
+                    <pic:cNvPr id="0" name="Picture 3"/>
+                    <pic:cNvPicPr>
+                      <a:picLocks noChangeAspect="1" noChangeArrowheads="1"/>
+                    </pic:cNvPicPr>
+                  </pic:nvPicPr>
+                  <pic:blipFill>
+                    <a:blip r:embed="rId20" cstate="print">
+                      <a:extLst>
+                        <a:ext uri="{28A0092B-C50C-407E-A947-70E740481C1C}">
+                          <a14:useLocalDpi xmlns:a14="http://schemas.microsoft.com/office/drawing/2010/main" val="0"/>
+                        </a:ext>
+                      </a:extLst>
+                    </a:blip>
+                    <a:srcRect/>
+                    <a:stretch>
+                      <a:fillRect/>
+                    </a:stretch>
+                  </pic:blipFill>
+                  <pic:spPr bwMode="auto">
+                    <a:xfrm>
+                      <a:off x="0" y="0"/>
+                      <a:ext cx="5274310" cy="5274310"/>
+                    </a:xfrm>
+                    <a:prstGeom prst="rect">
+                      <a:avLst/>
+                    </a:prstGeom>
+                    <a:noFill/>
+                    <a:ln>
+                      <a:noFill/>
+                    </a:ln>
+                  </pic:spPr>
+                </pic:pic>
+              </a:graphicData>
+            </a:graphic>
+          </wp:anchor>
+        </w:drawing>
+      </w:r>
+    </w:p>
+    <w:p>
+      <w:pPr>
+        <w:rPr>
+          <w:rFonts w:cstheme="minorHAnsi"/>
+          <w:sz w:val="28"/>
+          <w:szCs w:val="28"/>
+        </w:rPr>
+      </w:pPr>
+      <w:r>
+        <w:rPr>
+          <w:rFonts w:cstheme="minorHAnsi"/>
+          <w:sz w:val="28"/>
+          <w:szCs w:val="28"/>
+        </w:rPr>
+        <w:t>The samples are well separated in some projections thus, the models should result in high performance.</w:t>
+      </w:r>
     </w:p>
     <w:p>
       <w:pPr>
@@ -4664,6 +5530,509 @@
           <w:szCs w:val="24"/>
         </w:rPr>
       </w:pPr>
+    </w:p>
+    <w:p>
+      <w:pPr>
+        <w:rPr>
+          <w:rFonts w:cstheme="minorHAnsi"/>
+          <w:sz w:val="24"/>
+          <w:szCs w:val="24"/>
+        </w:rPr>
+      </w:pPr>
+    </w:p>
+    <w:p>
+      <w:pPr>
+        <w:rPr>
+          <w:rFonts w:cstheme="minorHAnsi"/>
+          <w:sz w:val="24"/>
+          <w:szCs w:val="24"/>
+        </w:rPr>
+      </w:pPr>
+    </w:p>
+    <w:p>
+      <w:pPr>
+        <w:rPr>
+          <w:rFonts w:cstheme="minorHAnsi"/>
+          <w:sz w:val="24"/>
+          <w:szCs w:val="24"/>
+        </w:rPr>
+      </w:pPr>
+    </w:p>
+    <w:p>
+      <w:pPr>
+        <w:rPr>
+          <w:rFonts w:cstheme="minorHAnsi"/>
+          <w:sz w:val="24"/>
+          <w:szCs w:val="24"/>
+        </w:rPr>
+      </w:pPr>
+      <w:r>
+        <w:rPr>
+          <w:rFonts w:cstheme="minorHAnsi"/>
+          <w:sz w:val="24"/>
+          <w:szCs w:val="24"/>
+        </w:rPr>
+        <w:br w:type="page"/>
+      </w:r>
+    </w:p>
+    <w:p>
+      <w:pPr>
+        <w:rPr>
+          <w:rFonts w:cstheme="minorHAnsi"/>
+          <w:sz w:val="24"/>
+          <w:szCs w:val="24"/>
+        </w:rPr>
+      </w:pPr>
+      <w:r>
+        <w:rPr>
+          <w:rFonts w:cstheme="minorHAnsi"/>
+          <w:sz w:val="28"/>
+          <w:szCs w:val="28"/>
+        </w:rPr>
+        <w:lastRenderedPageBreak/>
+        <w:t>T</w:t>
+      </w:r>
+      <w:r>
+        <w:rPr>
+          <w:rFonts w:cstheme="minorHAnsi"/>
+          <w:sz w:val="28"/>
+          <w:szCs w:val="28"/>
+        </w:rPr>
+        <w:t xml:space="preserve">he plot resulted in fewer asterisks i.e., the difference between the average value of mice with more tumors than the median and mice with less, is not very significant for most components. </w:t>
+      </w:r>
+      <w:r>
+        <w:rPr>
+          <w:noProof/>
+          <w:sz w:val="28"/>
+          <w:szCs w:val="28"/>
+        </w:rPr>
+        <mc:AlternateContent>
+          <mc:Choice Requires="wps">
+            <w:drawing>
+              <wp:anchor distT="0" distB="0" distL="114300" distR="114300" simplePos="0" relativeHeight="251709440" behindDoc="0" locked="0" layoutInCell="1" allowOverlap="1" wp14:anchorId="1E191B7E" wp14:editId="0B6C60E9">
+                <wp:simplePos x="0" y="0"/>
+                <wp:positionH relativeFrom="margin">
+                  <wp:align>left</wp:align>
+                </wp:positionH>
+                <wp:positionV relativeFrom="paragraph">
+                  <wp:posOffset>4295140</wp:posOffset>
+                </wp:positionV>
+                <wp:extent cx="6174740" cy="635"/>
+                <wp:effectExtent l="0" t="0" r="0" b="0"/>
+                <wp:wrapSquare wrapText="bothSides"/>
+                <wp:docPr id="20" name="Text Box 20"/>
+                <wp:cNvGraphicFramePr/>
+                <a:graphic xmlns:a="http://schemas.openxmlformats.org/drawingml/2006/main">
+                  <a:graphicData uri="http://schemas.microsoft.com/office/word/2010/wordprocessingShape">
+                    <wps:wsp>
+                      <wps:cNvSpPr txBox="1"/>
+                      <wps:spPr>
+                        <a:xfrm>
+                          <a:off x="0" y="0"/>
+                          <a:ext cx="6174740" cy="635"/>
+                        </a:xfrm>
+                        <a:prstGeom prst="rect">
+                          <a:avLst/>
+                        </a:prstGeom>
+                        <a:solidFill>
+                          <a:prstClr val="white"/>
+                        </a:solidFill>
+                        <a:ln>
+                          <a:noFill/>
+                        </a:ln>
+                      </wps:spPr>
+                      <wps:txbx>
+                        <w:txbxContent>
+                          <w:p>
+                            <w:pPr>
+                              <w:pStyle w:val="Caption"/>
+                              <w:rPr>
+                                <w:noProof/>
+                              </w:rPr>
+                            </w:pPr>
+                            <w:r>
+                              <w:t>Figure 15 The same as in figure 8.:</w:t>
+                            </w:r>
+                          </w:p>
+                        </w:txbxContent>
+                      </wps:txbx>
+                      <wps:bodyPr rot="0" spcFirstLastPara="0" vertOverflow="overflow" horzOverflow="overflow" vert="horz" wrap="square" lIns="0" tIns="0" rIns="0" bIns="0" numCol="1" spcCol="0" rtlCol="0" fromWordArt="0" anchor="t" anchorCtr="0" forceAA="0" compatLnSpc="1">
+                        <a:prstTxWarp prst="textNoShape">
+                          <a:avLst/>
+                        </a:prstTxWarp>
+                        <a:spAutoFit/>
+                      </wps:bodyPr>
+                    </wps:wsp>
+                  </a:graphicData>
+                </a:graphic>
+              </wp:anchor>
+            </w:drawing>
+          </mc:Choice>
+          <mc:Fallback>
+            <w:pict>
+              <v:shape w14:anchorId="1E191B7E" id="Text Box 20" o:spid="_x0000_s1037" type="#_x0000_t202" style="position:absolute;margin-left:0;margin-top:338.2pt;width:486.2pt;height:.05pt;z-index:251709440;visibility:visible;mso-wrap-style:square;mso-wrap-distance-left:9pt;mso-wrap-distance-top:0;mso-wrap-distance-right:9pt;mso-wrap-distance-bottom:0;mso-position-horizontal:left;mso-position-horizontal-relative:margin;mso-position-vertical:absolute;mso-position-vertical-relative:text;v-text-anchor:top" o:gfxdata="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" stroked="f">
+                <v:textbox style="mso-fit-shape-to-text:t" inset="0,0,0,0">
+                  <w:txbxContent>
+                    <w:p>
+                      <w:pPr>
+                        <w:pStyle w:val="Caption"/>
+                        <w:rPr>
+                          <w:noProof/>
+                        </w:rPr>
+                      </w:pPr>
+                      <w:r>
+                        <w:t>Figure 15 The same as in figure 8.:</w:t>
+                      </w:r>
+                    </w:p>
+                  </w:txbxContent>
+                </v:textbox>
+                <w10:wrap type="square" anchorx="margin"/>
+              </v:shape>
+            </w:pict>
+          </mc:Fallback>
+        </mc:AlternateContent>
+      </w:r>
+      <w:r>
+        <w:rPr>
+          <w:noProof/>
+          <w:sz w:val="28"/>
+          <w:szCs w:val="28"/>
+        </w:rPr>
+        <w:drawing>
+          <wp:anchor distT="0" distB="0" distL="114300" distR="114300" simplePos="0" relativeHeight="251707392" behindDoc="0" locked="0" layoutInCell="1" allowOverlap="1" wp14:anchorId="4763821A" wp14:editId="54281F15">
+            <wp:simplePos x="0" y="0"/>
+            <wp:positionH relativeFrom="margin">
+              <wp:align>center</wp:align>
+            </wp:positionH>
+            <wp:positionV relativeFrom="paragraph">
+              <wp:posOffset>123825</wp:posOffset>
+            </wp:positionV>
+            <wp:extent cx="6174740" cy="4206240"/>
+            <wp:effectExtent l="0" t="0" r="0" b="3810"/>
+            <wp:wrapSquare wrapText="bothSides"/>
+            <wp:docPr id="18" name="Picture 18"/>
+            <wp:cNvGraphicFramePr>
+              <a:graphicFrameLocks xmlns:a="http://schemas.openxmlformats.org/drawingml/2006/main" noChangeAspect="1"/>
+            </wp:cNvGraphicFramePr>
+            <a:graphic xmlns:a="http://schemas.openxmlformats.org/drawingml/2006/main">
+              <a:graphicData uri="http://schemas.openxmlformats.org/drawingml/2006/picture">
+                <pic:pic xmlns:pic="http://schemas.openxmlformats.org/drawingml/2006/picture">
+                  <pic:nvPicPr>
+                    <pic:cNvPr id="0" name="Picture 5"/>
+                    <pic:cNvPicPr>
+                      <a:picLocks noChangeAspect="1" noChangeArrowheads="1"/>
+                    </pic:cNvPicPr>
+                  </pic:nvPicPr>
+                  <pic:blipFill>
+                    <a:blip r:embed="rId21">
+                      <a:extLst>
+                        <a:ext uri="{28A0092B-C50C-407E-A947-70E740481C1C}">
+                          <a14:useLocalDpi xmlns:a14="http://schemas.microsoft.com/office/drawing/2010/main" val="0"/>
+                        </a:ext>
+                      </a:extLst>
+                    </a:blip>
+                    <a:srcRect/>
+                    <a:stretch>
+                      <a:fillRect/>
+                    </a:stretch>
+                  </pic:blipFill>
+                  <pic:spPr bwMode="auto">
+                    <a:xfrm>
+                      <a:off x="0" y="0"/>
+                      <a:ext cx="6174740" cy="4206240"/>
+                    </a:xfrm>
+                    <a:prstGeom prst="rect">
+                      <a:avLst/>
+                    </a:prstGeom>
+                    <a:noFill/>
+                    <a:ln>
+                      <a:noFill/>
+                    </a:ln>
+                  </pic:spPr>
+                </pic:pic>
+              </a:graphicData>
+            </a:graphic>
+            <wp14:sizeRelH relativeFrom="margin">
+              <wp14:pctWidth>0</wp14:pctWidth>
+            </wp14:sizeRelH>
+            <wp14:sizeRelV relativeFrom="margin">
+              <wp14:pctHeight>0</wp14:pctHeight>
+            </wp14:sizeRelV>
+          </wp:anchor>
+        </w:drawing>
+      </w:r>
+      <w:r>
+        <w:rPr>
+          <w:rFonts w:cstheme="minorHAnsi"/>
+          <w:sz w:val="24"/>
+          <w:szCs w:val="24"/>
+        </w:rPr>
+        <w:br w:type="page"/>
+      </w:r>
+    </w:p>
+    <w:p>
+      <w:pPr>
+        <w:rPr>
+          <w:rFonts w:cstheme="minorHAnsi"/>
+          <w:sz w:val="24"/>
+          <w:szCs w:val="24"/>
+        </w:rPr>
+      </w:pPr>
+      <w:r>
+        <w:rPr>
+          <w:noProof/>
+          <w:sz w:val="28"/>
+          <w:szCs w:val="28"/>
+        </w:rPr>
+        <w:lastRenderedPageBreak/>
+        <mc:AlternateContent>
+          <mc:Choice Requires="wps">
+            <w:drawing>
+              <wp:anchor distT="0" distB="0" distL="114300" distR="114300" simplePos="0" relativeHeight="251705344" behindDoc="0" locked="0" layoutInCell="1" allowOverlap="1" wp14:anchorId="76593B35" wp14:editId="6C80DB2D">
+                <wp:simplePos x="0" y="0"/>
+                <wp:positionH relativeFrom="margin">
+                  <wp:posOffset>133350</wp:posOffset>
+                </wp:positionH>
+                <wp:positionV relativeFrom="paragraph">
+                  <wp:posOffset>4218940</wp:posOffset>
+                </wp:positionV>
+                <wp:extent cx="3791585" cy="635"/>
+                <wp:effectExtent l="0" t="0" r="0" b="0"/>
+                <wp:wrapSquare wrapText="bothSides"/>
+                <wp:docPr id="21" name="Text Box 21"/>
+                <wp:cNvGraphicFramePr/>
+                <a:graphic xmlns:a="http://schemas.openxmlformats.org/drawingml/2006/main">
+                  <a:graphicData uri="http://schemas.microsoft.com/office/word/2010/wordprocessingShape">
+                    <wps:wsp>
+                      <wps:cNvSpPr txBox="1"/>
+                      <wps:spPr>
+                        <a:xfrm>
+                          <a:off x="0" y="0"/>
+                          <a:ext cx="3791585" cy="635"/>
+                        </a:xfrm>
+                        <a:prstGeom prst="rect">
+                          <a:avLst/>
+                        </a:prstGeom>
+                        <a:solidFill>
+                          <a:prstClr val="white"/>
+                        </a:solidFill>
+                        <a:ln>
+                          <a:noFill/>
+                        </a:ln>
+                      </wps:spPr>
+                      <wps:txbx>
+                        <w:txbxContent>
+                          <w:p>
+                            <w:pPr>
+                              <w:pStyle w:val="Caption"/>
+                              <w:rPr>
+                                <w:noProof/>
+                              </w:rPr>
+                            </w:pPr>
+                            <w:r>
+                              <w:t>Figure 16:</w:t>
+                            </w:r>
+                            <w:r>
+                              <w:t xml:space="preserve"> </w:t>
+                            </w:r>
+                            <w:r>
+                              <w:t xml:space="preserve"> </w:t>
+                            </w:r>
+                            <w:r>
+                              <w:t xml:space="preserve">Accuracy </w:t>
+                            </w:r>
+                            <w:r>
+                              <w:t xml:space="preserve">of the model in distinguishing </w:t>
+                            </w:r>
+                            <w:r>
+                              <w:rPr>
+                                <w:rFonts w:eastAsia="Times New Roman" w:cstheme="minorHAnsi"/>
+                              </w:rPr>
+                              <w:t>between mice with more tumors than the median and mice with less</w:t>
+                            </w:r>
+                            <w:r>
+                              <w:t xml:space="preserve"> after </w:t>
+                            </w:r>
+                            <w:r>
+                              <w:t>PCA decomposition</w:t>
+                            </w:r>
+                            <w:r>
+                              <w:t>.</w:t>
+                            </w:r>
+                          </w:p>
+                        </w:txbxContent>
+                      </wps:txbx>
+                      <wps:bodyPr rot="0" spcFirstLastPara="0" vertOverflow="overflow" horzOverflow="overflow" vert="horz" wrap="square" lIns="0" tIns="0" rIns="0" bIns="0" numCol="1" spcCol="0" rtlCol="0" fromWordArt="0" anchor="t" anchorCtr="0" forceAA="0" compatLnSpc="1">
+                        <a:prstTxWarp prst="textNoShape">
+                          <a:avLst/>
+                        </a:prstTxWarp>
+                        <a:spAutoFit/>
+                      </wps:bodyPr>
+                    </wps:wsp>
+                  </a:graphicData>
+                </a:graphic>
+                <wp14:sizeRelH relativeFrom="margin">
+                  <wp14:pctWidth>0</wp14:pctWidth>
+                </wp14:sizeRelH>
+                <wp14:sizeRelV relativeFrom="margin">
+                  <wp14:pctHeight>0</wp14:pctHeight>
+                </wp14:sizeRelV>
+              </wp:anchor>
+            </w:drawing>
+          </mc:Choice>
+          <mc:Fallback>
+            <w:pict>
+              <v:shape w14:anchorId="76593B35" id="Text Box 21" o:spid="_x0000_s1038" type="#_x0000_t202" style="position:absolute;margin-left:10.5pt;margin-top:332.2pt;width:298.55pt;height:.05pt;z-index:251705344;visibility:visible;mso-wrap-style:square;mso-width-percent:0;mso-height-percent:0;mso-wrap-distance-left:9pt;mso-wrap-distance-top:0;mso-wrap-distance-right:9pt;mso-wrap-distance-bottom:0;mso-position-horizontal:absolute;mso-position-horizontal-relative:margin;mso-position-vertical:absolute;mso-position-vertical-relative:text;mso-width-percent:0;mso-height-percent:0;mso-width-relative:margin;mso-height-relative:margin;v-text-anchor:top" o:gfxdata="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" stroked="f">
+                <v:textbox style="mso-fit-shape-to-text:t" inset="0,0,0,0">
+                  <w:txbxContent>
+                    <w:p>
+                      <w:pPr>
+                        <w:pStyle w:val="Caption"/>
+                        <w:rPr>
+                          <w:noProof/>
+                        </w:rPr>
+                      </w:pPr>
+                      <w:r>
+                        <w:t>Figure 16:</w:t>
+                      </w:r>
+                      <w:r>
+                        <w:t xml:space="preserve"> </w:t>
+                      </w:r>
+                      <w:r>
+                        <w:t xml:space="preserve"> </w:t>
+                      </w:r>
+                      <w:r>
+                        <w:t xml:space="preserve">Accuracy </w:t>
+                      </w:r>
+                      <w:r>
+                        <w:t xml:space="preserve">of the model in distinguishing </w:t>
+                      </w:r>
+                      <w:r>
+                        <w:rPr>
+                          <w:rFonts w:eastAsia="Times New Roman" w:cstheme="minorHAnsi"/>
+                        </w:rPr>
+                        <w:t>between mice with more tumors than the median and mice with less</w:t>
+                      </w:r>
+                      <w:r>
+                        <w:t xml:space="preserve"> after </w:t>
+                      </w:r>
+                      <w:r>
+                        <w:t>PCA decomposition</w:t>
+                      </w:r>
+                      <w:r>
+                        <w:t>.</w:t>
+                      </w:r>
+                    </w:p>
+                  </w:txbxContent>
+                </v:textbox>
+                <w10:wrap type="square" anchorx="margin"/>
+              </v:shape>
+            </w:pict>
+          </mc:Fallback>
+        </mc:AlternateContent>
+      </w:r>
+      <w:r>
+        <w:rPr>
+          <w:noProof/>
+        </w:rPr>
+        <w:drawing>
+          <wp:anchor distT="0" distB="0" distL="114300" distR="114300" simplePos="0" relativeHeight="251710464" behindDoc="0" locked="0" layoutInCell="1" allowOverlap="1" wp14:anchorId="3F1CE080" wp14:editId="1D72C1FB">
+            <wp:simplePos x="0" y="0"/>
+            <wp:positionH relativeFrom="margin">
+              <wp:align>right</wp:align>
+            </wp:positionH>
+            <wp:positionV relativeFrom="paragraph">
+              <wp:posOffset>0</wp:posOffset>
+            </wp:positionV>
+            <wp:extent cx="5274310" cy="3942715"/>
+            <wp:effectExtent l="0" t="0" r="2540" b="635"/>
+            <wp:wrapSquare wrapText="bothSides"/>
+            <wp:docPr id="24" name="Picture 24"/>
+            <wp:cNvGraphicFramePr>
+              <a:graphicFrameLocks xmlns:a="http://schemas.openxmlformats.org/drawingml/2006/main" noChangeAspect="1"/>
+            </wp:cNvGraphicFramePr>
+            <a:graphic xmlns:a="http://schemas.openxmlformats.org/drawingml/2006/main">
+              <a:graphicData uri="http://schemas.openxmlformats.org/drawingml/2006/picture">
+                <pic:pic xmlns:pic="http://schemas.openxmlformats.org/drawingml/2006/picture">
+                  <pic:nvPicPr>
+                    <pic:cNvPr id="0" name="Picture 10"/>
+                    <pic:cNvPicPr>
+                      <a:picLocks noChangeAspect="1" noChangeArrowheads="1"/>
+                    </pic:cNvPicPr>
+                  </pic:nvPicPr>
+                  <pic:blipFill>
+                    <a:blip r:embed="rId22">
+                      <a:extLst>
+                        <a:ext uri="{28A0092B-C50C-407E-A947-70E740481C1C}">
+                          <a14:useLocalDpi xmlns:a14="http://schemas.microsoft.com/office/drawing/2010/main" val="0"/>
+                        </a:ext>
+                      </a:extLst>
+                    </a:blip>
+                    <a:srcRect/>
+                    <a:stretch>
+                      <a:fillRect/>
+                    </a:stretch>
+                  </pic:blipFill>
+                  <pic:spPr bwMode="auto">
+                    <a:xfrm>
+                      <a:off x="0" y="0"/>
+                      <a:ext cx="5274310" cy="3942715"/>
+                    </a:xfrm>
+                    <a:prstGeom prst="rect">
+                      <a:avLst/>
+                    </a:prstGeom>
+                    <a:noFill/>
+                    <a:ln>
+                      <a:noFill/>
+                    </a:ln>
+                  </pic:spPr>
+                </pic:pic>
+              </a:graphicData>
+            </a:graphic>
+            <wp14:sizeRelH relativeFrom="margin">
+              <wp14:pctWidth>0</wp14:pctWidth>
+            </wp14:sizeRelH>
+            <wp14:sizeRelV relativeFrom="margin">
+              <wp14:pctHeight>0</wp14:pctHeight>
+            </wp14:sizeRelV>
+          </wp:anchor>
+        </w:drawing>
+      </w:r>
+    </w:p>
+    <w:p>
+      <w:pPr>
+        <w:rPr>
+          <w:rFonts w:cstheme="minorHAnsi"/>
+          <w:sz w:val="24"/>
+          <w:szCs w:val="24"/>
+        </w:rPr>
+      </w:pPr>
+    </w:p>
+    <w:p/>
+    <w:p>
+      <w:pPr>
+        <w:rPr>
+          <w:rFonts w:cstheme="minorHAnsi"/>
+          <w:sz w:val="28"/>
+          <w:szCs w:val="28"/>
+        </w:rPr>
+      </w:pPr>
+      <w:r>
+        <w:rPr>
+          <w:sz w:val="28"/>
+          <w:szCs w:val="28"/>
+        </w:rPr>
+        <w:t xml:space="preserve">The KNN model achieves high accuracy (80%) for K </w:t>
+      </w:r>
+      <w:bookmarkStart w:id="0" w:name="_GoBack"/>
+      <w:bookmarkEnd w:id="0"/>
+      <w:r>
+        <w:rPr>
+          <w:sz w:val="28"/>
+          <w:szCs w:val="28"/>
+        </w:rPr>
+        <w:t>larger than 3.</w:t>
+      </w:r>
     </w:p>
     <w:sectPr>
       <w:pgSz w:w="11906" w:h="16838"/>
@@ -5626,7 +6995,7 @@
 </file>
 
 <file path=customXml/itemProps1.xml><?xml version="1.0" encoding="utf-8"?>
-<ds:datastoreItem xmlns:ds="http://schemas.openxmlformats.org/officeDocument/2006/customXml" ds:itemID="{C528796B-C650-4341-8A9F-F39E27B2680D}">
+<ds:datastoreItem xmlns:ds="http://schemas.openxmlformats.org/officeDocument/2006/customXml" ds:itemID="{F2343BB2-6498-4B20-ADEA-1A57FA3F8582}">
   <ds:schemaRefs>
     <ds:schemaRef ds:uri="http://schemas.openxmlformats.org/officeDocument/2006/bibliography"/>
   </ds:schemaRefs>

</xml_diff>